<commit_message>
Dodatkowe informacje na temat analizy rynku
Dodatkowe informacje na temat analizy rynku
</commit_message>
<xml_diff>
--- a/Analiza rynku.docx
+++ b/Analiza rynku.docx
@@ -35,21 +35,7 @@
         <w:rPr>
           <w:lang w:val="pl-PL"/>
         </w:rPr>
-        <w:t xml:space="preserve">Artykuł z dnia 26.10.2016r. dodany przez firmę </w:t>
-      </w:r>
-      <w:proofErr w:type="spellStart"/>
-      <w:r>
-        <w:rPr>
-          <w:lang w:val="pl-PL"/>
-        </w:rPr>
-        <w:t>Comarch</w:t>
-      </w:r>
-      <w:proofErr w:type="spellEnd"/>
-      <w:r>
-        <w:rPr>
-          <w:lang w:val="pl-PL"/>
-        </w:rPr>
-        <w:t xml:space="preserve"> Healthcare</w:t>
+        <w:t>Artykuł z dnia 26.10.2016r. dodany przez firmę Comarch Healthcare</w:t>
       </w:r>
     </w:p>
     <w:p>
@@ -75,21 +61,7 @@
         <w:rPr>
           <w:lang w:val="pl-PL"/>
         </w:rPr>
-        <w:t xml:space="preserve">Zdalna Pielęgniarka to system rozwiązań informatycznych w postaci Przenośnego Stanowiska </w:t>
-      </w:r>
-      <w:proofErr w:type="spellStart"/>
-      <w:r>
-        <w:rPr>
-          <w:lang w:val="pl-PL"/>
-        </w:rPr>
-        <w:t>Telemedycznego</w:t>
-      </w:r>
-      <w:proofErr w:type="spellEnd"/>
-      <w:r>
-        <w:rPr>
-          <w:lang w:val="pl-PL"/>
-        </w:rPr>
-        <w:t>, pozwalającego optymalnie kosztowo przeprowadzić badania przesiewowe dzieci w szkołach podstawowych.</w:t>
+        <w:t>Zdalna Pielęgniarka to system rozwiązań informatycznych w postaci Przenośnego Stanowiska Telemedycznego, pozwalającego optymalnie kosztowo przeprowadzić badania przesiewowe dzieci w szkołach podstawowych.</w:t>
       </w:r>
     </w:p>
     <w:p>
@@ -179,7 +151,7 @@
       <w:r>
         <w:t xml:space="preserve">Link: </w:t>
       </w:r>
-      <w:hyperlink r:id="rId4" w:history="1">
+      <w:hyperlink r:id="rId5" w:history="1">
         <w:r>
           <w:rPr>
             <w:rStyle w:val="Hyperlink"/>
@@ -281,21 +253,7 @@
         <w:rPr>
           <w:lang w:val="pl-PL"/>
         </w:rPr>
-        <w:t xml:space="preserve">Usługa Zdalnej Pielęgniarki realizowana jest obecnie w Suwałkach, Łodzi oraz Płocku, które biorą udział w projekcie badawczo-rozwojowym Miasto Zdrowia, realizowanym przez </w:t>
-      </w:r>
-      <w:proofErr w:type="spellStart"/>
-      <w:r>
-        <w:rPr>
-          <w:lang w:val="pl-PL"/>
-        </w:rPr>
-        <w:t>Comarch</w:t>
-      </w:r>
-      <w:proofErr w:type="spellEnd"/>
-      <w:r>
-        <w:rPr>
-          <w:lang w:val="pl-PL"/>
-        </w:rPr>
-        <w:t xml:space="preserve"> S.A. w ramach Działania 1.1 Programu Operacyjnego Inteligentny Rozwój 2014-2020. W </w:t>
+        <w:t xml:space="preserve">Usługa Zdalnej Pielęgniarki realizowana jest obecnie w Suwałkach, Łodzi oraz Płocku, które biorą udział w projekcie badawczo-rozwojowym Miasto Zdrowia, realizowanym przez Comarch S.A. w ramach Działania 1.1 Programu Operacyjnego Inteligentny Rozwój 2014-2020. W </w:t>
       </w:r>
       <w:r>
         <w:rPr>
@@ -312,17 +270,2104 @@
       </w:r>
     </w:p>
     <w:p>
-      <w:r>
+      <w:pPr>
+        <w:rPr>
+          <w:lang w:val="pl-PL"/>
+        </w:rPr>
+      </w:pPr>
+      <w:r>
+        <w:rPr>
+          <w:lang w:val="pl-PL"/>
+        </w:rPr>
         <w:t xml:space="preserve">Link: </w:t>
       </w:r>
-      <w:hyperlink r:id="rId5" w:history="1">
+      <w:hyperlink r:id="rId6" w:history="1">
         <w:r>
           <w:rPr>
             <w:rStyle w:val="Hyperlink"/>
+            <w:lang w:val="pl-PL"/>
           </w:rPr>
           <w:t>https://www.rynekzdrowia.pl/E-zdrowie/Zdalna-Pielegniarka-nowy-wymiar-opieki-w-szkolach,169761,7.html</w:t>
         </w:r>
       </w:hyperlink>
+    </w:p>
+    <w:p>
+      <w:pPr>
+        <w:rPr>
+          <w:b/>
+          <w:bCs/>
+          <w:sz w:val="36"/>
+          <w:szCs w:val="36"/>
+          <w:lang w:val="pl-PL"/>
+        </w:rPr>
+      </w:pPr>
+      <w:r>
+        <w:rPr>
+          <w:b/>
+          <w:bCs/>
+          <w:sz w:val="36"/>
+          <w:szCs w:val="36"/>
+          <w:lang w:val="pl-PL"/>
+        </w:rPr>
+        <w:t>MEDSOFT.PL</w:t>
+      </w:r>
+    </w:p>
+    <w:p>
+      <w:pPr>
+        <w:rPr>
+          <w:b/>
+          <w:bCs/>
+          <w:lang w:val="pl-PL"/>
+        </w:rPr>
+      </w:pPr>
+      <w:r>
+        <w:rPr>
+          <w:b/>
+          <w:bCs/>
+          <w:lang w:val="pl-PL"/>
+        </w:rPr>
+        <w:t>TERMINARZ WIZYT</w:t>
+      </w:r>
+      <w:r>
+        <w:rPr>
+          <w:b/>
+          <w:bCs/>
+          <w:lang w:val="pl-PL"/>
+        </w:rPr>
+        <w:br/>
+      </w:r>
+      <w:r>
+        <w:rPr>
+          <w:lang w:val="pl-PL"/>
+        </w:rPr>
+        <w:t>Graficzne przedstawienie harmonogramów pracy, pozwala szybko i wygodnie wyszukiwać wolne terminy i rezerwować wizyty. Prosta rezerwacja wizyty w 2 krokach oraz stały dostęp do kartoteki pacjenta daje możliwość sprawnego poruszania się po systemie. Dzięki oznaczeniom kolorystycznym wizyt i grafików, a także filtrowaniu terminarzy po nazwisku lekarza lub specjalności lekarskiej, odnajdywanie odpowiednich terminów jest łatwe i automatyczne.</w:t>
+      </w:r>
+    </w:p>
+    <w:p>
+      <w:pPr>
+        <w:rPr>
+          <w:b/>
+          <w:bCs/>
+          <w:lang w:val="pl-PL"/>
+        </w:rPr>
+      </w:pPr>
+      <w:r>
+        <w:rPr>
+          <w:b/>
+          <w:bCs/>
+          <w:lang w:val="pl-PL"/>
+        </w:rPr>
+        <w:t>GRAFIK PRZYJĘĆ</w:t>
+      </w:r>
+      <w:r>
+        <w:rPr>
+          <w:b/>
+          <w:bCs/>
+          <w:lang w:val="pl-PL"/>
+        </w:rPr>
+        <w:br/>
+      </w:r>
+      <w:r>
+        <w:rPr>
+          <w:lang w:val="pl-PL"/>
+        </w:rPr>
+        <w:t>Plan pracy gabinetu pokazuje wszystkich pacjentów zapisanych do danego lekarza wg. godzin rezerwacji. Przejrzysta forma listy wizyt pacjentów z widoczną informacją o ich statusie, pozwala użytkownikowi monitorować etapy wizyt pacjentów (zaplanowane, rozliczone, w poczekalni, w gabinecie, w punkcie pobrań itd.). Dla stanowisk kasowych w rejestracji grafik przyjęć ułatwia wyszukiwanie zgłaszających się pacjentów, a także monitorowanie rozliczeń i przepływu pacjentów.</w:t>
+      </w:r>
+    </w:p>
+    <w:p>
+      <w:pPr>
+        <w:rPr>
+          <w:b/>
+          <w:bCs/>
+          <w:lang w:val="pl-PL"/>
+        </w:rPr>
+      </w:pPr>
+      <w:r>
+        <w:rPr>
+          <w:b/>
+          <w:bCs/>
+          <w:lang w:val="pl-PL"/>
+        </w:rPr>
+        <w:t>HISTORIA PACJENTA</w:t>
+      </w:r>
+      <w:r>
+        <w:rPr>
+          <w:b/>
+          <w:bCs/>
+          <w:lang w:val="pl-PL"/>
+        </w:rPr>
+        <w:br/>
+      </w:r>
+      <w:r>
+        <w:rPr>
+          <w:lang w:val="pl-PL"/>
+        </w:rPr>
+        <w:t>W teczce pacjenta przechowywane są m. in. dane osobowe, ostrzeżenia medyczne i administracyjne, informacje o opiekunach, upoważnieniach, historiach wizyt, dokumentacja zewnętrzna i wewnętrzna, informacje o fakturach, płatnościach jak również historia zmian w kartotece. Skoncentrowanie wszystkich informacji w jednym miejscu, daje możliwość kompleksowego przeglądania danych pacjenta, skrócenia czasu przeglądania dokumentacji, dodawania usług czy sprawdzania płatności.</w:t>
+      </w:r>
+    </w:p>
+    <w:p>
+      <w:pPr>
+        <w:rPr>
+          <w:b/>
+          <w:bCs/>
+          <w:lang w:val="pl-PL"/>
+        </w:rPr>
+      </w:pPr>
+      <w:r>
+        <w:rPr>
+          <w:b/>
+          <w:bCs/>
+          <w:lang w:val="pl-PL"/>
+        </w:rPr>
+        <w:t>POWIADOMIENIA SMS</w:t>
+      </w:r>
+      <w:r>
+        <w:rPr>
+          <w:b/>
+          <w:bCs/>
+          <w:lang w:val="pl-PL"/>
+        </w:rPr>
+        <w:br/>
+      </w:r>
+      <w:r>
+        <w:rPr>
+          <w:lang w:val="pl-PL"/>
+        </w:rPr>
+        <w:t>Dodatkowa funkcjonalność w postaci powiadomień sms i email pozwala budować przyjazny wizerunek wśród pacjentów. Zadowolony pacjent z pewnością wróci i poleci usługi medyczne, z których skorzystał, swoim znajomym. System sms/email, który generuje potwierdzenia rezerwacji wizyt, przypomnienia o wizytach, a także wysyła smsy marketingowe wg. wybranych kryteriów, pomaga w budowaniu pozytywnych relacji z pacjentem.</w:t>
+      </w:r>
+    </w:p>
+    <w:p>
+      <w:pPr>
+        <w:rPr>
+          <w:b/>
+          <w:bCs/>
+          <w:lang w:val="pl-PL"/>
+        </w:rPr>
+      </w:pPr>
+      <w:r>
+        <w:rPr>
+          <w:b/>
+          <w:bCs/>
+          <w:lang w:val="pl-PL"/>
+        </w:rPr>
+        <w:t>ŚWIADCZENIA MEDYCZNE</w:t>
+      </w:r>
+      <w:r>
+        <w:rPr>
+          <w:b/>
+          <w:bCs/>
+          <w:lang w:val="pl-PL"/>
+        </w:rPr>
+        <w:br/>
+      </w:r>
+      <w:r>
+        <w:rPr>
+          <w:b/>
+          <w:bCs/>
+          <w:lang w:val="pl-PL"/>
+        </w:rPr>
+        <w:t>System Medlink24 umożliwia prowadzenie rozliczeń z pacjentami wg. cennika podstawowego, pakietowego oraz jednorazowych promocji i zniżek.</w:t>
+      </w:r>
+      <w:r>
+        <w:rPr>
+          <w:b/>
+          <w:bCs/>
+          <w:lang w:val="pl-PL"/>
+        </w:rPr>
+        <w:br/>
+      </w:r>
+      <w:r>
+        <w:rPr>
+          <w:lang w:val="pl-PL"/>
+        </w:rPr>
+        <w:t>Planowanie i wykonywanie usług pełnopłatnych, bezpłatnych oraz pakietowych i jednorazowych rabatów</w:t>
+      </w:r>
+      <w:r>
+        <w:rPr>
+          <w:b/>
+          <w:bCs/>
+          <w:lang w:val="pl-PL"/>
+        </w:rPr>
+        <w:br/>
+      </w:r>
+      <w:r>
+        <w:rPr>
+          <w:lang w:val="pl-PL"/>
+        </w:rPr>
+        <w:t>Tworzenie i zapisywanie planów leczenia</w:t>
+      </w:r>
+      <w:r>
+        <w:rPr>
+          <w:b/>
+          <w:bCs/>
+          <w:lang w:val="pl-PL"/>
+        </w:rPr>
+        <w:br/>
+      </w:r>
+      <w:r>
+        <w:rPr>
+          <w:lang w:val="pl-PL"/>
+        </w:rPr>
+        <w:t>Przypisywanie do świadczeń: skierowania, asysty lekarza/pielęgniarki oraz zużytego materiału</w:t>
+      </w:r>
+      <w:r>
+        <w:rPr>
+          <w:b/>
+          <w:bCs/>
+          <w:lang w:val="pl-PL"/>
+        </w:rPr>
+        <w:br/>
+      </w:r>
+      <w:r>
+        <w:rPr>
+          <w:lang w:val="pl-PL"/>
+        </w:rPr>
+        <w:t>Możliwość edycji ceny usługi oraz zmiany lekarza wykonującego usługę</w:t>
+      </w:r>
+      <w:r>
+        <w:rPr>
+          <w:b/>
+          <w:bCs/>
+          <w:lang w:val="pl-PL"/>
+        </w:rPr>
+        <w:br/>
+      </w:r>
+      <w:r>
+        <w:rPr>
+          <w:lang w:val="pl-PL"/>
+        </w:rPr>
+        <w:t>Integracja z drukarką fiskalną i automatyczny wydruk paragonów po rozliczeniu.</w:t>
+      </w:r>
+      <w:r>
+        <w:rPr>
+          <w:b/>
+          <w:bCs/>
+          <w:lang w:val="pl-PL"/>
+        </w:rPr>
+        <w:br/>
+      </w:r>
+      <w:r>
+        <w:rPr>
+          <w:lang w:val="pl-PL"/>
+        </w:rPr>
+        <w:t>Modele zintegrowanych urządzeń z programem Medlink24:</w:t>
+      </w:r>
+    </w:p>
+    <w:p>
+      <w:pPr>
+        <w:ind w:left="720"/>
+        <w:rPr>
+          <w:b/>
+          <w:bCs/>
+          <w:lang w:val="pl-PL"/>
+        </w:rPr>
+      </w:pPr>
+      <w:r>
+        <w:rPr>
+          <w:lang w:val="pl-PL"/>
+        </w:rPr>
+        <w:lastRenderedPageBreak/>
+        <w:t>POSNET modele: Thermal, Temo</w:t>
+      </w:r>
+      <w:r>
+        <w:rPr>
+          <w:b/>
+          <w:bCs/>
+          <w:lang w:val="pl-PL"/>
+        </w:rPr>
+        <w:br/>
+      </w:r>
+      <w:r>
+        <w:rPr>
+          <w:lang w:val="pl-PL"/>
+        </w:rPr>
+        <w:t>ELZAB model: Mera E</w:t>
+      </w:r>
+      <w:r>
+        <w:rPr>
+          <w:b/>
+          <w:bCs/>
+          <w:lang w:val="pl-PL"/>
+        </w:rPr>
+        <w:br/>
+      </w:r>
+      <w:r>
+        <w:rPr>
+          <w:lang w:val="pl-PL"/>
+        </w:rPr>
+        <w:t>NOVITUS model: Deon</w:t>
+      </w:r>
+    </w:p>
+    <w:p>
+      <w:pPr>
+        <w:rPr>
+          <w:lang w:val="pl-PL"/>
+        </w:rPr>
+      </w:pPr>
+      <w:r>
+        <w:rPr>
+          <w:lang w:val="pl-PL"/>
+        </w:rPr>
+        <w:t>Możliwość umawiania pacjentów przez rejestrację oraz rezerwację online na konkretne świadczenia</w:t>
+      </w:r>
+    </w:p>
+    <w:p>
+      <w:pPr>
+        <w:rPr>
+          <w:lang w:val="pl-PL"/>
+        </w:rPr>
+      </w:pPr>
+      <w:r>
+        <w:rPr>
+          <w:lang w:val="pl-PL"/>
+        </w:rPr>
+        <w:t>Dodawanie usług laboratoryjnych do wizyty przy wypełnianiu skierowania w dokumentacji medycznej- brak konieczności dublowania działań lekarza przez rejestrację- wystarczy wykonać plan by móc rozliczyć pacjenta za badania laboratoryjne oraz skierować do gabinetu zabiegowego</w:t>
+      </w:r>
+      <w:r>
+        <w:rPr>
+          <w:lang w:val="pl-PL"/>
+        </w:rPr>
+        <w:br/>
+      </w:r>
+      <w:r>
+        <w:rPr>
+          <w:lang w:val="pl-PL"/>
+        </w:rPr>
+        <w:t>Wystawianie dokumentów finansowych (rachunki, faktury, korekty, duplikaty)</w:t>
+      </w:r>
+    </w:p>
+    <w:p>
+      <w:pPr>
+        <w:rPr>
+          <w:b/>
+          <w:bCs/>
+          <w:lang w:val="pl-PL"/>
+        </w:rPr>
+      </w:pPr>
+      <w:r>
+        <w:rPr>
+          <w:b/>
+          <w:bCs/>
+          <w:lang w:val="pl-PL"/>
+        </w:rPr>
+        <w:t>DOKUMENTACJA MEDYCZNA</w:t>
+      </w:r>
+      <w:r>
+        <w:rPr>
+          <w:b/>
+          <w:bCs/>
+          <w:lang w:val="pl-PL"/>
+        </w:rPr>
+        <w:br/>
+      </w:r>
+      <w:r>
+        <w:rPr>
+          <w:b/>
+          <w:bCs/>
+          <w:lang w:val="pl-PL"/>
+        </w:rPr>
+        <w:t>Informatyzacja placówki oraz wprowadzenie do gabinetów elektronicznej dokumentacji medycznej ułatwia zarządzanie przychodnią i kontrolowanie realizacji procedur.</w:t>
+      </w:r>
+      <w:r>
+        <w:rPr>
+          <w:lang w:val="pl-PL"/>
+        </w:rPr>
+        <w:br/>
+      </w:r>
+      <w:r>
+        <w:rPr>
+          <w:lang w:val="pl-PL"/>
+        </w:rPr>
+        <w:t>Dokumentacja medyczna w formacie xml</w:t>
+      </w:r>
+      <w:r>
+        <w:rPr>
+          <w:lang w:val="pl-PL"/>
+        </w:rPr>
+        <w:br/>
+      </w:r>
+      <w:r>
+        <w:rPr>
+          <w:lang w:val="pl-PL"/>
+        </w:rPr>
+        <w:t>Darmowa baza setek szablonów dokumentacji medycznej z różnych dziedzin medycyny m. in. medycyny pracy, alergologii, dietetyki, rehabilitacji i wielu innych</w:t>
+      </w:r>
+      <w:r>
+        <w:rPr>
+          <w:lang w:val="pl-PL"/>
+        </w:rPr>
+        <w:br/>
+      </w:r>
+      <w:r>
+        <w:rPr>
+          <w:lang w:val="pl-PL"/>
+        </w:rPr>
+        <w:t>Monitorowana każda zmiana w dokumentacji</w:t>
+      </w:r>
+      <w:r>
+        <w:rPr>
+          <w:lang w:val="pl-PL"/>
+        </w:rPr>
+        <w:br/>
+      </w:r>
+      <w:r>
+        <w:rPr>
+          <w:lang w:val="pl-PL"/>
+        </w:rPr>
+        <w:t>Dedykowany moduł umożliwiający zablokowanie dowolnej edycji dokumentacji- wysyłanie przez lekarzy zapotrzebowania na edycję</w:t>
+      </w:r>
+      <w:r>
+        <w:rPr>
+          <w:lang w:val="pl-PL"/>
+        </w:rPr>
+        <w:br/>
+      </w:r>
+      <w:r>
+        <w:rPr>
+          <w:lang w:val="pl-PL"/>
+        </w:rPr>
+        <w:t>Podział dokumentów wg rodzaju np. skierowanie, zaświadczenie, badania itp.</w:t>
+      </w:r>
+      <w:r>
+        <w:rPr>
+          <w:lang w:val="pl-PL"/>
+        </w:rPr>
+        <w:br/>
+      </w:r>
+      <w:r>
+        <w:rPr>
+          <w:lang w:val="pl-PL"/>
+        </w:rPr>
+        <w:t>Szereg uprawnień i ograniczeń sterujących dostępem do dokumentacji</w:t>
+      </w:r>
+      <w:r>
+        <w:rPr>
+          <w:lang w:val="pl-PL"/>
+        </w:rPr>
+        <w:br/>
+      </w:r>
+      <w:r>
+        <w:rPr>
+          <w:lang w:val="pl-PL"/>
+        </w:rPr>
+        <w:t>Obsługa słowników ICD10 oraz ICD9</w:t>
+      </w:r>
+      <w:r>
+        <w:rPr>
+          <w:lang w:val="pl-PL"/>
+        </w:rPr>
+        <w:br/>
+      </w:r>
+      <w:r>
+        <w:rPr>
+          <w:lang w:val="pl-PL"/>
+        </w:rPr>
+        <w:t>Integracja ze skanerem- możliwość digitalizacji kartoteki papierowej</w:t>
+      </w:r>
+      <w:r>
+        <w:rPr>
+          <w:lang w:val="pl-PL"/>
+        </w:rPr>
+        <w:br/>
+      </w:r>
+      <w:r>
+        <w:rPr>
+          <w:lang w:val="pl-PL"/>
+        </w:rPr>
+        <w:t>Możliwość załączania dokumentów zewnętrznych: skanów (pdf), obrazów (jpeg, bmp itp), dokumentów w innych formatach- z możliwością podglądu w zewnętrznych edytorach</w:t>
+      </w:r>
+      <w:r>
+        <w:rPr>
+          <w:lang w:val="pl-PL"/>
+        </w:rPr>
+        <w:br/>
+      </w:r>
+      <w:r>
+        <w:rPr>
+          <w:lang w:val="pl-PL"/>
+        </w:rPr>
+        <w:t>Wystawianie i drukowanie recept numerowanych i nienumerowanych, obsługa bazy leków refundowanych LekInfo24</w:t>
+      </w:r>
+      <w:r>
+        <w:rPr>
+          <w:lang w:val="pl-PL"/>
+        </w:rPr>
+        <w:br/>
+      </w:r>
+      <w:r>
+        <w:rPr>
+          <w:lang w:val="pl-PL"/>
+        </w:rPr>
+        <w:t>Diagram zębowy i oznaczenia stomatologiczne</w:t>
+      </w:r>
+      <w:r>
+        <w:rPr>
+          <w:lang w:val="pl-PL"/>
+        </w:rPr>
+        <w:br/>
+      </w:r>
+      <w:r>
+        <w:rPr>
+          <w:lang w:val="pl-PL"/>
+        </w:rPr>
+        <w:t>Integracja z największymi sieciami laboratoriów, co umożliwia elektroniczne wysyłanie zleceń na badania, a także odbiór i wyświetlanie w dokumentacji wyników</w:t>
+      </w:r>
+      <w:r>
+        <w:rPr>
+          <w:lang w:val="pl-PL"/>
+        </w:rPr>
+        <w:br/>
+      </w:r>
+      <w:r>
+        <w:rPr>
+          <w:lang w:val="pl-PL"/>
+        </w:rPr>
+        <w:t>Standardowe schematy wywiadów, opisów badań, zaleceń itp. przypisywane do pracownika, co daje możliwość maksymalnego wykorzystania czasu wizyty</w:t>
+      </w:r>
+    </w:p>
+    <w:p>
+      <w:pPr>
+        <w:rPr>
+          <w:b/>
+          <w:bCs/>
+          <w:lang w:val="pl-PL"/>
+        </w:rPr>
+      </w:pPr>
+      <w:r>
+        <w:rPr>
+          <w:b/>
+          <w:bCs/>
+          <w:lang w:val="pl-PL"/>
+        </w:rPr>
+        <w:t>ROZLICZENIA PRACOWNIKÓW</w:t>
+      </w:r>
+      <w:r>
+        <w:rPr>
+          <w:b/>
+          <w:bCs/>
+          <w:lang w:val="pl-PL"/>
+        </w:rPr>
+        <w:br/>
+      </w:r>
+      <w:r>
+        <w:rPr>
+          <w:b/>
+          <w:bCs/>
+          <w:lang w:val="pl-PL"/>
+        </w:rPr>
+        <w:t>Specjalnie przygotowany moduł rozliczeniowy pozwala szybko i przejrzyście skalkulować wynagrodzenie pracowników.</w:t>
+      </w:r>
+      <w:r>
+        <w:rPr>
+          <w:lang w:val="pl-PL"/>
+        </w:rPr>
+        <w:br/>
+      </w:r>
+      <w:r>
+        <w:rPr>
+          <w:lang w:val="pl-PL"/>
+        </w:rPr>
+        <w:t>Wyliczanie wynagrodzenia pracowników wg prowizji od usługi kwotowej, procentowej, wynagrodzenia godzinowego oraz stałej stawki rozliczeniowej</w:t>
+      </w:r>
+      <w:r>
+        <w:rPr>
+          <w:b/>
+          <w:bCs/>
+          <w:lang w:val="pl-PL"/>
+        </w:rPr>
+        <w:br/>
+      </w:r>
+      <w:r>
+        <w:rPr>
+          <w:lang w:val="pl-PL"/>
+        </w:rPr>
+        <w:t>Zatwierdzanie raportów z wynagrodzeń z możliwością wypłaty honorarium</w:t>
+      </w:r>
+    </w:p>
+    <w:p>
+      <w:pPr>
+        <w:rPr>
+          <w:b/>
+          <w:bCs/>
+          <w:lang w:val="pl-PL"/>
+        </w:rPr>
+      </w:pPr>
+      <w:r>
+        <w:rPr>
+          <w:b/>
+          <w:bCs/>
+          <w:lang w:val="pl-PL"/>
+        </w:rPr>
+        <w:t>ROZLICZENIA Z KONTRAHENTAMI</w:t>
+      </w:r>
+      <w:r>
+        <w:rPr>
+          <w:b/>
+          <w:bCs/>
+          <w:lang w:val="pl-PL"/>
+        </w:rPr>
+        <w:br/>
+      </w:r>
+      <w:r>
+        <w:rPr>
+          <w:b/>
+          <w:bCs/>
+          <w:lang w:val="pl-PL"/>
+        </w:rPr>
+        <w:t>Medlink 24 umożliwia rozliczanie świadczeń według cennika umowy z kontrahentem.</w:t>
+      </w:r>
+      <w:r>
+        <w:rPr>
+          <w:lang w:val="pl-PL"/>
+        </w:rPr>
+        <w:br/>
+      </w:r>
+      <w:r>
+        <w:rPr>
+          <w:lang w:val="pl-PL"/>
+        </w:rPr>
+        <w:t>Rozliczanie bieżące, abonamentowe</w:t>
+      </w:r>
+      <w:r>
+        <w:rPr>
+          <w:lang w:val="pl-PL"/>
+        </w:rPr>
+        <w:br/>
+      </w:r>
+      <w:r>
+        <w:rPr>
+          <w:lang w:val="pl-PL"/>
+        </w:rPr>
+        <w:t>Odpłatność dla firmy</w:t>
+      </w:r>
+      <w:r>
+        <w:rPr>
+          <w:lang w:val="pl-PL"/>
+        </w:rPr>
+        <w:br/>
+      </w:r>
+      <w:r>
+        <w:rPr>
+          <w:lang w:val="pl-PL"/>
+        </w:rPr>
+        <w:t>Odpłatność dla pacjenta</w:t>
+      </w:r>
+      <w:r>
+        <w:rPr>
+          <w:lang w:val="pl-PL"/>
+        </w:rPr>
+        <w:br/>
+      </w:r>
+      <w:r>
+        <w:rPr>
+          <w:lang w:val="pl-PL"/>
+        </w:rPr>
+        <w:lastRenderedPageBreak/>
+        <w:t>Limity usług na pacjenta oraz pakiet</w:t>
+      </w:r>
+      <w:r>
+        <w:rPr>
+          <w:b/>
+          <w:bCs/>
+          <w:lang w:val="pl-PL"/>
+        </w:rPr>
+        <w:br/>
+      </w:r>
+      <w:r>
+        <w:rPr>
+          <w:lang w:val="pl-PL"/>
+        </w:rPr>
+        <w:t>Mapowanie usług dla TU</w:t>
+      </w:r>
+    </w:p>
+    <w:p>
+      <w:pPr>
+        <w:rPr>
+          <w:b/>
+          <w:bCs/>
+          <w:lang w:val="pl-PL"/>
+        </w:rPr>
+      </w:pPr>
+      <w:r>
+        <w:rPr>
+          <w:b/>
+          <w:bCs/>
+          <w:lang w:val="pl-PL"/>
+        </w:rPr>
+        <w:t>RAPORTY</w:t>
+      </w:r>
+      <w:r>
+        <w:rPr>
+          <w:b/>
+          <w:bCs/>
+          <w:lang w:val="pl-PL"/>
+        </w:rPr>
+        <w:br/>
+      </w:r>
+      <w:r>
+        <w:rPr>
+          <w:b/>
+          <w:bCs/>
+          <w:lang w:val="pl-PL"/>
+        </w:rPr>
+        <w:t>Szereg dostępnych statystyk, rozliczeń i raportów sprawozdawczości finansowej pozwala na bieżącą kontrolę pracy przychodni.</w:t>
+      </w:r>
+      <w:r>
+        <w:rPr>
+          <w:b/>
+          <w:bCs/>
+          <w:lang w:val="pl-PL"/>
+        </w:rPr>
+        <w:br/>
+      </w:r>
+      <w:r>
+        <w:rPr>
+          <w:lang w:val="pl-PL"/>
+        </w:rPr>
+        <w:t>Rejestry dokumentów finansowych, faktur, przelewów</w:t>
+      </w:r>
+      <w:r>
+        <w:rPr>
+          <w:b/>
+          <w:bCs/>
+          <w:lang w:val="pl-PL"/>
+        </w:rPr>
+        <w:br/>
+      </w:r>
+      <w:r>
+        <w:rPr>
+          <w:lang w:val="pl-PL"/>
+        </w:rPr>
+        <w:t>Raporty stanowiskowe</w:t>
+      </w:r>
+      <w:r>
+        <w:rPr>
+          <w:b/>
+          <w:bCs/>
+          <w:lang w:val="pl-PL"/>
+        </w:rPr>
+        <w:br/>
+      </w:r>
+      <w:r>
+        <w:rPr>
+          <w:lang w:val="pl-PL"/>
+        </w:rPr>
+        <w:t>Raporty wykonanych usług pełnopłatnych i pakietowych</w:t>
+      </w:r>
+      <w:r>
+        <w:rPr>
+          <w:b/>
+          <w:bCs/>
+          <w:lang w:val="pl-PL"/>
+        </w:rPr>
+        <w:br/>
+      </w:r>
+      <w:r>
+        <w:rPr>
+          <w:lang w:val="pl-PL"/>
+        </w:rPr>
+        <w:t>Rejestr dłużników</w:t>
+      </w:r>
+      <w:r>
+        <w:rPr>
+          <w:b/>
+          <w:bCs/>
+          <w:lang w:val="pl-PL"/>
+        </w:rPr>
+        <w:br/>
+      </w:r>
+      <w:r>
+        <w:rPr>
+          <w:lang w:val="pl-PL"/>
+        </w:rPr>
+        <w:t>Raport dla Towarzystw Ubezpieczeniowych</w:t>
+      </w:r>
+    </w:p>
+    <w:p>
+      <w:pPr>
+        <w:rPr>
+          <w:b/>
+          <w:bCs/>
+          <w:lang w:val="pl-PL"/>
+        </w:rPr>
+      </w:pPr>
+      <w:r>
+        <w:rPr>
+          <w:b/>
+          <w:bCs/>
+          <w:lang w:val="pl-PL"/>
+        </w:rPr>
+        <w:t>UPRAWNIENIA UŻYTKOWNIKÓW</w:t>
+      </w:r>
+      <w:r>
+        <w:rPr>
+          <w:b/>
+          <w:bCs/>
+          <w:lang w:val="pl-PL"/>
+        </w:rPr>
+        <w:br/>
+      </w:r>
+      <w:r>
+        <w:rPr>
+          <w:b/>
+          <w:bCs/>
+          <w:lang w:val="pl-PL"/>
+        </w:rPr>
+        <w:t>W zależności od preferencji istnieje możliwość definiowania uprawnień dostępu do systemu medycznego dla grupy użytkowników lub określonego użytkownika.</w:t>
+      </w:r>
+      <w:r>
+        <w:rPr>
+          <w:b/>
+          <w:bCs/>
+          <w:lang w:val="pl-PL"/>
+        </w:rPr>
+        <w:br/>
+      </w:r>
+      <w:r>
+        <w:rPr>
+          <w:lang w:val="pl-PL"/>
+        </w:rPr>
+        <w:t>Kontrola dostępu do poszczególnych elementów programu w zależności od zakresu obowiązków</w:t>
+      </w:r>
+      <w:r>
+        <w:rPr>
+          <w:b/>
+          <w:bCs/>
+          <w:lang w:val="pl-PL"/>
+        </w:rPr>
+        <w:br/>
+      </w:r>
+      <w:r>
+        <w:rPr>
+          <w:lang w:val="pl-PL"/>
+        </w:rPr>
+        <w:t>Blokady i ograniczenia funkcjonalności np. zapisywania i rozliczania z datą wsteczną</w:t>
+      </w:r>
+    </w:p>
+    <w:p>
+      <w:pPr>
+        <w:rPr>
+          <w:b/>
+          <w:bCs/>
+          <w:lang w:val="pl-PL"/>
+        </w:rPr>
+      </w:pPr>
+      <w:r>
+        <w:rPr>
+          <w:b/>
+          <w:bCs/>
+          <w:lang w:val="pl-PL"/>
+        </w:rPr>
+        <w:t>KORESPONDENCJA WEWNĘTRZNA</w:t>
+      </w:r>
+      <w:r>
+        <w:rPr>
+          <w:b/>
+          <w:bCs/>
+          <w:lang w:val="pl-PL"/>
+        </w:rPr>
+        <w:br/>
+      </w:r>
+      <w:r>
+        <w:rPr>
+          <w:b/>
+          <w:bCs/>
+          <w:lang w:val="pl-PL"/>
+        </w:rPr>
+        <w:t>Wymiana komunikatów pomiędzy użytkownikami umożliwia szybki przepływ informacji w ramach systemu medycznego.</w:t>
+      </w:r>
+      <w:r>
+        <w:rPr>
+          <w:lang w:val="pl-PL"/>
+        </w:rPr>
+        <w:br/>
+      </w:r>
+      <w:r>
+        <w:rPr>
+          <w:lang w:val="pl-PL"/>
+        </w:rPr>
+        <w:t>Wysyłanie wiadomości do określonych osób lub grup użytkowników</w:t>
+      </w:r>
+      <w:r>
+        <w:rPr>
+          <w:lang w:val="pl-PL"/>
+        </w:rPr>
+        <w:br/>
+      </w:r>
+      <w:r>
+        <w:rPr>
+          <w:lang w:val="pl-PL"/>
+        </w:rPr>
+        <w:t>Komunikaty o nadchodzących wiadomościach</w:t>
+      </w:r>
+      <w:r>
+        <w:rPr>
+          <w:lang w:val="pl-PL"/>
+        </w:rPr>
+        <w:br/>
+      </w:r>
+      <w:r>
+        <w:rPr>
+          <w:lang w:val="pl-PL"/>
+        </w:rPr>
+        <w:t>Rejestr otrzymanej poczty</w:t>
+      </w:r>
+    </w:p>
+    <w:p>
+      <w:pPr>
+        <w:rPr>
+          <w:lang w:val="pl-PL"/>
+        </w:rPr>
+      </w:pPr>
+      <w:r>
+        <w:rPr>
+          <w:b/>
+          <w:bCs/>
+          <w:lang w:val="pl-PL"/>
+        </w:rPr>
+        <w:t>MAGAZYN</w:t>
+      </w:r>
+      <w:r>
+        <w:rPr>
+          <w:b/>
+          <w:bCs/>
+          <w:lang w:val="pl-PL"/>
+        </w:rPr>
+        <w:br/>
+      </w:r>
+      <w:r>
+        <w:rPr>
+          <w:b/>
+          <w:bCs/>
+          <w:lang w:val="pl-PL"/>
+        </w:rPr>
+        <w:t>Moduł magazynu pozwala ewidencjonować stan magazynowy.</w:t>
+      </w:r>
+      <w:r>
+        <w:rPr>
+          <w:b/>
+          <w:bCs/>
+          <w:lang w:val="pl-PL"/>
+        </w:rPr>
+        <w:br/>
+      </w:r>
+      <w:r>
+        <w:rPr>
+          <w:lang w:val="pl-PL"/>
+        </w:rPr>
+        <w:t>Zużycie materiału na wizycie</w:t>
+      </w:r>
+      <w:r>
+        <w:rPr>
+          <w:b/>
+          <w:bCs/>
+          <w:lang w:val="pl-PL"/>
+        </w:rPr>
+        <w:br/>
+      </w:r>
+      <w:r>
+        <w:rPr>
+          <w:lang w:val="pl-PL"/>
+        </w:rPr>
+        <w:t>Rozchód wewnętrzny</w:t>
+      </w:r>
+      <w:r>
+        <w:rPr>
+          <w:b/>
+          <w:bCs/>
+          <w:lang w:val="pl-PL"/>
+        </w:rPr>
+        <w:br/>
+      </w:r>
+      <w:r>
+        <w:rPr>
+          <w:lang w:val="pl-PL"/>
+        </w:rPr>
+        <w:t>Przyjęcie towaru</w:t>
+      </w:r>
+      <w:r>
+        <w:rPr>
+          <w:b/>
+          <w:bCs/>
+          <w:lang w:val="pl-PL"/>
+        </w:rPr>
+        <w:br/>
+      </w:r>
+      <w:r>
+        <w:rPr>
+          <w:lang w:val="pl-PL"/>
+        </w:rPr>
+        <w:t>Stan magazynowy</w:t>
+      </w:r>
+      <w:r>
+        <w:rPr>
+          <w:b/>
+          <w:bCs/>
+          <w:lang w:val="pl-PL"/>
+        </w:rPr>
+        <w:br/>
+      </w:r>
+      <w:r>
+        <w:rPr>
+          <w:lang w:val="pl-PL"/>
+        </w:rPr>
+        <w:t>Monit przy wskazanej ilości</w:t>
+      </w:r>
+    </w:p>
+    <w:p>
+      <w:pPr>
+        <w:rPr>
+          <w:b/>
+          <w:bCs/>
+          <w:lang w:val="pl-PL"/>
+        </w:rPr>
+      </w:pPr>
+      <w:r>
+        <w:rPr>
+          <w:b/>
+          <w:bCs/>
+          <w:lang w:val="pl-PL"/>
+        </w:rPr>
+        <w:t>Najważniejsze funkcjonalności</w:t>
+      </w:r>
+    </w:p>
+    <w:tbl>
+      <w:tblPr>
+        <w:tblStyle w:val="TableGrid"/>
+        <w:tblW w:w="0" w:type="auto"/>
+        <w:tblLook w:val="04A0" w:firstRow="1" w:lastRow="0" w:firstColumn="1" w:lastColumn="0" w:noHBand="0" w:noVBand="1"/>
+      </w:tblPr>
+      <w:tblGrid>
+        <w:gridCol w:w="2155"/>
+        <w:gridCol w:w="3510"/>
+        <w:gridCol w:w="3685"/>
+      </w:tblGrid>
+      <w:tr>
+        <w:tc>
+          <w:tcPr>
+            <w:tcW w:w="2155" w:type="dxa"/>
+          </w:tcPr>
+          <w:p>
+            <w:pPr>
+              <w:jc w:val="center"/>
+              <w:rPr>
+                <w:color w:val="FF0000"/>
+                <w:lang w:val="pl-PL"/>
+              </w:rPr>
+            </w:pPr>
+            <w:r>
+              <w:rPr>
+                <w:color w:val="FF0000"/>
+                <w:lang w:val="pl-PL"/>
+              </w:rPr>
+              <w:t>ELEMENTY SYSTEMU MEDYCZNEGO</w:t>
+            </w:r>
+          </w:p>
+        </w:tc>
+        <w:tc>
+          <w:tcPr>
+            <w:tcW w:w="3510" w:type="dxa"/>
+          </w:tcPr>
+          <w:p>
+            <w:pPr>
+              <w:jc w:val="center"/>
+              <w:rPr>
+                <w:color w:val="FF0000"/>
+                <w:lang w:val="pl-PL"/>
+              </w:rPr>
+            </w:pPr>
+            <w:r>
+              <w:rPr>
+                <w:rFonts w:ascii="Arial" w:hAnsi="Arial" w:cs="Arial"/>
+                <w:caps/>
+                <w:color w:val="FF0000"/>
+                <w:shd w:val="clear" w:color="auto" w:fill="FFFFFF"/>
+              </w:rPr>
+              <w:t>FUNKCJE</w:t>
+            </w:r>
+          </w:p>
+        </w:tc>
+        <w:tc>
+          <w:tcPr>
+            <w:tcW w:w="3685" w:type="dxa"/>
+          </w:tcPr>
+          <w:p>
+            <w:pPr>
+              <w:jc w:val="center"/>
+              <w:rPr>
+                <w:color w:val="FF0000"/>
+                <w:lang w:val="pl-PL"/>
+              </w:rPr>
+            </w:pPr>
+            <w:r>
+              <w:rPr>
+                <w:rFonts w:ascii="Arial" w:hAnsi="Arial" w:cs="Arial"/>
+                <w:caps/>
+                <w:color w:val="FF0000"/>
+                <w:shd w:val="clear" w:color="auto" w:fill="FFFFFF"/>
+              </w:rPr>
+              <w:t>OPIS</w:t>
+            </w:r>
+          </w:p>
+        </w:tc>
+      </w:tr>
+      <w:tr>
+        <w:tc>
+          <w:tcPr>
+            <w:tcW w:w="2155" w:type="dxa"/>
+          </w:tcPr>
+          <w:p>
+            <w:pPr>
+              <w:jc w:val="center"/>
+              <w:rPr>
+                <w:color w:val="4472C4" w:themeColor="accent1"/>
+                <w:lang w:val="pl-PL"/>
+              </w:rPr>
+            </w:pPr>
+            <w:r>
+              <w:rPr>
+                <w:color w:val="4472C4" w:themeColor="accent1"/>
+                <w:lang w:val="pl-PL"/>
+              </w:rPr>
+              <w:t>Terminarz wizyt</w:t>
+            </w:r>
+          </w:p>
+        </w:tc>
+        <w:tc>
+          <w:tcPr>
+            <w:tcW w:w="3510" w:type="dxa"/>
+          </w:tcPr>
+          <w:p>
+            <w:pPr>
+              <w:pStyle w:val="ListParagraph"/>
+              <w:numPr>
+                <w:ilvl w:val="0"/>
+                <w:numId w:val="1"/>
+              </w:numPr>
+              <w:rPr>
+                <w:lang w:val="pl-PL"/>
+              </w:rPr>
+            </w:pPr>
+            <w:r>
+              <w:rPr>
+                <w:lang w:val="pl-PL"/>
+              </w:rPr>
+              <w:t>Rezerwacja i odwoływanie wizyt</w:t>
+            </w:r>
+          </w:p>
+          <w:p>
+            <w:pPr>
+              <w:pStyle w:val="ListParagraph"/>
+              <w:numPr>
+                <w:ilvl w:val="0"/>
+                <w:numId w:val="1"/>
+              </w:numPr>
+              <w:rPr>
+                <w:lang w:val="pl-PL"/>
+              </w:rPr>
+            </w:pPr>
+            <w:r>
+              <w:rPr>
+                <w:lang w:val="pl-PL"/>
+              </w:rPr>
+              <w:t>Plan pracy dla gabinetu</w:t>
+            </w:r>
+          </w:p>
+          <w:p>
+            <w:pPr>
+              <w:pStyle w:val="ListParagraph"/>
+              <w:numPr>
+                <w:ilvl w:val="0"/>
+                <w:numId w:val="1"/>
+              </w:numPr>
+              <w:rPr>
+                <w:lang w:val="pl-PL"/>
+              </w:rPr>
+            </w:pPr>
+            <w:r>
+              <w:rPr>
+                <w:lang w:val="pl-PL"/>
+              </w:rPr>
+              <w:t>Wybór teczki pacjenta</w:t>
+            </w:r>
+          </w:p>
+        </w:tc>
+        <w:tc>
+          <w:tcPr>
+            <w:tcW w:w="3685" w:type="dxa"/>
+          </w:tcPr>
+          <w:p>
+            <w:pPr>
+              <w:pStyle w:val="ListParagraph"/>
+              <w:numPr>
+                <w:ilvl w:val="0"/>
+                <w:numId w:val="1"/>
+              </w:numPr>
+              <w:rPr>
+                <w:lang w:val="pl-PL"/>
+              </w:rPr>
+            </w:pPr>
+            <w:r>
+              <w:rPr>
+                <w:lang w:val="pl-PL"/>
+              </w:rPr>
+              <w:t>Widok dzienny lub tygodniowy</w:t>
+            </w:r>
+          </w:p>
+          <w:p>
+            <w:pPr>
+              <w:pStyle w:val="ListParagraph"/>
+              <w:numPr>
+                <w:ilvl w:val="0"/>
+                <w:numId w:val="1"/>
+              </w:numPr>
+              <w:rPr>
+                <w:lang w:val="pl-PL"/>
+              </w:rPr>
+            </w:pPr>
+            <w:r>
+              <w:rPr>
+                <w:lang w:val="pl-PL"/>
+              </w:rPr>
+              <w:t>Elementy interfejsu: grafik, filtry, kalendarz, legenda, panel pacjenta</w:t>
+            </w:r>
+          </w:p>
+        </w:tc>
+      </w:tr>
+      <w:tr>
+        <w:tc>
+          <w:tcPr>
+            <w:tcW w:w="2155" w:type="dxa"/>
+          </w:tcPr>
+          <w:p>
+            <w:pPr>
+              <w:jc w:val="center"/>
+              <w:rPr>
+                <w:color w:val="4472C4" w:themeColor="accent1"/>
+                <w:lang w:val="pl-PL"/>
+              </w:rPr>
+            </w:pPr>
+            <w:r>
+              <w:rPr>
+                <w:color w:val="4472C4" w:themeColor="accent1"/>
+                <w:lang w:val="pl-PL"/>
+              </w:rPr>
+              <w:t>Grafik przyjęć</w:t>
+            </w:r>
+          </w:p>
+        </w:tc>
+        <w:tc>
+          <w:tcPr>
+            <w:tcW w:w="3510" w:type="dxa"/>
+          </w:tcPr>
+          <w:p>
+            <w:pPr>
+              <w:pStyle w:val="ListParagraph"/>
+              <w:numPr>
+                <w:ilvl w:val="0"/>
+                <w:numId w:val="2"/>
+              </w:numPr>
+              <w:rPr>
+                <w:lang w:val="pl-PL"/>
+              </w:rPr>
+            </w:pPr>
+            <w:r>
+              <w:rPr>
+                <w:lang w:val="pl-PL"/>
+              </w:rPr>
+              <w:t>Obsługa ruchu pacjentów</w:t>
+            </w:r>
+          </w:p>
+          <w:p>
+            <w:pPr>
+              <w:pStyle w:val="ListParagraph"/>
+              <w:numPr>
+                <w:ilvl w:val="0"/>
+                <w:numId w:val="2"/>
+              </w:numPr>
+              <w:rPr>
+                <w:lang w:val="pl-PL"/>
+              </w:rPr>
+            </w:pPr>
+            <w:r>
+              <w:rPr>
+                <w:lang w:val="pl-PL"/>
+              </w:rPr>
+              <w:t>Dodawanie bieżących wizyt</w:t>
+            </w:r>
+          </w:p>
+          <w:p>
+            <w:pPr>
+              <w:pStyle w:val="ListParagraph"/>
+              <w:numPr>
+                <w:ilvl w:val="0"/>
+                <w:numId w:val="2"/>
+              </w:numPr>
+              <w:rPr>
+                <w:lang w:val="pl-PL"/>
+              </w:rPr>
+            </w:pPr>
+            <w:r>
+              <w:rPr>
+                <w:lang w:val="pl-PL"/>
+              </w:rPr>
+              <w:t>Odwoływanie rezerwacji</w:t>
+            </w:r>
+          </w:p>
+          <w:p>
+            <w:pPr>
+              <w:pStyle w:val="ListParagraph"/>
+              <w:numPr>
+                <w:ilvl w:val="0"/>
+                <w:numId w:val="2"/>
+              </w:numPr>
+              <w:rPr>
+                <w:lang w:val="pl-PL"/>
+              </w:rPr>
+            </w:pPr>
+            <w:r>
+              <w:rPr>
+                <w:lang w:val="pl-PL"/>
+              </w:rPr>
+              <w:t>Wybór teczki pacjenta</w:t>
+            </w:r>
+          </w:p>
+        </w:tc>
+        <w:tc>
+          <w:tcPr>
+            <w:tcW w:w="3685" w:type="dxa"/>
+          </w:tcPr>
+          <w:p>
+            <w:pPr>
+              <w:pStyle w:val="ListParagraph"/>
+              <w:numPr>
+                <w:ilvl w:val="0"/>
+                <w:numId w:val="2"/>
+              </w:numPr>
+              <w:rPr>
+                <w:lang w:val="pl-PL"/>
+              </w:rPr>
+            </w:pPr>
+            <w:r>
+              <w:rPr>
+                <w:lang w:val="pl-PL"/>
+              </w:rPr>
+              <w:t>Lista wszystkich pacjentów z zarezerwowaną wizytą, z możliwością przefiltrowania na oddział, pomieszczenie, pracownika, status, datę</w:t>
+            </w:r>
+          </w:p>
+        </w:tc>
+      </w:tr>
+      <w:tr>
+        <w:tc>
+          <w:tcPr>
+            <w:tcW w:w="2155" w:type="dxa"/>
+          </w:tcPr>
+          <w:p>
+            <w:pPr>
+              <w:jc w:val="center"/>
+              <w:rPr>
+                <w:color w:val="4472C4" w:themeColor="accent1"/>
+                <w:lang w:val="pl-PL"/>
+              </w:rPr>
+            </w:pPr>
+            <w:r>
+              <w:rPr>
+                <w:color w:val="4472C4" w:themeColor="accent1"/>
+                <w:lang w:val="pl-PL"/>
+              </w:rPr>
+              <w:lastRenderedPageBreak/>
+              <w:t>Historia zdrowia i choroby</w:t>
+            </w:r>
+          </w:p>
+        </w:tc>
+        <w:tc>
+          <w:tcPr>
+            <w:tcW w:w="3510" w:type="dxa"/>
+          </w:tcPr>
+          <w:p>
+            <w:pPr>
+              <w:pStyle w:val="ListParagraph"/>
+              <w:numPr>
+                <w:ilvl w:val="0"/>
+                <w:numId w:val="2"/>
+              </w:numPr>
+              <w:rPr>
+                <w:lang w:val="pl-PL"/>
+              </w:rPr>
+            </w:pPr>
+            <w:r>
+              <w:rPr>
+                <w:lang w:val="pl-PL"/>
+              </w:rPr>
+              <w:t>Gromadzenie, przechowywanie i przetwarzanie danych osobowych, adresowych i medycznych pacjenta w formie elektronicznej (z możliwością wydruku)</w:t>
+            </w:r>
+          </w:p>
+        </w:tc>
+        <w:tc>
+          <w:tcPr>
+            <w:tcW w:w="3685" w:type="dxa"/>
+          </w:tcPr>
+          <w:p>
+            <w:pPr>
+              <w:pStyle w:val="ListParagraph"/>
+              <w:numPr>
+                <w:ilvl w:val="0"/>
+                <w:numId w:val="2"/>
+              </w:numPr>
+              <w:rPr>
+                <w:lang w:val="pl-PL"/>
+              </w:rPr>
+            </w:pPr>
+            <w:r>
+              <w:rPr>
+                <w:lang w:val="pl-PL"/>
+              </w:rPr>
+              <w:t>Rejestrowanie wizyt pacjenta, usług, planów leczenia, dokumentacji medycznej oraz rozliczeń</w:t>
+            </w:r>
+          </w:p>
+          <w:p>
+            <w:pPr>
+              <w:pStyle w:val="ListParagraph"/>
+              <w:numPr>
+                <w:ilvl w:val="0"/>
+                <w:numId w:val="2"/>
+              </w:numPr>
+              <w:rPr>
+                <w:lang w:val="pl-PL"/>
+              </w:rPr>
+            </w:pPr>
+            <w:r>
+              <w:rPr>
+                <w:lang w:val="pl-PL"/>
+              </w:rPr>
+              <w:t>Dodawanie pakietów, upoważnień oraz ostrzeżeń medycznych i administracyjnych</w:t>
+            </w:r>
+          </w:p>
+        </w:tc>
+      </w:tr>
+      <w:tr>
+        <w:tc>
+          <w:tcPr>
+            <w:tcW w:w="2155" w:type="dxa"/>
+          </w:tcPr>
+          <w:p>
+            <w:pPr>
+              <w:jc w:val="center"/>
+              <w:rPr>
+                <w:color w:val="4472C4" w:themeColor="accent1"/>
+                <w:lang w:val="pl-PL"/>
+              </w:rPr>
+            </w:pPr>
+            <w:r>
+              <w:rPr>
+                <w:color w:val="4472C4" w:themeColor="accent1"/>
+                <w:lang w:val="pl-PL"/>
+              </w:rPr>
+              <w:t>Usługi</w:t>
+            </w:r>
+          </w:p>
+        </w:tc>
+        <w:tc>
+          <w:tcPr>
+            <w:tcW w:w="3510" w:type="dxa"/>
+          </w:tcPr>
+          <w:p>
+            <w:pPr>
+              <w:pStyle w:val="ListParagraph"/>
+              <w:numPr>
+                <w:ilvl w:val="0"/>
+                <w:numId w:val="2"/>
+              </w:numPr>
+              <w:rPr>
+                <w:lang w:val="pl-PL"/>
+              </w:rPr>
+            </w:pPr>
+            <w:r>
+              <w:rPr>
+                <w:lang w:val="pl-PL"/>
+              </w:rPr>
+              <w:t>Dodawanie i rozliczanie usług płatnych, bezpłatnych i pakietowych</w:t>
+            </w:r>
+          </w:p>
+        </w:tc>
+        <w:tc>
+          <w:tcPr>
+            <w:tcW w:w="3685" w:type="dxa"/>
+          </w:tcPr>
+          <w:p>
+            <w:pPr>
+              <w:pStyle w:val="ListParagraph"/>
+              <w:numPr>
+                <w:ilvl w:val="0"/>
+                <w:numId w:val="2"/>
+              </w:numPr>
+              <w:rPr>
+                <w:lang w:val="pl-PL"/>
+              </w:rPr>
+            </w:pPr>
+            <w:r>
+              <w:rPr>
+                <w:lang w:val="pl-PL"/>
+              </w:rPr>
+              <w:t>Rozliczenia całkowite i częściowe z możliwością zmiany ceny i lekarza</w:t>
+            </w:r>
+          </w:p>
+          <w:p>
+            <w:pPr>
+              <w:pStyle w:val="ListParagraph"/>
+              <w:numPr>
+                <w:ilvl w:val="0"/>
+                <w:numId w:val="2"/>
+              </w:numPr>
+              <w:rPr>
+                <w:lang w:val="pl-PL"/>
+              </w:rPr>
+            </w:pPr>
+            <w:r>
+              <w:rPr>
+                <w:lang w:val="pl-PL"/>
+              </w:rPr>
+              <w:t>Realizowanie usług planowanych</w:t>
+            </w:r>
+          </w:p>
+          <w:p>
+            <w:pPr>
+              <w:pStyle w:val="ListParagraph"/>
+              <w:numPr>
+                <w:ilvl w:val="0"/>
+                <w:numId w:val="2"/>
+              </w:numPr>
+              <w:rPr>
+                <w:lang w:val="pl-PL"/>
+              </w:rPr>
+            </w:pPr>
+            <w:r>
+              <w:rPr>
+                <w:lang w:val="pl-PL"/>
+              </w:rPr>
+              <w:t>Możliwość dodania do usługi asysty i materiału</w:t>
+            </w:r>
+          </w:p>
+          <w:p>
+            <w:pPr>
+              <w:pStyle w:val="ListParagraph"/>
+              <w:numPr>
+                <w:ilvl w:val="0"/>
+                <w:numId w:val="2"/>
+              </w:numPr>
+              <w:rPr>
+                <w:lang w:val="pl-PL"/>
+              </w:rPr>
+            </w:pPr>
+            <w:r>
+              <w:rPr>
+                <w:lang w:val="pl-PL"/>
+              </w:rPr>
+              <w:t>Rozliczenia usług według cennika pakietu</w:t>
+            </w:r>
+          </w:p>
+          <w:p>
+            <w:pPr>
+              <w:pStyle w:val="ListParagraph"/>
+              <w:numPr>
+                <w:ilvl w:val="0"/>
+                <w:numId w:val="2"/>
+              </w:numPr>
+              <w:rPr>
+                <w:lang w:val="pl-PL"/>
+              </w:rPr>
+            </w:pPr>
+            <w:r>
+              <w:rPr>
+                <w:lang w:val="pl-PL"/>
+              </w:rPr>
+              <w:t>Wystawianie dokumentów finansowych (rachunki, faktury, korekty, duplikaty)</w:t>
+            </w:r>
+          </w:p>
+        </w:tc>
+      </w:tr>
+      <w:tr>
+        <w:tc>
+          <w:tcPr>
+            <w:tcW w:w="2155" w:type="dxa"/>
+          </w:tcPr>
+          <w:p>
+            <w:pPr>
+              <w:jc w:val="center"/>
+              <w:rPr>
+                <w:color w:val="4472C4" w:themeColor="accent1"/>
+                <w:lang w:val="pl-PL"/>
+              </w:rPr>
+            </w:pPr>
+            <w:r>
+              <w:rPr>
+                <w:color w:val="4472C4" w:themeColor="accent1"/>
+                <w:lang w:val="pl-PL"/>
+              </w:rPr>
+              <w:t>Dokumentacja medyczna</w:t>
+            </w:r>
+          </w:p>
+        </w:tc>
+        <w:tc>
+          <w:tcPr>
+            <w:tcW w:w="3510" w:type="dxa"/>
+          </w:tcPr>
+          <w:p>
+            <w:pPr>
+              <w:pStyle w:val="ListParagraph"/>
+              <w:numPr>
+                <w:ilvl w:val="0"/>
+                <w:numId w:val="2"/>
+              </w:numPr>
+              <w:rPr>
+                <w:lang w:val="pl-PL"/>
+              </w:rPr>
+            </w:pPr>
+            <w:r>
+              <w:rPr>
+                <w:lang w:val="pl-PL"/>
+              </w:rPr>
+              <w:t>Dodawanie i uzupełnianie dokumentacji medycznej do wizyty (format pliku XML)</w:t>
+            </w:r>
+          </w:p>
+        </w:tc>
+        <w:tc>
+          <w:tcPr>
+            <w:tcW w:w="3685" w:type="dxa"/>
+          </w:tcPr>
+          <w:p>
+            <w:pPr>
+              <w:pStyle w:val="ListParagraph"/>
+              <w:numPr>
+                <w:ilvl w:val="0"/>
+                <w:numId w:val="2"/>
+              </w:numPr>
+              <w:rPr>
+                <w:lang w:val="pl-PL"/>
+              </w:rPr>
+            </w:pPr>
+            <w:r>
+              <w:rPr>
+                <w:lang w:val="pl-PL"/>
+              </w:rPr>
+              <w:t>Uzupełnianie szablonów dokumentacji medycznej z możliwością edycji i wydruku</w:t>
+            </w:r>
+          </w:p>
+          <w:p>
+            <w:pPr>
+              <w:pStyle w:val="ListParagraph"/>
+              <w:numPr>
+                <w:ilvl w:val="0"/>
+                <w:numId w:val="2"/>
+              </w:numPr>
+              <w:rPr>
+                <w:lang w:val="pl-PL"/>
+              </w:rPr>
+            </w:pPr>
+            <w:r>
+              <w:rPr>
+                <w:lang w:val="pl-PL"/>
+              </w:rPr>
+              <w:t>Historia zmian</w:t>
+            </w:r>
+          </w:p>
+          <w:p>
+            <w:pPr>
+              <w:pStyle w:val="ListParagraph"/>
+              <w:numPr>
+                <w:ilvl w:val="0"/>
+                <w:numId w:val="2"/>
+              </w:numPr>
+              <w:rPr>
+                <w:lang w:val="pl-PL"/>
+              </w:rPr>
+            </w:pPr>
+            <w:r>
+              <w:rPr>
+                <w:lang w:val="pl-PL"/>
+              </w:rPr>
+              <w:t>Dostęp do dokumentacji według uprawnień</w:t>
+            </w:r>
+          </w:p>
+          <w:p>
+            <w:pPr>
+              <w:pStyle w:val="ListParagraph"/>
+              <w:numPr>
+                <w:ilvl w:val="0"/>
+                <w:numId w:val="2"/>
+              </w:numPr>
+              <w:rPr>
+                <w:lang w:val="pl-PL"/>
+              </w:rPr>
+            </w:pPr>
+            <w:r>
+              <w:rPr>
+                <w:lang w:val="pl-PL"/>
+              </w:rPr>
+              <w:t>Załączanie skanów i dokumentów z pliku</w:t>
+            </w:r>
+          </w:p>
+          <w:p>
+            <w:pPr>
+              <w:pStyle w:val="ListParagraph"/>
+              <w:numPr>
+                <w:ilvl w:val="0"/>
+                <w:numId w:val="2"/>
+              </w:numPr>
+              <w:rPr>
+                <w:lang w:val="pl-PL"/>
+              </w:rPr>
+            </w:pPr>
+            <w:r>
+              <w:rPr>
+                <w:lang w:val="pl-PL"/>
+              </w:rPr>
+              <w:t>Diagram zębowy na stanowisku stomatologicznym</w:t>
+            </w:r>
+          </w:p>
+        </w:tc>
+      </w:tr>
+      <w:tr>
+        <w:tc>
+          <w:tcPr>
+            <w:tcW w:w="2155" w:type="dxa"/>
+          </w:tcPr>
+          <w:p>
+            <w:pPr>
+              <w:jc w:val="center"/>
+              <w:rPr>
+                <w:color w:val="4472C4" w:themeColor="accent1"/>
+                <w:lang w:val="pl-PL"/>
+              </w:rPr>
+            </w:pPr>
+            <w:r>
+              <w:rPr>
+                <w:color w:val="4472C4" w:themeColor="accent1"/>
+                <w:lang w:val="pl-PL"/>
+              </w:rPr>
+              <w:t>Uprawnienia użytkowników</w:t>
+            </w:r>
+          </w:p>
+        </w:tc>
+        <w:tc>
+          <w:tcPr>
+            <w:tcW w:w="3510" w:type="dxa"/>
+          </w:tcPr>
+          <w:p>
+            <w:pPr>
+              <w:pStyle w:val="ListParagraph"/>
+              <w:numPr>
+                <w:ilvl w:val="0"/>
+                <w:numId w:val="2"/>
+              </w:numPr>
+              <w:rPr>
+                <w:lang w:val="pl-PL"/>
+              </w:rPr>
+            </w:pPr>
+            <w:r>
+              <w:rPr>
+                <w:lang w:val="pl-PL"/>
+              </w:rPr>
+              <w:t>Definiowanie uprawnień dostępu do systemu medycznego dla grupy użytkowników lub określonego użytkownika</w:t>
+            </w:r>
+          </w:p>
+        </w:tc>
+        <w:tc>
+          <w:tcPr>
+            <w:tcW w:w="3685" w:type="dxa"/>
+          </w:tcPr>
+          <w:p>
+            <w:pPr>
+              <w:pStyle w:val="ListParagraph"/>
+              <w:numPr>
+                <w:ilvl w:val="0"/>
+                <w:numId w:val="2"/>
+              </w:numPr>
+              <w:rPr>
+                <w:lang w:val="pl-PL"/>
+              </w:rPr>
+            </w:pPr>
+            <w:r>
+              <w:rPr>
+                <w:lang w:val="pl-PL"/>
+              </w:rPr>
+              <w:t>Kontrola dostępu do poszczególnych elementów programu w zależności od zakresu obowiązków</w:t>
+            </w:r>
+          </w:p>
+          <w:p>
+            <w:pPr>
+              <w:pStyle w:val="ListParagraph"/>
+              <w:numPr>
+                <w:ilvl w:val="0"/>
+                <w:numId w:val="2"/>
+              </w:numPr>
+              <w:rPr>
+                <w:lang w:val="pl-PL"/>
+              </w:rPr>
+            </w:pPr>
+            <w:r>
+              <w:rPr>
+                <w:lang w:val="pl-PL"/>
+              </w:rPr>
+              <w:t>Blokady i ograniczenia funkcjonalności np. zapisywania i rozliczania z datą wsteczną</w:t>
+            </w:r>
+          </w:p>
+        </w:tc>
+      </w:tr>
+      <w:tr>
+        <w:tc>
+          <w:tcPr>
+            <w:tcW w:w="2155" w:type="dxa"/>
+          </w:tcPr>
+          <w:p>
+            <w:pPr>
+              <w:jc w:val="center"/>
+              <w:rPr>
+                <w:color w:val="4472C4" w:themeColor="accent1"/>
+                <w:lang w:val="pl-PL"/>
+              </w:rPr>
+            </w:pPr>
+            <w:r>
+              <w:rPr>
+                <w:color w:val="4472C4" w:themeColor="accent1"/>
+                <w:lang w:val="pl-PL"/>
+              </w:rPr>
+              <w:t>Magazyn</w:t>
+            </w:r>
+          </w:p>
+        </w:tc>
+        <w:tc>
+          <w:tcPr>
+            <w:tcW w:w="3510" w:type="dxa"/>
+          </w:tcPr>
+          <w:p>
+            <w:pPr>
+              <w:pStyle w:val="ListParagraph"/>
+              <w:numPr>
+                <w:ilvl w:val="0"/>
+                <w:numId w:val="2"/>
+              </w:numPr>
+              <w:rPr>
+                <w:lang w:val="pl-PL"/>
+              </w:rPr>
+            </w:pPr>
+            <w:r>
+              <w:rPr>
+                <w:lang w:val="pl-PL"/>
+              </w:rPr>
+              <w:t>Ewidencja stanu magazynowego</w:t>
+            </w:r>
+          </w:p>
+        </w:tc>
+        <w:tc>
+          <w:tcPr>
+            <w:tcW w:w="3685" w:type="dxa"/>
+          </w:tcPr>
+          <w:p>
+            <w:pPr>
+              <w:pStyle w:val="ListParagraph"/>
+              <w:numPr>
+                <w:ilvl w:val="0"/>
+                <w:numId w:val="2"/>
+              </w:numPr>
+              <w:rPr>
+                <w:lang w:val="pl-PL"/>
+              </w:rPr>
+            </w:pPr>
+            <w:r>
+              <w:rPr>
+                <w:lang w:val="pl-PL"/>
+              </w:rPr>
+              <w:t>Zużycie materiału na wizycie</w:t>
+            </w:r>
+          </w:p>
+          <w:p>
+            <w:pPr>
+              <w:pStyle w:val="ListParagraph"/>
+              <w:numPr>
+                <w:ilvl w:val="0"/>
+                <w:numId w:val="2"/>
+              </w:numPr>
+              <w:rPr>
+                <w:lang w:val="pl-PL"/>
+              </w:rPr>
+            </w:pPr>
+            <w:r>
+              <w:rPr>
+                <w:lang w:val="pl-PL"/>
+              </w:rPr>
+              <w:t>Rozchód wewnętrzny</w:t>
+            </w:r>
+          </w:p>
+          <w:p>
+            <w:pPr>
+              <w:pStyle w:val="ListParagraph"/>
+              <w:numPr>
+                <w:ilvl w:val="0"/>
+                <w:numId w:val="2"/>
+              </w:numPr>
+              <w:rPr>
+                <w:lang w:val="pl-PL"/>
+              </w:rPr>
+            </w:pPr>
+            <w:r>
+              <w:rPr>
+                <w:lang w:val="pl-PL"/>
+              </w:rPr>
+              <w:t>Przyjęcie towaru</w:t>
+            </w:r>
+          </w:p>
+          <w:p>
+            <w:pPr>
+              <w:pStyle w:val="ListParagraph"/>
+              <w:numPr>
+                <w:ilvl w:val="0"/>
+                <w:numId w:val="2"/>
+              </w:numPr>
+              <w:rPr>
+                <w:lang w:val="pl-PL"/>
+              </w:rPr>
+            </w:pPr>
+            <w:r>
+              <w:rPr>
+                <w:lang w:val="pl-PL"/>
+              </w:rPr>
+              <w:t>Stan magazynowy</w:t>
+            </w:r>
+          </w:p>
+          <w:p>
+            <w:pPr>
+              <w:pStyle w:val="ListParagraph"/>
+              <w:numPr>
+                <w:ilvl w:val="0"/>
+                <w:numId w:val="2"/>
+              </w:numPr>
+              <w:rPr>
+                <w:lang w:val="pl-PL"/>
+              </w:rPr>
+            </w:pPr>
+            <w:r>
+              <w:rPr>
+                <w:lang w:val="pl-PL"/>
+              </w:rPr>
+              <w:t>Monit przy wskazanej ilości</w:t>
+            </w:r>
+          </w:p>
+        </w:tc>
+      </w:tr>
+      <w:tr>
+        <w:tc>
+          <w:tcPr>
+            <w:tcW w:w="2155" w:type="dxa"/>
+          </w:tcPr>
+          <w:p>
+            <w:pPr>
+              <w:jc w:val="center"/>
+              <w:rPr>
+                <w:color w:val="4472C4" w:themeColor="accent1"/>
+                <w:lang w:val="pl-PL"/>
+              </w:rPr>
+            </w:pPr>
+            <w:r>
+              <w:rPr>
+                <w:color w:val="4472C4" w:themeColor="accent1"/>
+                <w:lang w:val="pl-PL"/>
+              </w:rPr>
+              <w:t>Korespondencja wewnętrzna</w:t>
+            </w:r>
+          </w:p>
+        </w:tc>
+        <w:tc>
+          <w:tcPr>
+            <w:tcW w:w="3510" w:type="dxa"/>
+          </w:tcPr>
+          <w:p>
+            <w:pPr>
+              <w:pStyle w:val="ListParagraph"/>
+              <w:numPr>
+                <w:ilvl w:val="0"/>
+                <w:numId w:val="2"/>
+              </w:numPr>
+              <w:rPr>
+                <w:lang w:val="pl-PL"/>
+              </w:rPr>
+            </w:pPr>
+            <w:r>
+              <w:rPr>
+                <w:lang w:val="pl-PL"/>
+              </w:rPr>
+              <w:t>Wymiana komunikatów pomiędzy użytkownikami systemu medycznego</w:t>
+            </w:r>
+          </w:p>
+        </w:tc>
+        <w:tc>
+          <w:tcPr>
+            <w:tcW w:w="3685" w:type="dxa"/>
+          </w:tcPr>
+          <w:p>
+            <w:pPr>
+              <w:pStyle w:val="ListParagraph"/>
+              <w:numPr>
+                <w:ilvl w:val="0"/>
+                <w:numId w:val="2"/>
+              </w:numPr>
+              <w:rPr>
+                <w:lang w:val="pl-PL"/>
+              </w:rPr>
+            </w:pPr>
+            <w:r>
+              <w:rPr>
+                <w:lang w:val="pl-PL"/>
+              </w:rPr>
+              <w:t>Wysyłanie wiadomości do określonych osób lub grup użytkowników</w:t>
+            </w:r>
+          </w:p>
+          <w:p>
+            <w:pPr>
+              <w:pStyle w:val="ListParagraph"/>
+              <w:numPr>
+                <w:ilvl w:val="0"/>
+                <w:numId w:val="2"/>
+              </w:numPr>
+              <w:rPr>
+                <w:lang w:val="pl-PL"/>
+              </w:rPr>
+            </w:pPr>
+            <w:r>
+              <w:rPr>
+                <w:lang w:val="pl-PL"/>
+              </w:rPr>
+              <w:lastRenderedPageBreak/>
+              <w:t>Komunikaty o nadchodzących wiadomościach</w:t>
+            </w:r>
+          </w:p>
+          <w:p>
+            <w:pPr>
+              <w:pStyle w:val="ListParagraph"/>
+              <w:numPr>
+                <w:ilvl w:val="0"/>
+                <w:numId w:val="2"/>
+              </w:numPr>
+              <w:rPr>
+                <w:lang w:val="pl-PL"/>
+              </w:rPr>
+            </w:pPr>
+            <w:r>
+              <w:rPr>
+                <w:lang w:val="pl-PL"/>
+              </w:rPr>
+              <w:t>Skrzynka odbiorcza</w:t>
+            </w:r>
+          </w:p>
+        </w:tc>
+      </w:tr>
+    </w:tbl>
+    <w:p>
+      <w:pPr>
+        <w:rPr>
+          <w:lang w:val="pl-PL"/>
+        </w:rPr>
+      </w:pPr>
     </w:p>
     <w:p/>
     <w:sectPr>
@@ -333,6 +2378,243 @@
     </w:sectPr>
   </w:body>
 </w:document>
+</file>
+
+<file path=word/numbering.xml><?xml version="1.0" encoding="utf-8"?>
+<w:numbering xmlns:wpc="http://schemas.microsoft.com/office/word/2010/wordprocessingCanvas" xmlns:cx="http://schemas.microsoft.com/office/drawing/2014/chartex" xmlns:cx1="http://schemas.microsoft.com/office/drawing/2015/9/8/chartex" xmlns:cx2="http://schemas.microsoft.com/office/drawing/2015/10/21/chartex" xmlns:cx3="http://schemas.microsoft.com/office/drawing/2016/5/9/chartex" xmlns:cx4="http://schemas.microsoft.com/office/drawing/2016/5/10/chartex" xmlns:cx5="http://schemas.microsoft.com/office/drawing/2016/5/11/chartex" xmlns:cx6="http://schemas.microsoft.com/office/drawing/2016/5/12/chartex" xmlns:cx7="http://schemas.microsoft.com/office/drawing/2016/5/13/chartex" xmlns:cx8="http://schemas.microsoft.com/office/drawing/2016/5/14/chartex" xmlns:mc="http://schemas.openxmlformats.org/markup-compatibility/2006" xmlns:aink="http://schemas.microsoft.com/office/drawing/2016/ink" xmlns:am3d="http://schemas.microsoft.com/office/drawing/2017/model3d" xmlns:o="urn:schemas-microsoft-com:office:office" xmlns:r="http://schemas.openxmlformats.org/officeDocument/2006/relationships" xmlns:m="http://schemas.openxmlformats.org/officeDocument/2006/math" xmlns:v="urn:schemas-microsoft-com:vml" xmlns:wp14="http://schemas.microsoft.com/office/word/2010/wordprocessingDrawing" xmlns:wp="http://schemas.openxmlformats.org/drawingml/2006/wordprocessingDrawing" xmlns:w10="urn:schemas-microsoft-com:office:word" xmlns:w="http://schemas.openxmlformats.org/wordprocessingml/2006/main" xmlns:w14="http://schemas.microsoft.com/office/word/2010/wordml" xmlns:w15="http://schemas.microsoft.com/office/word/2012/wordml" xmlns:w16cex="http://schemas.microsoft.com/office/word/2018/wordml/cex" xmlns:w16cid="http://schemas.microsoft.com/office/word/2016/wordml/cid" xmlns:w16="http://schemas.microsoft.com/office/word/2018/wordml" xmlns:w16sdtdh="http://schemas.microsoft.com/office/word/2020/wordml/sdtdatahash" xmlns:w16se="http://schemas.microsoft.com/office/word/2015/wordml/symex" xmlns:wpg="http://schemas.microsoft.com/office/word/2010/wordprocessingGroup" xmlns:wpi="http://schemas.microsoft.com/office/word/2010/wordprocessingInk" xmlns:wne="http://schemas.microsoft.com/office/word/2006/wordml" xmlns:wps="http://schemas.microsoft.com/office/word/2010/wordprocessingShape" mc:Ignorable="w14 w15 w16se w16cid w16 w16cex w16sdtdh wp14">
+  <w:abstractNum w:abstractNumId="0" w15:restartNumberingAfterBreak="0">
+    <w:nsid w:val="5A3F5A37"/>
+    <w:multiLevelType w:val="hybridMultilevel"/>
+    <w:tmpl w:val="2496E90E"/>
+    <w:lvl w:ilvl="0" w:tplc="04090001">
+      <w:start w:val="1"/>
+      <w:numFmt w:val="bullet"/>
+      <w:lvlText w:val=""/>
+      <w:lvlJc w:val="left"/>
+      <w:pPr>
+        <w:ind w:left="720" w:hanging="360"/>
+      </w:pPr>
+      <w:rPr>
+        <w:rFonts w:ascii="Symbol" w:hAnsi="Symbol" w:hint="default"/>
+      </w:rPr>
+    </w:lvl>
+    <w:lvl w:ilvl="1" w:tplc="04090003" w:tentative="1">
+      <w:start w:val="1"/>
+      <w:numFmt w:val="bullet"/>
+      <w:lvlText w:val="o"/>
+      <w:lvlJc w:val="left"/>
+      <w:pPr>
+        <w:ind w:left="1440" w:hanging="360"/>
+      </w:pPr>
+      <w:rPr>
+        <w:rFonts w:ascii="Courier New" w:hAnsi="Courier New" w:cs="Courier New" w:hint="default"/>
+      </w:rPr>
+    </w:lvl>
+    <w:lvl w:ilvl="2" w:tplc="04090005" w:tentative="1">
+      <w:start w:val="1"/>
+      <w:numFmt w:val="bullet"/>
+      <w:lvlText w:val=""/>
+      <w:lvlJc w:val="left"/>
+      <w:pPr>
+        <w:ind w:left="2160" w:hanging="360"/>
+      </w:pPr>
+      <w:rPr>
+        <w:rFonts w:ascii="Wingdings" w:hAnsi="Wingdings" w:hint="default"/>
+      </w:rPr>
+    </w:lvl>
+    <w:lvl w:ilvl="3" w:tplc="04090001" w:tentative="1">
+      <w:start w:val="1"/>
+      <w:numFmt w:val="bullet"/>
+      <w:lvlText w:val=""/>
+      <w:lvlJc w:val="left"/>
+      <w:pPr>
+        <w:ind w:left="2880" w:hanging="360"/>
+      </w:pPr>
+      <w:rPr>
+        <w:rFonts w:ascii="Symbol" w:hAnsi="Symbol" w:hint="default"/>
+      </w:rPr>
+    </w:lvl>
+    <w:lvl w:ilvl="4" w:tplc="04090003" w:tentative="1">
+      <w:start w:val="1"/>
+      <w:numFmt w:val="bullet"/>
+      <w:lvlText w:val="o"/>
+      <w:lvlJc w:val="left"/>
+      <w:pPr>
+        <w:ind w:left="3600" w:hanging="360"/>
+      </w:pPr>
+      <w:rPr>
+        <w:rFonts w:ascii="Courier New" w:hAnsi="Courier New" w:cs="Courier New" w:hint="default"/>
+      </w:rPr>
+    </w:lvl>
+    <w:lvl w:ilvl="5" w:tplc="04090005" w:tentative="1">
+      <w:start w:val="1"/>
+      <w:numFmt w:val="bullet"/>
+      <w:lvlText w:val=""/>
+      <w:lvlJc w:val="left"/>
+      <w:pPr>
+        <w:ind w:left="4320" w:hanging="360"/>
+      </w:pPr>
+      <w:rPr>
+        <w:rFonts w:ascii="Wingdings" w:hAnsi="Wingdings" w:hint="default"/>
+      </w:rPr>
+    </w:lvl>
+    <w:lvl w:ilvl="6" w:tplc="04090001" w:tentative="1">
+      <w:start w:val="1"/>
+      <w:numFmt w:val="bullet"/>
+      <w:lvlText w:val=""/>
+      <w:lvlJc w:val="left"/>
+      <w:pPr>
+        <w:ind w:left="5040" w:hanging="360"/>
+      </w:pPr>
+      <w:rPr>
+        <w:rFonts w:ascii="Symbol" w:hAnsi="Symbol" w:hint="default"/>
+      </w:rPr>
+    </w:lvl>
+    <w:lvl w:ilvl="7" w:tplc="04090003" w:tentative="1">
+      <w:start w:val="1"/>
+      <w:numFmt w:val="bullet"/>
+      <w:lvlText w:val="o"/>
+      <w:lvlJc w:val="left"/>
+      <w:pPr>
+        <w:ind w:left="5760" w:hanging="360"/>
+      </w:pPr>
+      <w:rPr>
+        <w:rFonts w:ascii="Courier New" w:hAnsi="Courier New" w:cs="Courier New" w:hint="default"/>
+      </w:rPr>
+    </w:lvl>
+    <w:lvl w:ilvl="8" w:tplc="04090005" w:tentative="1">
+      <w:start w:val="1"/>
+      <w:numFmt w:val="bullet"/>
+      <w:lvlText w:val=""/>
+      <w:lvlJc w:val="left"/>
+      <w:pPr>
+        <w:ind w:left="6480" w:hanging="360"/>
+      </w:pPr>
+      <w:rPr>
+        <w:rFonts w:ascii="Wingdings" w:hAnsi="Wingdings" w:hint="default"/>
+      </w:rPr>
+    </w:lvl>
+  </w:abstractNum>
+  <w:abstractNum w:abstractNumId="1" w15:restartNumberingAfterBreak="0">
+    <w:nsid w:val="5D3930D2"/>
+    <w:multiLevelType w:val="hybridMultilevel"/>
+    <w:tmpl w:val="DA766836"/>
+    <w:lvl w:ilvl="0" w:tplc="04090001">
+      <w:start w:val="1"/>
+      <w:numFmt w:val="bullet"/>
+      <w:lvlText w:val=""/>
+      <w:lvlJc w:val="left"/>
+      <w:pPr>
+        <w:ind w:left="720" w:hanging="360"/>
+      </w:pPr>
+      <w:rPr>
+        <w:rFonts w:ascii="Symbol" w:hAnsi="Symbol" w:hint="default"/>
+      </w:rPr>
+    </w:lvl>
+    <w:lvl w:ilvl="1" w:tplc="04090003" w:tentative="1">
+      <w:start w:val="1"/>
+      <w:numFmt w:val="bullet"/>
+      <w:lvlText w:val="o"/>
+      <w:lvlJc w:val="left"/>
+      <w:pPr>
+        <w:ind w:left="1440" w:hanging="360"/>
+      </w:pPr>
+      <w:rPr>
+        <w:rFonts w:ascii="Courier New" w:hAnsi="Courier New" w:cs="Courier New" w:hint="default"/>
+      </w:rPr>
+    </w:lvl>
+    <w:lvl w:ilvl="2" w:tplc="04090005" w:tentative="1">
+      <w:start w:val="1"/>
+      <w:numFmt w:val="bullet"/>
+      <w:lvlText w:val=""/>
+      <w:lvlJc w:val="left"/>
+      <w:pPr>
+        <w:ind w:left="2160" w:hanging="360"/>
+      </w:pPr>
+      <w:rPr>
+        <w:rFonts w:ascii="Wingdings" w:hAnsi="Wingdings" w:hint="default"/>
+      </w:rPr>
+    </w:lvl>
+    <w:lvl w:ilvl="3" w:tplc="04090001" w:tentative="1">
+      <w:start w:val="1"/>
+      <w:numFmt w:val="bullet"/>
+      <w:lvlText w:val=""/>
+      <w:lvlJc w:val="left"/>
+      <w:pPr>
+        <w:ind w:left="2880" w:hanging="360"/>
+      </w:pPr>
+      <w:rPr>
+        <w:rFonts w:ascii="Symbol" w:hAnsi="Symbol" w:hint="default"/>
+      </w:rPr>
+    </w:lvl>
+    <w:lvl w:ilvl="4" w:tplc="04090003" w:tentative="1">
+      <w:start w:val="1"/>
+      <w:numFmt w:val="bullet"/>
+      <w:lvlText w:val="o"/>
+      <w:lvlJc w:val="left"/>
+      <w:pPr>
+        <w:ind w:left="3600" w:hanging="360"/>
+      </w:pPr>
+      <w:rPr>
+        <w:rFonts w:ascii="Courier New" w:hAnsi="Courier New" w:cs="Courier New" w:hint="default"/>
+      </w:rPr>
+    </w:lvl>
+    <w:lvl w:ilvl="5" w:tplc="04090005" w:tentative="1">
+      <w:start w:val="1"/>
+      <w:numFmt w:val="bullet"/>
+      <w:lvlText w:val=""/>
+      <w:lvlJc w:val="left"/>
+      <w:pPr>
+        <w:ind w:left="4320" w:hanging="360"/>
+      </w:pPr>
+      <w:rPr>
+        <w:rFonts w:ascii="Wingdings" w:hAnsi="Wingdings" w:hint="default"/>
+      </w:rPr>
+    </w:lvl>
+    <w:lvl w:ilvl="6" w:tplc="04090001" w:tentative="1">
+      <w:start w:val="1"/>
+      <w:numFmt w:val="bullet"/>
+      <w:lvlText w:val=""/>
+      <w:lvlJc w:val="left"/>
+      <w:pPr>
+        <w:ind w:left="5040" w:hanging="360"/>
+      </w:pPr>
+      <w:rPr>
+        <w:rFonts w:ascii="Symbol" w:hAnsi="Symbol" w:hint="default"/>
+      </w:rPr>
+    </w:lvl>
+    <w:lvl w:ilvl="7" w:tplc="04090003" w:tentative="1">
+      <w:start w:val="1"/>
+      <w:numFmt w:val="bullet"/>
+      <w:lvlText w:val="o"/>
+      <w:lvlJc w:val="left"/>
+      <w:pPr>
+        <w:ind w:left="5760" w:hanging="360"/>
+      </w:pPr>
+      <w:rPr>
+        <w:rFonts w:ascii="Courier New" w:hAnsi="Courier New" w:cs="Courier New" w:hint="default"/>
+      </w:rPr>
+    </w:lvl>
+    <w:lvl w:ilvl="8" w:tplc="04090005" w:tentative="1">
+      <w:start w:val="1"/>
+      <w:numFmt w:val="bullet"/>
+      <w:lvlText w:val=""/>
+      <w:lvlJc w:val="left"/>
+      <w:pPr>
+        <w:ind w:left="6480" w:hanging="360"/>
+      </w:pPr>
+      <w:rPr>
+        <w:rFonts w:ascii="Wingdings" w:hAnsi="Wingdings" w:hint="default"/>
+      </w:rPr>
+    </w:lvl>
+  </w:abstractNum>
+  <w:num w:numId="1">
+    <w:abstractNumId w:val="1"/>
+  </w:num>
+  <w:num w:numId="2">
+    <w:abstractNumId w:val="0"/>
+  </w:num>
+</w:numbering>
 </file>
 
 <file path=word/styles.xml><?xml version="1.0" encoding="utf-8"?>
@@ -784,6 +3066,36 @@
       <w:shd w:val="clear" w:color="auto" w:fill="E1DFDD"/>
     </w:rPr>
   </w:style>
+  <w:style w:type="table" w:styleId="TableGrid">
+    <w:name w:val="Table Grid"/>
+    <w:basedOn w:val="TableNormal"/>
+    <w:uiPriority w:val="39"/>
+    <w:rsid w:val="00273FC6"/>
+    <w:pPr>
+      <w:spacing w:after="0" w:line="240" w:lineRule="auto"/>
+    </w:pPr>
+    <w:tblPr>
+      <w:tblBorders>
+        <w:top w:val="single" w:sz="4" w:space="0" w:color="auto"/>
+        <w:left w:val="single" w:sz="4" w:space="0" w:color="auto"/>
+        <w:bottom w:val="single" w:sz="4" w:space="0" w:color="auto"/>
+        <w:right w:val="single" w:sz="4" w:space="0" w:color="auto"/>
+        <w:insideH w:val="single" w:sz="4" w:space="0" w:color="auto"/>
+        <w:insideV w:val="single" w:sz="4" w:space="0" w:color="auto"/>
+      </w:tblBorders>
+    </w:tblPr>
+  </w:style>
+  <w:style w:type="paragraph" w:styleId="ListParagraph">
+    <w:name w:val="List Paragraph"/>
+    <w:basedOn w:val="Normal"/>
+    <w:uiPriority w:val="34"/>
+    <w:qFormat/>
+    <w:rsid w:val="00273FC6"/>
+    <w:pPr>
+      <w:ind w:left="720"/>
+      <w:contextualSpacing/>
+    </w:pPr>
+  </w:style>
 </w:styles>
 </file>
 

</xml_diff>

<commit_message>
Poprawki w analizie rynku
</commit_message>
<xml_diff>
--- a/Analiza rynku.docx
+++ b/Analiza rynku.docx
@@ -5,6 +5,7 @@
     <w:p>
       <w:pPr>
         <w:rPr>
+          <w:rFonts w:cstheme="minorHAnsi"/>
           <w:b/>
           <w:bCs/>
           <w:color w:val="4472C4" w:themeColor="accent1"/>
@@ -15,6 +16,7 @@
       </w:pPr>
       <w:r>
         <w:rPr>
+          <w:rFonts w:cstheme="minorHAnsi"/>
           <w:b/>
           <w:bCs/>
           <w:color w:val="4472C4" w:themeColor="accent1"/>
@@ -28,24 +30,44 @@
     <w:p>
       <w:pPr>
         <w:rPr>
-          <w:lang w:val="pl-PL"/>
-        </w:rPr>
-      </w:pPr>
-      <w:r>
-        <w:rPr>
-          <w:lang w:val="pl-PL"/>
-        </w:rPr>
-        <w:t>Artykuł z dnia 26.10.2016r. dodany przez firmę Comarch Healthcare</w:t>
+          <w:rFonts w:cstheme="minorHAnsi"/>
+          <w:lang w:val="pl-PL"/>
+        </w:rPr>
+      </w:pPr>
+      <w:r>
+        <w:rPr>
+          <w:rFonts w:cstheme="minorHAnsi"/>
+          <w:lang w:val="pl-PL"/>
+        </w:rPr>
+        <w:t xml:space="preserve">Artykuł z dnia 26.10.2016r. dodany przez firmę </w:t>
+      </w:r>
+      <w:proofErr w:type="spellStart"/>
+      <w:r>
+        <w:rPr>
+          <w:rFonts w:cstheme="minorHAnsi"/>
+          <w:lang w:val="pl-PL"/>
+        </w:rPr>
+        <w:t>Comarch</w:t>
+      </w:r>
+      <w:proofErr w:type="spellEnd"/>
+      <w:r>
+        <w:rPr>
+          <w:rFonts w:cstheme="minorHAnsi"/>
+          <w:lang w:val="pl-PL"/>
+        </w:rPr>
+        <w:t xml:space="preserve"> Healthcare</w:t>
       </w:r>
     </w:p>
     <w:p>
       <w:pPr>
         <w:rPr>
-          <w:lang w:val="pl-PL"/>
-        </w:rPr>
-      </w:pPr>
-      <w:r>
-        <w:rPr>
+          <w:rFonts w:cstheme="minorHAnsi"/>
+          <w:lang w:val="pl-PL"/>
+        </w:rPr>
+      </w:pPr>
+      <w:r>
+        <w:rPr>
+          <w:rFonts w:cstheme="minorHAnsi"/>
           <w:lang w:val="pl-PL"/>
         </w:rPr>
         <w:t>Prawdopodobnie chodzi o badania przesiewowe i narastające problemy epidemiologiczne</w:t>
@@ -54,49 +76,59 @@
     <w:p>
       <w:pPr>
         <w:rPr>
-          <w:lang w:val="pl-PL"/>
-        </w:rPr>
-      </w:pPr>
-      <w:r>
-        <w:rPr>
-          <w:lang w:val="pl-PL"/>
-        </w:rPr>
-        <w:t>Zdalna Pielęgniarka to system rozwiązań informatycznych w postaci Przenośnego Stanowiska Telemedycznego, pozwalającego optymalnie kosztowo przeprowadzić badania przesiewowe dzieci w szkołach podstawowych.</w:t>
+          <w:rFonts w:cstheme="minorHAnsi"/>
+          <w:lang w:val="pl-PL"/>
+        </w:rPr>
+      </w:pPr>
+      <w:r>
+        <w:rPr>
+          <w:rFonts w:cstheme="minorHAnsi"/>
+          <w:lang w:val="pl-PL"/>
+        </w:rPr>
+        <w:t xml:space="preserve">Zdalna Pielęgniarka to system rozwiązań informatycznych w postaci Przenośnego Stanowiska </w:t>
+      </w:r>
+      <w:proofErr w:type="spellStart"/>
+      <w:r>
+        <w:rPr>
+          <w:rFonts w:cstheme="minorHAnsi"/>
+          <w:lang w:val="pl-PL"/>
+        </w:rPr>
+        <w:t>Telemedycznego</w:t>
+      </w:r>
+      <w:proofErr w:type="spellEnd"/>
+      <w:r>
+        <w:rPr>
+          <w:rFonts w:cstheme="minorHAnsi"/>
+          <w:lang w:val="pl-PL"/>
+        </w:rPr>
+        <w:t>, pozwalającego optymalnie kosztowo przeprowadzić badania przesiewowe dzieci w szkołach podstawowych.</w:t>
       </w:r>
     </w:p>
     <w:p>
       <w:pPr>
         <w:rPr>
-          <w:lang w:val="pl-PL"/>
-        </w:rPr>
-      </w:pPr>
-      <w:r>
-        <w:rPr>
-          <w:lang w:val="pl-PL"/>
-        </w:rPr>
-        <w:t>Czy przewidziana jest możliwość wglądu w wyniki badań poza placówką szkolną?</w:t>
-      </w:r>
-      <w:r>
-        <w:rPr>
-          <w:lang w:val="pl-PL"/>
-        </w:rPr>
-        <w:t xml:space="preserve"> </w:t>
-      </w:r>
-      <w:r>
-        <w:rPr>
-          <w:lang w:val="pl-PL"/>
-        </w:rPr>
-        <w:t>Tak, rozwiązanie posiada aplikację przeglądarkową. Możliwa jest również integracja z rozwiązaniami typu e-dziennik.</w:t>
+          <w:rFonts w:cstheme="minorHAnsi"/>
+          <w:lang w:val="pl-PL"/>
+        </w:rPr>
+      </w:pPr>
+      <w:r>
+        <w:rPr>
+          <w:rFonts w:cstheme="minorHAnsi"/>
+          <w:lang w:val="pl-PL"/>
+        </w:rPr>
+        <w:t>Czy przewidziana jest możliwość wglądu w wyniki badań poza placówką szkolną? Tak, rozwiązanie posiada aplikację przeglądarkową. Możliwa jest również integracja z rozwiązaniami typu e-dziennik.</w:t>
       </w:r>
     </w:p>
     <w:p>
       <w:pPr>
         <w:rPr>
-          <w:lang w:val="pl-PL"/>
-        </w:rPr>
-      </w:pPr>
-      <w:r>
-        <w:rPr>
+          <w:rFonts w:cstheme="minorHAnsi"/>
+          <w:lang w:val="pl-PL"/>
+        </w:rPr>
+      </w:pPr>
+      <w:r>
+        <w:rPr>
+          <w:rFonts w:cstheme="minorHAnsi"/>
           <w:lang w:val="pl-PL"/>
         </w:rPr>
         <w:t xml:space="preserve">Rozwiązanie jest przydatne zarówno dla pielęgniarek jak i wychowawców. Wychowawcy zyskują narzędzie usprawniające wprowadzanie wymaganych informacji, w uporządkowany sposób mogą obsługiwać karty bilansowe uczniów. </w:t>
@@ -105,11 +137,13 @@
     <w:p>
       <w:pPr>
         <w:rPr>
-          <w:lang w:val="pl-PL"/>
-        </w:rPr>
-      </w:pPr>
-      <w:r>
-        <w:rPr>
+          <w:rFonts w:cstheme="minorHAnsi"/>
+          <w:lang w:val="pl-PL"/>
+        </w:rPr>
+      </w:pPr>
+      <w:r>
+        <w:rPr>
+          <w:rFonts w:cstheme="minorHAnsi"/>
           <w:lang w:val="pl-PL"/>
         </w:rPr>
         <w:t>Pielęgniarki natomiast mają do dyspozycji zautomatyzowany proces wykonywania pomiarów wraz z wprowadzaniem ich do systemu. Aplikacja Zdalnej Pielęgniarki to także mechanizmy wspomagające obliczanie parametrów i wskaźników na podstawie przeprowadzonych badań (siatki centylowe, BMI).</w:t>
@@ -118,11 +152,13 @@
     <w:p>
       <w:pPr>
         <w:rPr>
-          <w:lang w:val="pl-PL"/>
-        </w:rPr>
-      </w:pPr>
-      <w:r>
-        <w:rPr>
+          <w:rFonts w:cstheme="minorHAnsi"/>
+          <w:lang w:val="pl-PL"/>
+        </w:rPr>
+      </w:pPr>
+      <w:r>
+        <w:rPr>
+          <w:rFonts w:cstheme="minorHAnsi"/>
           <w:lang w:val="pl-PL"/>
         </w:rPr>
         <w:t>Rodzice zyskują możliwość łatwego i prostego wprowadzania informacji zgodnie z kartą bilansową, kompleksowy dostęp do wyników badań dziecka oraz rekomendacje po przeprowadzonych badaniach przesiewowych ułatwiających podjęcie decyzji dotyczących zdrowia dziecka.</w:t>
@@ -131,152 +167,149 @@
     <w:p>
       <w:pPr>
         <w:rPr>
-          <w:lang w:val="pl-PL"/>
-        </w:rPr>
-      </w:pPr>
-      <w:r>
-        <w:rPr>
-          <w:lang w:val="pl-PL"/>
-        </w:rPr>
-        <w:t>Obecnie trwa wdrożenie Zdalnej Pielęgniarki w Suwałkach w ramach projektu badawczo-rozwojowego Demonstrator Miasta Zdrowia, planowane są wdrożenia w Łodzi, w Brzegu oraz w Płocku w ramach programów pilotażowych</w:t>
-      </w:r>
-      <w:r>
-        <w:rPr>
-          <w:lang w:val="pl-PL"/>
-        </w:rPr>
-        <w:t>.</w:t>
+          <w:rFonts w:cstheme="minorHAnsi"/>
+          <w:lang w:val="pl-PL"/>
+        </w:rPr>
+      </w:pPr>
+      <w:r>
+        <w:rPr>
+          <w:rFonts w:cstheme="minorHAnsi"/>
+          <w:lang w:val="pl-PL"/>
+        </w:rPr>
+        <w:t>Obecnie trwa wdrożenie Zdalnej Pielęgniarki w Suwałkach w ramach projektu badawczo-rozwojowego Demonstrator Miasta Zdrowia, planowane są wdrożenia w Łodzi, w Brzegu oraz w Płocku w ramach programów pilotażowych.</w:t>
       </w:r>
     </w:p>
     <w:p>
-      <w:r>
+      <w:pPr>
+        <w:rPr>
+          <w:rFonts w:cstheme="minorHAnsi"/>
+        </w:rPr>
+      </w:pPr>
+      <w:r>
+        <w:rPr>
+          <w:rFonts w:cstheme="minorHAnsi"/>
+        </w:rPr>
         <w:t xml:space="preserve">Link: </w:t>
       </w:r>
       <w:hyperlink r:id="rId5" w:history="1">
         <w:r>
           <w:rPr>
             <w:rStyle w:val="Hyperlink"/>
+            <w:rFonts w:cstheme="minorHAnsi"/>
           </w:rPr>
           <w:t>https://www.comarch.pl/healthcare/artykuly-comarch-healthcare/zdalna-pielegniarka-szkolna-nowy-wymiar-opieki-medycznej/</w:t>
         </w:r>
       </w:hyperlink>
     </w:p>
-    <w:p/>
     <w:p>
       <w:pPr>
         <w:rPr>
-          <w:lang w:val="pl-PL"/>
-        </w:rPr>
-      </w:pPr>
-      <w:r>
-        <w:rPr>
-          <w:lang w:val="pl-PL"/>
-        </w:rPr>
-        <w:t>Artykuł z dnia 31.01.2017</w:t>
-      </w:r>
+          <w:rFonts w:cstheme="minorHAnsi"/>
+        </w:rPr>
+      </w:pPr>
     </w:p>
     <w:p>
       <w:pPr>
         <w:rPr>
-          <w:lang w:val="pl-PL"/>
-        </w:rPr>
-      </w:pPr>
-      <w:r>
-        <w:rPr>
-          <w:lang w:val="pl-PL"/>
-        </w:rPr>
-        <w:t>Narastające problemy epidemiologiczne wśród uczniów</w:t>
-      </w:r>
-      <w:r>
-        <w:rPr>
-          <w:lang w:val="pl-PL"/>
-        </w:rPr>
-        <w:t xml:space="preserve">. </w:t>
-      </w:r>
-      <w:r>
-        <w:rPr>
-          <w:lang w:val="pl-PL"/>
-        </w:rPr>
-        <w:t>Planowanie działań zdrowotnych, dotyczących ochrony i promocji zdrowia odbywa się w oparciu o dane określające aktualny stan zdrowia oraz na podstawie odnotowywanych tendencji zdrowotnych</w:t>
-      </w:r>
-      <w:r>
-        <w:rPr>
-          <w:lang w:val="pl-PL"/>
-        </w:rPr>
-        <w:t xml:space="preserve">. </w:t>
-      </w:r>
-      <w:r>
-        <w:rPr>
-          <w:lang w:val="pl-PL"/>
-        </w:rPr>
-        <w:t>W ostatnich latach mamy do czynienia ze wzrostem rozwoju otyłości wśród młodzieży szkolnej.</w:t>
+          <w:rFonts w:cstheme="minorHAnsi"/>
+          <w:lang w:val="pl-PL"/>
+        </w:rPr>
+      </w:pPr>
+      <w:r>
+        <w:rPr>
+          <w:rFonts w:cstheme="minorHAnsi"/>
+          <w:lang w:val="pl-PL"/>
+        </w:rPr>
+        <w:t>Artykuł z dnia 31.01.2017</w:t>
       </w:r>
     </w:p>
     <w:p>
       <w:pPr>
         <w:rPr>
-          <w:lang w:val="pl-PL"/>
-        </w:rPr>
-      </w:pPr>
-      <w:r>
-        <w:rPr>
-          <w:lang w:val="pl-PL"/>
-        </w:rPr>
-        <w:t>Zestaw aplikacji wchodzących w skład Zdalnej Pielęgniarki usprawnia zbieranie danych o stanie zdrowia i tendencjach zdrowotnych u dzieci, w efekcie czego możliwe jest dostosowanie działań personelu medycznego do rzeczywistego stanu epidemiologicznego.</w:t>
+          <w:rFonts w:cstheme="minorHAnsi"/>
+          <w:lang w:val="pl-PL"/>
+        </w:rPr>
+      </w:pPr>
+      <w:r>
+        <w:rPr>
+          <w:rFonts w:cstheme="minorHAnsi"/>
+          <w:lang w:val="pl-PL"/>
+        </w:rPr>
+        <w:t>Narastające problemy epidemiologiczne wśród uczniów. Planowanie działań zdrowotnych, dotyczących ochrony i promocji zdrowia odbywa się w oparciu o dane określające aktualny stan zdrowia oraz na podstawie odnotowywanych tendencji zdrowotnych. W ostatnich latach mamy do czynienia ze wzrostem rozwoju otyłości wśród młodzieży szkolnej.</w:t>
       </w:r>
     </w:p>
     <w:p>
       <w:pPr>
         <w:rPr>
-          <w:lang w:val="pl-PL"/>
-        </w:rPr>
-      </w:pPr>
+          <w:rFonts w:cstheme="minorHAnsi"/>
+          <w:lang w:val="pl-PL"/>
+        </w:rPr>
+      </w:pPr>
+      <w:r>
+        <w:rPr>
+          <w:rFonts w:cstheme="minorHAnsi"/>
+          <w:lang w:val="pl-PL"/>
+        </w:rPr>
+        <w:t>Zestaw aplikacji wchodzących w skład Zdalnej Pielęgniarki usprawnia zbieranie danych o stanie zdrowia i tendencjach zdrowotnych u dzieci, w efekcie czego możliwe jest dostosowanie działań personelu medycznego do rzeczywistego stanu epidemiologicznego.</w:t>
+      </w:r>
     </w:p>
     <w:p>
       <w:pPr>
         <w:rPr>
-          <w:lang w:val="pl-PL"/>
-        </w:rPr>
-      </w:pPr>
-      <w:r>
-        <w:rPr>
-          <w:lang w:val="pl-PL"/>
-        </w:rPr>
-        <w:t>Projekt Zdalnej Pielęgniarki w Polsce</w:t>
-      </w:r>
-      <w:r>
-        <w:rPr>
-          <w:lang w:val="pl-PL"/>
-        </w:rPr>
-        <w:t xml:space="preserve"> </w:t>
-      </w:r>
-      <w:r>
-        <w:rPr>
-          <w:lang w:val="pl-PL"/>
-        </w:rPr>
-        <w:t xml:space="preserve">Usługa Zdalnej Pielęgniarki realizowana jest obecnie w Suwałkach, Łodzi oraz Płocku, które biorą udział w projekcie badawczo-rozwojowym Miasto Zdrowia, realizowanym przez Comarch S.A. w ramach Działania 1.1 Programu Operacyjnego Inteligentny Rozwój 2014-2020. W </w:t>
-      </w:r>
-      <w:r>
-        <w:rPr>
-          <w:lang w:val="pl-PL"/>
-        </w:rPr>
-        <w:lastRenderedPageBreak/>
-        <w:t>projekt zaangażowanych jest w sumie 26 szkół. Do 2018 roku przebadanych zostanie ponad 2700 uczniów. Samorządy, które realizują wdrożenia nie ponoszą kosztów demonstracyjnych.</w:t>
-      </w:r>
-      <w:r>
-        <w:rPr>
-          <w:lang w:val="pl-PL"/>
-        </w:rPr>
-        <w:t xml:space="preserve"> </w:t>
-      </w:r>
+          <w:rFonts w:cstheme="minorHAnsi"/>
+          <w:lang w:val="pl-PL"/>
+        </w:rPr>
+      </w:pPr>
     </w:p>
     <w:p>
       <w:pPr>
         <w:rPr>
-          <w:lang w:val="pl-PL"/>
-        </w:rPr>
-      </w:pPr>
-      <w:r>
-        <w:rPr>
+          <w:rFonts w:cstheme="minorHAnsi"/>
+          <w:lang w:val="pl-PL"/>
+        </w:rPr>
+      </w:pPr>
+      <w:r>
+        <w:rPr>
+          <w:rFonts w:cstheme="minorHAnsi"/>
+          <w:lang w:val="pl-PL"/>
+        </w:rPr>
+        <w:t xml:space="preserve">Projekt Zdalnej Pielęgniarki w Polsce Usługa Zdalnej Pielęgniarki realizowana jest obecnie w Suwałkach, Łodzi oraz Płocku, które biorą udział w projekcie badawczo-rozwojowym Miasto Zdrowia, realizowanym przez </w:t>
+      </w:r>
+      <w:proofErr w:type="spellStart"/>
+      <w:r>
+        <w:rPr>
+          <w:rFonts w:cstheme="minorHAnsi"/>
+          <w:lang w:val="pl-PL"/>
+        </w:rPr>
+        <w:t>Comarch</w:t>
+      </w:r>
+      <w:proofErr w:type="spellEnd"/>
+      <w:r>
+        <w:rPr>
+          <w:rFonts w:cstheme="minorHAnsi"/>
+          <w:lang w:val="pl-PL"/>
+        </w:rPr>
+        <w:t xml:space="preserve"> S.A. w ramach Działania 1.1 Programu Operacyjnego Inteligentny Rozwój 2014-2020. W </w:t>
+      </w:r>
+      <w:r>
+        <w:rPr>
+          <w:rFonts w:cstheme="minorHAnsi"/>
+          <w:lang w:val="pl-PL"/>
+        </w:rPr>
+        <w:lastRenderedPageBreak/>
+        <w:t xml:space="preserve">projekt zaangażowanych jest w sumie 26 szkół. Do 2018 roku przebadanych zostanie ponad 2700 uczniów. Samorządy, które realizują wdrożenia nie ponoszą kosztów demonstracyjnych. </w:t>
+      </w:r>
+    </w:p>
+    <w:p>
+      <w:pPr>
+        <w:rPr>
+          <w:rFonts w:cstheme="minorHAnsi"/>
+          <w:lang w:val="pl-PL"/>
+        </w:rPr>
+      </w:pPr>
+      <w:r>
+        <w:rPr>
+          <w:rFonts w:cstheme="minorHAnsi"/>
           <w:lang w:val="pl-PL"/>
         </w:rPr>
         <w:t xml:space="preserve">Link: </w:t>
@@ -285,6 +318,7 @@
         <w:r>
           <w:rPr>
             <w:rStyle w:val="Hyperlink"/>
+            <w:rFonts w:cstheme="minorHAnsi"/>
             <w:lang w:val="pl-PL"/>
           </w:rPr>
           <w:t>https://www.rynekzdrowia.pl/E-zdrowie/Zdalna-Pielegniarka-nowy-wymiar-opieki-w-szkolach,169761,7.html</w:t>
@@ -294,6 +328,7 @@
     <w:p>
       <w:pPr>
         <w:rPr>
+          <w:rFonts w:cstheme="minorHAnsi"/>
           <w:b/>
           <w:bCs/>
           <w:sz w:val="36"/>
@@ -303,6 +338,7 @@
       </w:pPr>
       <w:r>
         <w:rPr>
+          <w:rFonts w:cstheme="minorHAnsi"/>
           <w:b/>
           <w:bCs/>
           <w:sz w:val="36"/>
@@ -311,17 +347,96 @@
         </w:rPr>
         <w:t>MEDSOFT.PL</w:t>
       </w:r>
+      <w:r>
+        <w:rPr>
+          <w:rFonts w:cstheme="minorHAnsi"/>
+          <w:b/>
+          <w:bCs/>
+          <w:sz w:val="36"/>
+          <w:szCs w:val="36"/>
+          <w:lang w:val="pl-PL"/>
+        </w:rPr>
+        <w:t xml:space="preserve"> – MEDLINK 24</w:t>
+      </w:r>
+      <w:r>
+        <w:rPr>
+          <w:rFonts w:cstheme="minorHAnsi"/>
+          <w:b/>
+          <w:bCs/>
+          <w:sz w:val="36"/>
+          <w:szCs w:val="36"/>
+          <w:lang w:val="pl-PL"/>
+        </w:rPr>
+        <w:br/>
+      </w:r>
+      <w:r>
+        <w:rPr>
+          <w:rFonts w:cstheme="minorHAnsi"/>
+          <w:b/>
+          <w:bCs/>
+          <w:sz w:val="24"/>
+          <w:szCs w:val="24"/>
+          <w:lang w:val="pl-PL"/>
+        </w:rPr>
+        <w:t>System powstał w 2010 r. w najnowocześniejszej technologii.</w:t>
+      </w:r>
+      <w:r>
+        <w:rPr>
+          <w:rFonts w:cstheme="minorHAnsi"/>
+          <w:b/>
+          <w:bCs/>
+          <w:sz w:val="24"/>
+          <w:szCs w:val="24"/>
+          <w:lang w:val="pl-PL"/>
+        </w:rPr>
+        <w:br/>
+      </w:r>
+      <w:r>
+        <w:rPr>
+          <w:rFonts w:cstheme="minorHAnsi"/>
+          <w:b/>
+          <w:bCs/>
+          <w:sz w:val="24"/>
+          <w:szCs w:val="24"/>
+          <w:lang w:val="pl-PL"/>
+        </w:rPr>
+        <w:t>Głównym założeniem przy tworzeniu i rozwijaniu aplikacji jest zwiększanie funkcjonalności przy jednoczesnym upraszczaniu interfejsu.</w:t>
+      </w:r>
+      <w:r>
+        <w:rPr>
+          <w:rFonts w:cstheme="minorHAnsi"/>
+          <w:b/>
+          <w:bCs/>
+          <w:sz w:val="24"/>
+          <w:szCs w:val="24"/>
+          <w:lang w:val="pl-PL"/>
+        </w:rPr>
+        <w:br/>
+      </w:r>
+      <w:r>
+        <w:rPr>
+          <w:rFonts w:cstheme="minorHAnsi"/>
+          <w:b/>
+          <w:bCs/>
+          <w:sz w:val="24"/>
+          <w:szCs w:val="24"/>
+          <w:lang w:val="pl-PL"/>
+        </w:rPr>
+        <w:t>Przystępny i przejrzysty wygląd to klucz do jak najlepszego odbioru programu przez użytkowników.</w:t>
+      </w:r>
     </w:p>
     <w:p>
       <w:pPr>
         <w:rPr>
-          <w:b/>
-          <w:bCs/>
-          <w:lang w:val="pl-PL"/>
-        </w:rPr>
-      </w:pPr>
-      <w:r>
-        <w:rPr>
+          <w:rFonts w:cstheme="minorHAnsi"/>
+          <w:b/>
+          <w:bCs/>
+          <w:lang w:val="pl-PL"/>
+        </w:rPr>
+      </w:pPr>
+      <w:r>
+        <w:rPr>
+          <w:rFonts w:cstheme="minorHAnsi"/>
           <w:b/>
           <w:bCs/>
           <w:lang w:val="pl-PL"/>
@@ -330,14 +445,16 @@
       </w:r>
       <w:r>
         <w:rPr>
-          <w:b/>
-          <w:bCs/>
-          <w:lang w:val="pl-PL"/>
-        </w:rPr>
-        <w:br/>
-      </w:r>
-      <w:r>
-        <w:rPr>
+          <w:rFonts w:cstheme="minorHAnsi"/>
+          <w:b/>
+          <w:bCs/>
+          <w:lang w:val="pl-PL"/>
+        </w:rPr>
+        <w:br/>
+      </w:r>
+      <w:r>
+        <w:rPr>
+          <w:rFonts w:cstheme="minorHAnsi"/>
           <w:lang w:val="pl-PL"/>
         </w:rPr>
         <w:t>Graficzne przedstawienie harmonogramów pracy, pozwala szybko i wygodnie wyszukiwać wolne terminy i rezerwować wizyty. Prosta rezerwacja wizyty w 2 krokach oraz stały dostęp do kartoteki pacjenta daje możliwość sprawnego poruszania się po systemie. Dzięki oznaczeniom kolorystycznym wizyt i grafików, a także filtrowaniu terminarzy po nazwisku lekarza lub specjalności lekarskiej, odnajdywanie odpowiednich terminów jest łatwe i automatyczne.</w:t>
@@ -346,13 +463,15 @@
     <w:p>
       <w:pPr>
         <w:rPr>
-          <w:b/>
-          <w:bCs/>
-          <w:lang w:val="pl-PL"/>
-        </w:rPr>
-      </w:pPr>
-      <w:r>
-        <w:rPr>
+          <w:rFonts w:cstheme="minorHAnsi"/>
+          <w:b/>
+          <w:bCs/>
+          <w:lang w:val="pl-PL"/>
+        </w:rPr>
+      </w:pPr>
+      <w:r>
+        <w:rPr>
+          <w:rFonts w:cstheme="minorHAnsi"/>
           <w:b/>
           <w:bCs/>
           <w:lang w:val="pl-PL"/>
@@ -361,14 +480,16 @@
       </w:r>
       <w:r>
         <w:rPr>
-          <w:b/>
-          <w:bCs/>
-          <w:lang w:val="pl-PL"/>
-        </w:rPr>
-        <w:br/>
-      </w:r>
-      <w:r>
-        <w:rPr>
+          <w:rFonts w:cstheme="minorHAnsi"/>
+          <w:b/>
+          <w:bCs/>
+          <w:lang w:val="pl-PL"/>
+        </w:rPr>
+        <w:br/>
+      </w:r>
+      <w:r>
+        <w:rPr>
+          <w:rFonts w:cstheme="minorHAnsi"/>
           <w:lang w:val="pl-PL"/>
         </w:rPr>
         <w:t>Plan pracy gabinetu pokazuje wszystkich pacjentów zapisanych do danego lekarza wg. godzin rezerwacji. Przejrzysta forma listy wizyt pacjentów z widoczną informacją o ich statusie, pozwala użytkownikowi monitorować etapy wizyt pacjentów (zaplanowane, rozliczone, w poczekalni, w gabinecie, w punkcie pobrań itd.). Dla stanowisk kasowych w rejestracji grafik przyjęć ułatwia wyszukiwanie zgłaszających się pacjentów, a także monitorowanie rozliczeń i przepływu pacjentów.</w:t>
@@ -377,13 +498,15 @@
     <w:p>
       <w:pPr>
         <w:rPr>
-          <w:b/>
-          <w:bCs/>
-          <w:lang w:val="pl-PL"/>
-        </w:rPr>
-      </w:pPr>
-      <w:r>
-        <w:rPr>
+          <w:rFonts w:cstheme="minorHAnsi"/>
+          <w:b/>
+          <w:bCs/>
+          <w:lang w:val="pl-PL"/>
+        </w:rPr>
+      </w:pPr>
+      <w:r>
+        <w:rPr>
+          <w:rFonts w:cstheme="minorHAnsi"/>
           <w:b/>
           <w:bCs/>
           <w:lang w:val="pl-PL"/>
@@ -392,14 +515,16 @@
       </w:r>
       <w:r>
         <w:rPr>
-          <w:b/>
-          <w:bCs/>
-          <w:lang w:val="pl-PL"/>
-        </w:rPr>
-        <w:br/>
-      </w:r>
-      <w:r>
-        <w:rPr>
+          <w:rFonts w:cstheme="minorHAnsi"/>
+          <w:b/>
+          <w:bCs/>
+          <w:lang w:val="pl-PL"/>
+        </w:rPr>
+        <w:br/>
+      </w:r>
+      <w:r>
+        <w:rPr>
+          <w:rFonts w:cstheme="minorHAnsi"/>
           <w:lang w:val="pl-PL"/>
         </w:rPr>
         <w:t>W teczce pacjenta przechowywane są m. in. dane osobowe, ostrzeżenia medyczne i administracyjne, informacje o opiekunach, upoważnieniach, historiach wizyt, dokumentacja zewnętrzna i wewnętrzna, informacje o fakturach, płatnościach jak również historia zmian w kartotece. Skoncentrowanie wszystkich informacji w jednym miejscu, daje możliwość kompleksowego przeglądania danych pacjenta, skrócenia czasu przeglądania dokumentacji, dodawania usług czy sprawdzania płatności.</w:t>
@@ -408,13 +533,15 @@
     <w:p>
       <w:pPr>
         <w:rPr>
-          <w:b/>
-          <w:bCs/>
-          <w:lang w:val="pl-PL"/>
-        </w:rPr>
-      </w:pPr>
-      <w:r>
-        <w:rPr>
+          <w:rFonts w:cstheme="minorHAnsi"/>
+          <w:b/>
+          <w:bCs/>
+          <w:lang w:val="pl-PL"/>
+        </w:rPr>
+      </w:pPr>
+      <w:r>
+        <w:rPr>
+          <w:rFonts w:cstheme="minorHAnsi"/>
           <w:b/>
           <w:bCs/>
           <w:lang w:val="pl-PL"/>
@@ -423,14 +550,16 @@
       </w:r>
       <w:r>
         <w:rPr>
-          <w:b/>
-          <w:bCs/>
-          <w:lang w:val="pl-PL"/>
-        </w:rPr>
-        <w:br/>
-      </w:r>
-      <w:r>
-        <w:rPr>
+          <w:rFonts w:cstheme="minorHAnsi"/>
+          <w:b/>
+          <w:bCs/>
+          <w:lang w:val="pl-PL"/>
+        </w:rPr>
+        <w:br/>
+      </w:r>
+      <w:r>
+        <w:rPr>
+          <w:rFonts w:cstheme="minorHAnsi"/>
           <w:lang w:val="pl-PL"/>
         </w:rPr>
         <w:t>Dodatkowa funkcjonalność w postaci powiadomień sms i email pozwala budować przyjazny wizerunek wśród pacjentów. Zadowolony pacjent z pewnością wróci i poleci usługi medyczne, z których skorzystał, swoim znajomym. System sms/email, który generuje potwierdzenia rezerwacji wizyt, przypomnienia o wizytach, a także wysyła smsy marketingowe wg. wybranych kryteriów, pomaga w budowaniu pozytywnych relacji z pacjentem.</w:t>
@@ -439,13 +568,15 @@
     <w:p>
       <w:pPr>
         <w:rPr>
-          <w:b/>
-          <w:bCs/>
-          <w:lang w:val="pl-PL"/>
-        </w:rPr>
-      </w:pPr>
-      <w:r>
-        <w:rPr>
+          <w:rFonts w:cstheme="minorHAnsi"/>
+          <w:b/>
+          <w:bCs/>
+          <w:lang w:val="pl-PL"/>
+        </w:rPr>
+      </w:pPr>
+      <w:r>
+        <w:rPr>
+          <w:rFonts w:cstheme="minorHAnsi"/>
           <w:b/>
           <w:bCs/>
           <w:lang w:val="pl-PL"/>
@@ -454,100 +585,107 @@
       </w:r>
       <w:r>
         <w:rPr>
-          <w:b/>
-          <w:bCs/>
-          <w:lang w:val="pl-PL"/>
-        </w:rPr>
-        <w:br/>
-      </w:r>
-      <w:r>
-        <w:rPr>
-          <w:b/>
-          <w:bCs/>
-          <w:lang w:val="pl-PL"/>
-        </w:rPr>
+          <w:rFonts w:cstheme="minorHAnsi"/>
+          <w:b/>
+          <w:bCs/>
+          <w:lang w:val="pl-PL"/>
+        </w:rPr>
+        <w:br/>
         <w:t>System Medlink24 umożliwia prowadzenie rozliczeń z pacjentami wg. cennika podstawowego, pakietowego oraz jednorazowych promocji i zniżek.</w:t>
       </w:r>
       <w:r>
         <w:rPr>
-          <w:b/>
-          <w:bCs/>
-          <w:lang w:val="pl-PL"/>
-        </w:rPr>
-        <w:br/>
-      </w:r>
-      <w:r>
-        <w:rPr>
+          <w:rFonts w:cstheme="minorHAnsi"/>
+          <w:b/>
+          <w:bCs/>
+          <w:lang w:val="pl-PL"/>
+        </w:rPr>
+        <w:br/>
+      </w:r>
+      <w:r>
+        <w:rPr>
+          <w:rFonts w:cstheme="minorHAnsi"/>
           <w:lang w:val="pl-PL"/>
         </w:rPr>
         <w:t>Planowanie i wykonywanie usług pełnopłatnych, bezpłatnych oraz pakietowych i jednorazowych rabatów</w:t>
       </w:r>
       <w:r>
         <w:rPr>
-          <w:b/>
-          <w:bCs/>
-          <w:lang w:val="pl-PL"/>
-        </w:rPr>
-        <w:br/>
-      </w:r>
-      <w:r>
-        <w:rPr>
-          <w:lang w:val="pl-PL"/>
-        </w:rPr>
+          <w:rFonts w:cstheme="minorHAnsi"/>
+          <w:b/>
+          <w:bCs/>
+          <w:lang w:val="pl-PL"/>
+        </w:rPr>
+        <w:br/>
+      </w:r>
+      <w:r>
+        <w:rPr>
+          <w:rFonts w:cstheme="minorHAnsi"/>
+          <w:lang w:val="pl-PL"/>
+        </w:rPr>
+        <w:lastRenderedPageBreak/>
         <w:t>Tworzenie i zapisywanie planów leczenia</w:t>
       </w:r>
       <w:r>
         <w:rPr>
-          <w:b/>
-          <w:bCs/>
-          <w:lang w:val="pl-PL"/>
-        </w:rPr>
-        <w:br/>
-      </w:r>
-      <w:r>
-        <w:rPr>
+          <w:rFonts w:cstheme="minorHAnsi"/>
+          <w:b/>
+          <w:bCs/>
+          <w:lang w:val="pl-PL"/>
+        </w:rPr>
+        <w:br/>
+      </w:r>
+      <w:r>
+        <w:rPr>
+          <w:rFonts w:cstheme="minorHAnsi"/>
           <w:lang w:val="pl-PL"/>
         </w:rPr>
         <w:t>Przypisywanie do świadczeń: skierowania, asysty lekarza/pielęgniarki oraz zużytego materiału</w:t>
       </w:r>
       <w:r>
         <w:rPr>
-          <w:b/>
-          <w:bCs/>
-          <w:lang w:val="pl-PL"/>
-        </w:rPr>
-        <w:br/>
-      </w:r>
-      <w:r>
-        <w:rPr>
+          <w:rFonts w:cstheme="minorHAnsi"/>
+          <w:b/>
+          <w:bCs/>
+          <w:lang w:val="pl-PL"/>
+        </w:rPr>
+        <w:br/>
+      </w:r>
+      <w:r>
+        <w:rPr>
+          <w:rFonts w:cstheme="minorHAnsi"/>
           <w:lang w:val="pl-PL"/>
         </w:rPr>
         <w:t>Możliwość edycji ceny usługi oraz zmiany lekarza wykonującego usługę</w:t>
       </w:r>
       <w:r>
         <w:rPr>
-          <w:b/>
-          <w:bCs/>
-          <w:lang w:val="pl-PL"/>
-        </w:rPr>
-        <w:br/>
-      </w:r>
-      <w:r>
-        <w:rPr>
+          <w:rFonts w:cstheme="minorHAnsi"/>
+          <w:b/>
+          <w:bCs/>
+          <w:lang w:val="pl-PL"/>
+        </w:rPr>
+        <w:br/>
+      </w:r>
+      <w:r>
+        <w:rPr>
+          <w:rFonts w:cstheme="minorHAnsi"/>
           <w:lang w:val="pl-PL"/>
         </w:rPr>
         <w:t>Integracja z drukarką fiskalną i automatyczny wydruk paragonów po rozliczeniu.</w:t>
       </w:r>
       <w:r>
         <w:rPr>
-          <w:b/>
-          <w:bCs/>
-          <w:lang w:val="pl-PL"/>
-        </w:rPr>
-        <w:br/>
-      </w:r>
-      <w:r>
-        <w:rPr>
+          <w:rFonts w:cstheme="minorHAnsi"/>
+          <w:b/>
+          <w:bCs/>
+          <w:lang w:val="pl-PL"/>
+        </w:rPr>
+        <w:br/>
+      </w:r>
+      <w:r>
+        <w:rPr>
+          <w:rFonts w:cstheme="minorHAnsi"/>
           <w:lang w:val="pl-PL"/>
         </w:rPr>
         <w:t>Modele zintegrowanych urządzeń z programem Medlink24:</w:t>
@@ -557,55 +695,96 @@
       <w:pPr>
         <w:ind w:left="720"/>
         <w:rPr>
-          <w:b/>
-          <w:bCs/>
-          <w:lang w:val="pl-PL"/>
-        </w:rPr>
-      </w:pPr>
-      <w:r>
-        <w:rPr>
-          <w:lang w:val="pl-PL"/>
-        </w:rPr>
-        <w:lastRenderedPageBreak/>
-        <w:t>POSNET modele: Thermal, Temo</w:t>
-      </w:r>
-      <w:r>
-        <w:rPr>
-          <w:b/>
-          <w:bCs/>
-          <w:lang w:val="pl-PL"/>
-        </w:rPr>
-        <w:br/>
-      </w:r>
-      <w:r>
-        <w:rPr>
+          <w:rFonts w:cstheme="minorHAnsi"/>
+          <w:b/>
+          <w:bCs/>
+          <w:lang w:val="pl-PL"/>
+        </w:rPr>
+      </w:pPr>
+      <w:r>
+        <w:rPr>
+          <w:rFonts w:cstheme="minorHAnsi"/>
+          <w:lang w:val="pl-PL"/>
+        </w:rPr>
+        <w:t xml:space="preserve">POSNET modele: </w:t>
+      </w:r>
+      <w:proofErr w:type="spellStart"/>
+      <w:r>
+        <w:rPr>
+          <w:rFonts w:cstheme="minorHAnsi"/>
+          <w:lang w:val="pl-PL"/>
+        </w:rPr>
+        <w:t>Thermal</w:t>
+      </w:r>
+      <w:proofErr w:type="spellEnd"/>
+      <w:r>
+        <w:rPr>
+          <w:rFonts w:cstheme="minorHAnsi"/>
+          <w:lang w:val="pl-PL"/>
+        </w:rPr>
+        <w:t xml:space="preserve">, </w:t>
+      </w:r>
+      <w:proofErr w:type="spellStart"/>
+      <w:r>
+        <w:rPr>
+          <w:rFonts w:cstheme="minorHAnsi"/>
+          <w:lang w:val="pl-PL"/>
+        </w:rPr>
+        <w:t>Temo</w:t>
+      </w:r>
+      <w:proofErr w:type="spellEnd"/>
+      <w:r>
+        <w:rPr>
+          <w:rFonts w:cstheme="minorHAnsi"/>
+          <w:b/>
+          <w:bCs/>
+          <w:lang w:val="pl-PL"/>
+        </w:rPr>
+        <w:br/>
+      </w:r>
+      <w:r>
+        <w:rPr>
+          <w:rFonts w:cstheme="minorHAnsi"/>
           <w:lang w:val="pl-PL"/>
         </w:rPr>
         <w:t>ELZAB model: Mera E</w:t>
       </w:r>
       <w:r>
         <w:rPr>
-          <w:b/>
-          <w:bCs/>
-          <w:lang w:val="pl-PL"/>
-        </w:rPr>
-        <w:br/>
-      </w:r>
-      <w:r>
-        <w:rPr>
-          <w:lang w:val="pl-PL"/>
-        </w:rPr>
-        <w:t>NOVITUS model: Deon</w:t>
-      </w:r>
+          <w:rFonts w:cstheme="minorHAnsi"/>
+          <w:b/>
+          <w:bCs/>
+          <w:lang w:val="pl-PL"/>
+        </w:rPr>
+        <w:br/>
+      </w:r>
+      <w:r>
+        <w:rPr>
+          <w:rFonts w:cstheme="minorHAnsi"/>
+          <w:lang w:val="pl-PL"/>
+        </w:rPr>
+        <w:t xml:space="preserve">NOVITUS model: </w:t>
+      </w:r>
+      <w:proofErr w:type="spellStart"/>
+      <w:r>
+        <w:rPr>
+          <w:rFonts w:cstheme="minorHAnsi"/>
+          <w:lang w:val="pl-PL"/>
+        </w:rPr>
+        <w:t>Deon</w:t>
+      </w:r>
+      <w:proofErr w:type="spellEnd"/>
     </w:p>
     <w:p>
       <w:pPr>
         <w:rPr>
-          <w:lang w:val="pl-PL"/>
-        </w:rPr>
-      </w:pPr>
-      <w:r>
-        <w:rPr>
+          <w:rFonts w:cstheme="minorHAnsi"/>
+          <w:lang w:val="pl-PL"/>
+        </w:rPr>
+      </w:pPr>
+      <w:r>
+        <w:rPr>
+          <w:rFonts w:cstheme="minorHAnsi"/>
           <w:lang w:val="pl-PL"/>
         </w:rPr>
         <w:t>Możliwość umawiania pacjentów przez rejestrację oraz rezerwację online na konkretne świadczenia</w:t>
@@ -614,38 +793,38 @@
     <w:p>
       <w:pPr>
         <w:rPr>
-          <w:lang w:val="pl-PL"/>
-        </w:rPr>
-      </w:pPr>
-      <w:r>
-        <w:rPr>
+          <w:rFonts w:cstheme="minorHAnsi"/>
+          <w:lang w:val="pl-PL"/>
+        </w:rPr>
+      </w:pPr>
+      <w:r>
+        <w:rPr>
+          <w:rFonts w:cstheme="minorHAnsi"/>
           <w:lang w:val="pl-PL"/>
         </w:rPr>
         <w:t>Dodawanie usług laboratoryjnych do wizyty przy wypełnianiu skierowania w dokumentacji medycznej- brak konieczności dublowania działań lekarza przez rejestrację- wystarczy wykonać plan by móc rozliczyć pacjenta za badania laboratoryjne oraz skierować do gabinetu zabiegowego</w:t>
       </w:r>
       <w:r>
         <w:rPr>
-          <w:lang w:val="pl-PL"/>
-        </w:rPr>
-        <w:br/>
-      </w:r>
-      <w:r>
-        <w:rPr>
-          <w:lang w:val="pl-PL"/>
-        </w:rPr>
+          <w:rFonts w:cstheme="minorHAnsi"/>
+          <w:lang w:val="pl-PL"/>
+        </w:rPr>
+        <w:br/>
         <w:t>Wystawianie dokumentów finansowych (rachunki, faktury, korekty, duplikaty)</w:t>
       </w:r>
     </w:p>
     <w:p>
       <w:pPr>
         <w:rPr>
-          <w:b/>
-          <w:bCs/>
-          <w:lang w:val="pl-PL"/>
-        </w:rPr>
-      </w:pPr>
-      <w:r>
-        <w:rPr>
+          <w:rFonts w:cstheme="minorHAnsi"/>
+          <w:b/>
+          <w:bCs/>
+          <w:lang w:val="pl-PL"/>
+        </w:rPr>
+      </w:pPr>
+      <w:r>
+        <w:rPr>
+          <w:rFonts w:cstheme="minorHAnsi"/>
           <w:b/>
           <w:bCs/>
           <w:lang w:val="pl-PL"/>
@@ -654,187 +833,188 @@
       </w:r>
       <w:r>
         <w:rPr>
-          <w:b/>
-          <w:bCs/>
-          <w:lang w:val="pl-PL"/>
-        </w:rPr>
-        <w:br/>
-      </w:r>
-      <w:r>
-        <w:rPr>
-          <w:b/>
-          <w:bCs/>
-          <w:lang w:val="pl-PL"/>
-        </w:rPr>
+          <w:rFonts w:cstheme="minorHAnsi"/>
+          <w:b/>
+          <w:bCs/>
+          <w:lang w:val="pl-PL"/>
+        </w:rPr>
+        <w:br/>
         <w:t>Informatyzacja placówki oraz wprowadzenie do gabinetów elektronicznej dokumentacji medycznej ułatwia zarządzanie przychodnią i kontrolowanie realizacji procedur.</w:t>
       </w:r>
       <w:r>
         <w:rPr>
-          <w:lang w:val="pl-PL"/>
-        </w:rPr>
-        <w:br/>
-      </w:r>
-      <w:r>
-        <w:rPr>
-          <w:lang w:val="pl-PL"/>
-        </w:rPr>
-        <w:t>Dokumentacja medyczna w formacie xml</w:t>
-      </w:r>
-      <w:r>
-        <w:rPr>
-          <w:lang w:val="pl-PL"/>
-        </w:rPr>
-        <w:br/>
-      </w:r>
-      <w:r>
-        <w:rPr>
-          <w:lang w:val="pl-PL"/>
-        </w:rPr>
+          <w:rFonts w:cstheme="minorHAnsi"/>
+          <w:lang w:val="pl-PL"/>
+        </w:rPr>
+        <w:br/>
+        <w:t xml:space="preserve">Dokumentacja medyczna w formacie </w:t>
+      </w:r>
+      <w:proofErr w:type="spellStart"/>
+      <w:r>
+        <w:rPr>
+          <w:rFonts w:cstheme="minorHAnsi"/>
+          <w:lang w:val="pl-PL"/>
+        </w:rPr>
+        <w:t>xml</w:t>
+      </w:r>
+      <w:proofErr w:type="spellEnd"/>
+      <w:r>
+        <w:rPr>
+          <w:rFonts w:cstheme="minorHAnsi"/>
+          <w:lang w:val="pl-PL"/>
+        </w:rPr>
+        <w:br/>
         <w:t>Darmowa baza setek szablonów dokumentacji medycznej z różnych dziedzin medycyny m. in. medycyny pracy, alergologii, dietetyki, rehabilitacji i wielu innych</w:t>
       </w:r>
       <w:r>
         <w:rPr>
-          <w:lang w:val="pl-PL"/>
-        </w:rPr>
-        <w:br/>
-      </w:r>
-      <w:r>
-        <w:rPr>
-          <w:lang w:val="pl-PL"/>
-        </w:rPr>
+          <w:rFonts w:cstheme="minorHAnsi"/>
+          <w:lang w:val="pl-PL"/>
+        </w:rPr>
+        <w:br/>
         <w:t>Monitorowana każda zmiana w dokumentacji</w:t>
       </w:r>
       <w:r>
         <w:rPr>
-          <w:lang w:val="pl-PL"/>
-        </w:rPr>
-        <w:br/>
-      </w:r>
-      <w:r>
-        <w:rPr>
-          <w:lang w:val="pl-PL"/>
-        </w:rPr>
+          <w:rFonts w:cstheme="minorHAnsi"/>
+          <w:lang w:val="pl-PL"/>
+        </w:rPr>
+        <w:br/>
         <w:t>Dedykowany moduł umożliwiający zablokowanie dowolnej edycji dokumentacji- wysyłanie przez lekarzy zapotrzebowania na edycję</w:t>
       </w:r>
       <w:r>
         <w:rPr>
-          <w:lang w:val="pl-PL"/>
-        </w:rPr>
-        <w:br/>
-      </w:r>
-      <w:r>
-        <w:rPr>
-          <w:lang w:val="pl-PL"/>
-        </w:rPr>
+          <w:rFonts w:cstheme="minorHAnsi"/>
+          <w:lang w:val="pl-PL"/>
+        </w:rPr>
+        <w:br/>
         <w:t>Podział dokumentów wg rodzaju np. skierowanie, zaświadczenie, badania itp.</w:t>
       </w:r>
       <w:r>
         <w:rPr>
-          <w:lang w:val="pl-PL"/>
-        </w:rPr>
-        <w:br/>
-      </w:r>
-      <w:r>
-        <w:rPr>
-          <w:lang w:val="pl-PL"/>
-        </w:rPr>
+          <w:rFonts w:cstheme="minorHAnsi"/>
+          <w:lang w:val="pl-PL"/>
+        </w:rPr>
+        <w:br/>
         <w:t>Szereg uprawnień i ograniczeń sterujących dostępem do dokumentacji</w:t>
       </w:r>
       <w:r>
         <w:rPr>
-          <w:lang w:val="pl-PL"/>
-        </w:rPr>
-        <w:br/>
-      </w:r>
-      <w:r>
-        <w:rPr>
-          <w:lang w:val="pl-PL"/>
-        </w:rPr>
+          <w:rFonts w:cstheme="minorHAnsi"/>
+          <w:lang w:val="pl-PL"/>
+        </w:rPr>
+        <w:br/>
         <w:t>Obsługa słowników ICD10 oraz ICD9</w:t>
       </w:r>
       <w:r>
         <w:rPr>
-          <w:lang w:val="pl-PL"/>
-        </w:rPr>
-        <w:br/>
-      </w:r>
-      <w:r>
-        <w:rPr>
-          <w:lang w:val="pl-PL"/>
-        </w:rPr>
+          <w:rFonts w:cstheme="minorHAnsi"/>
+          <w:lang w:val="pl-PL"/>
+        </w:rPr>
+        <w:br/>
         <w:t>Integracja ze skanerem- możliwość digitalizacji kartoteki papierowej</w:t>
       </w:r>
       <w:r>
         <w:rPr>
-          <w:lang w:val="pl-PL"/>
-        </w:rPr>
-        <w:br/>
-      </w:r>
-      <w:r>
-        <w:rPr>
-          <w:lang w:val="pl-PL"/>
-        </w:rPr>
-        <w:t>Możliwość załączania dokumentów zewnętrznych: skanów (pdf), obrazów (jpeg, bmp itp), dokumentów w innych formatach- z możliwością podglądu w zewnętrznych edytorach</w:t>
-      </w:r>
-      <w:r>
-        <w:rPr>
-          <w:lang w:val="pl-PL"/>
-        </w:rPr>
-        <w:br/>
-      </w:r>
-      <w:r>
-        <w:rPr>
-          <w:lang w:val="pl-PL"/>
-        </w:rPr>
+          <w:rFonts w:cstheme="minorHAnsi"/>
+          <w:lang w:val="pl-PL"/>
+        </w:rPr>
+        <w:br/>
+        <w:t>Możliwość załączania dokumentów zewnętrznych: skanów (pdf), obrazów (</w:t>
+      </w:r>
+      <w:proofErr w:type="spellStart"/>
+      <w:r>
+        <w:rPr>
+          <w:rFonts w:cstheme="minorHAnsi"/>
+          <w:lang w:val="pl-PL"/>
+        </w:rPr>
+        <w:t>jpeg</w:t>
+      </w:r>
+      <w:proofErr w:type="spellEnd"/>
+      <w:r>
+        <w:rPr>
+          <w:rFonts w:cstheme="minorHAnsi"/>
+          <w:lang w:val="pl-PL"/>
+        </w:rPr>
+        <w:t xml:space="preserve">, </w:t>
+      </w:r>
+      <w:proofErr w:type="spellStart"/>
+      <w:r>
+        <w:rPr>
+          <w:rFonts w:cstheme="minorHAnsi"/>
+          <w:lang w:val="pl-PL"/>
+        </w:rPr>
+        <w:t>bmp</w:t>
+      </w:r>
+      <w:proofErr w:type="spellEnd"/>
+      <w:r>
+        <w:rPr>
+          <w:rFonts w:cstheme="minorHAnsi"/>
+          <w:lang w:val="pl-PL"/>
+        </w:rPr>
+        <w:t xml:space="preserve"> </w:t>
+      </w:r>
+      <w:proofErr w:type="spellStart"/>
+      <w:r>
+        <w:rPr>
+          <w:rFonts w:cstheme="minorHAnsi"/>
+          <w:lang w:val="pl-PL"/>
+        </w:rPr>
+        <w:t>itp</w:t>
+      </w:r>
+      <w:proofErr w:type="spellEnd"/>
+      <w:r>
+        <w:rPr>
+          <w:rFonts w:cstheme="minorHAnsi"/>
+          <w:lang w:val="pl-PL"/>
+        </w:rPr>
+        <w:t>), dokumentów w innych formatach- z możliwością podglądu w zewnętrznych edytorach</w:t>
+      </w:r>
+      <w:r>
+        <w:rPr>
+          <w:rFonts w:cstheme="minorHAnsi"/>
+          <w:lang w:val="pl-PL"/>
+        </w:rPr>
+        <w:br/>
         <w:t>Wystawianie i drukowanie recept numerowanych i nienumerowanych, obsługa bazy leków refundowanych LekInfo24</w:t>
       </w:r>
       <w:r>
         <w:rPr>
-          <w:lang w:val="pl-PL"/>
-        </w:rPr>
-        <w:br/>
-      </w:r>
-      <w:r>
-        <w:rPr>
-          <w:lang w:val="pl-PL"/>
-        </w:rPr>
+          <w:rFonts w:cstheme="minorHAnsi"/>
+          <w:lang w:val="pl-PL"/>
+        </w:rPr>
+        <w:br/>
         <w:t>Diagram zębowy i oznaczenia stomatologiczne</w:t>
       </w:r>
       <w:r>
         <w:rPr>
-          <w:lang w:val="pl-PL"/>
-        </w:rPr>
-        <w:br/>
-      </w:r>
-      <w:r>
-        <w:rPr>
-          <w:lang w:val="pl-PL"/>
-        </w:rPr>
+          <w:rFonts w:cstheme="minorHAnsi"/>
+          <w:lang w:val="pl-PL"/>
+        </w:rPr>
+        <w:br/>
         <w:t>Integracja z największymi sieciami laboratoriów, co umożliwia elektroniczne wysyłanie zleceń na badania, a także odbiór i wyświetlanie w dokumentacji wyników</w:t>
       </w:r>
       <w:r>
         <w:rPr>
-          <w:lang w:val="pl-PL"/>
-        </w:rPr>
-        <w:br/>
-      </w:r>
-      <w:r>
-        <w:rPr>
-          <w:lang w:val="pl-PL"/>
-        </w:rPr>
+          <w:rFonts w:cstheme="minorHAnsi"/>
+          <w:lang w:val="pl-PL"/>
+        </w:rPr>
+        <w:br/>
         <w:t>Standardowe schematy wywiadów, opisów badań, zaleceń itp. przypisywane do pracownika, co daje możliwość maksymalnego wykorzystania czasu wizyty</w:t>
       </w:r>
     </w:p>
     <w:p>
       <w:pPr>
         <w:rPr>
-          <w:b/>
-          <w:bCs/>
-          <w:lang w:val="pl-PL"/>
-        </w:rPr>
-      </w:pPr>
-      <w:r>
-        <w:rPr>
+          <w:rFonts w:cstheme="minorHAnsi"/>
+          <w:b/>
+          <w:bCs/>
+          <w:lang w:val="pl-PL"/>
+        </w:rPr>
+      </w:pPr>
+      <w:r>
+        <w:rPr>
+          <w:rFonts w:cstheme="minorHAnsi"/>
           <w:b/>
           <w:bCs/>
           <w:lang w:val="pl-PL"/>
@@ -843,42 +1023,34 @@
       </w:r>
       <w:r>
         <w:rPr>
-          <w:b/>
-          <w:bCs/>
-          <w:lang w:val="pl-PL"/>
-        </w:rPr>
-        <w:br/>
-      </w:r>
-      <w:r>
-        <w:rPr>
-          <w:b/>
-          <w:bCs/>
-          <w:lang w:val="pl-PL"/>
-        </w:rPr>
+          <w:rFonts w:cstheme="minorHAnsi"/>
+          <w:b/>
+          <w:bCs/>
+          <w:lang w:val="pl-PL"/>
+        </w:rPr>
+        <w:br/>
         <w:t>Specjalnie przygotowany moduł rozliczeniowy pozwala szybko i przejrzyście skalkulować wynagrodzenie pracowników.</w:t>
       </w:r>
       <w:r>
         <w:rPr>
-          <w:lang w:val="pl-PL"/>
-        </w:rPr>
-        <w:br/>
-      </w:r>
-      <w:r>
-        <w:rPr>
-          <w:lang w:val="pl-PL"/>
-        </w:rPr>
+          <w:rFonts w:cstheme="minorHAnsi"/>
+          <w:lang w:val="pl-PL"/>
+        </w:rPr>
+        <w:br/>
         <w:t>Wyliczanie wynagrodzenia pracowników wg prowizji od usługi kwotowej, procentowej, wynagrodzenia godzinowego oraz stałej stawki rozliczeniowej</w:t>
       </w:r>
       <w:r>
         <w:rPr>
-          <w:b/>
-          <w:bCs/>
-          <w:lang w:val="pl-PL"/>
-        </w:rPr>
-        <w:br/>
-      </w:r>
-      <w:r>
-        <w:rPr>
+          <w:rFonts w:cstheme="minorHAnsi"/>
+          <w:b/>
+          <w:bCs/>
+          <w:lang w:val="pl-PL"/>
+        </w:rPr>
+        <w:br/>
+      </w:r>
+      <w:r>
+        <w:rPr>
+          <w:rFonts w:cstheme="minorHAnsi"/>
           <w:lang w:val="pl-PL"/>
         </w:rPr>
         <w:t>Zatwierdzanie raportów z wynagrodzeń z możliwością wypłaty honorarium</w:t>
@@ -887,94 +1059,95 @@
     <w:p>
       <w:pPr>
         <w:rPr>
-          <w:b/>
-          <w:bCs/>
-          <w:lang w:val="pl-PL"/>
-        </w:rPr>
-      </w:pPr>
-      <w:r>
-        <w:rPr>
-          <w:b/>
-          <w:bCs/>
-          <w:lang w:val="pl-PL"/>
-        </w:rPr>
+          <w:rFonts w:cstheme="minorHAnsi"/>
+          <w:b/>
+          <w:bCs/>
+          <w:lang w:val="pl-PL"/>
+        </w:rPr>
+      </w:pPr>
+      <w:r>
+        <w:rPr>
+          <w:rFonts w:cstheme="minorHAnsi"/>
+          <w:b/>
+          <w:bCs/>
+          <w:lang w:val="pl-PL"/>
+        </w:rPr>
+        <w:lastRenderedPageBreak/>
         <w:t>ROZLICZENIA Z KONTRAHENTAMI</w:t>
       </w:r>
       <w:r>
         <w:rPr>
-          <w:b/>
-          <w:bCs/>
-          <w:lang w:val="pl-PL"/>
-        </w:rPr>
-        <w:br/>
-      </w:r>
-      <w:r>
-        <w:rPr>
-          <w:b/>
-          <w:bCs/>
-          <w:lang w:val="pl-PL"/>
-        </w:rPr>
-        <w:t>Medlink 24 umożliwia rozliczanie świadczeń według cennika umowy z kontrahentem.</w:t>
-      </w:r>
-      <w:r>
-        <w:rPr>
-          <w:lang w:val="pl-PL"/>
-        </w:rPr>
-        <w:br/>
-      </w:r>
-      <w:r>
-        <w:rPr>
-          <w:lang w:val="pl-PL"/>
-        </w:rPr>
+          <w:rFonts w:cstheme="minorHAnsi"/>
+          <w:b/>
+          <w:bCs/>
+          <w:lang w:val="pl-PL"/>
+        </w:rPr>
+        <w:br/>
+      </w:r>
+      <w:proofErr w:type="spellStart"/>
+      <w:r>
+        <w:rPr>
+          <w:rFonts w:cstheme="minorHAnsi"/>
+          <w:b/>
+          <w:bCs/>
+          <w:lang w:val="pl-PL"/>
+        </w:rPr>
+        <w:t>Medlink</w:t>
+      </w:r>
+      <w:proofErr w:type="spellEnd"/>
+      <w:r>
+        <w:rPr>
+          <w:rFonts w:cstheme="minorHAnsi"/>
+          <w:b/>
+          <w:bCs/>
+          <w:lang w:val="pl-PL"/>
+        </w:rPr>
+        <w:t xml:space="preserve"> 24 umożliwia rozliczanie świadczeń według cennika umowy z kontrahentem.</w:t>
+      </w:r>
+      <w:r>
+        <w:rPr>
+          <w:rFonts w:cstheme="minorHAnsi"/>
+          <w:lang w:val="pl-PL"/>
+        </w:rPr>
+        <w:br/>
         <w:t>Rozliczanie bieżące, abonamentowe</w:t>
       </w:r>
       <w:r>
         <w:rPr>
-          <w:lang w:val="pl-PL"/>
-        </w:rPr>
-        <w:br/>
-      </w:r>
-      <w:r>
-        <w:rPr>
-          <w:lang w:val="pl-PL"/>
-        </w:rPr>
+          <w:rFonts w:cstheme="minorHAnsi"/>
+          <w:lang w:val="pl-PL"/>
+        </w:rPr>
+        <w:br/>
         <w:t>Odpłatność dla firmy</w:t>
       </w:r>
       <w:r>
         <w:rPr>
-          <w:lang w:val="pl-PL"/>
-        </w:rPr>
-        <w:br/>
-      </w:r>
-      <w:r>
-        <w:rPr>
-          <w:lang w:val="pl-PL"/>
-        </w:rPr>
+          <w:rFonts w:cstheme="minorHAnsi"/>
+          <w:lang w:val="pl-PL"/>
+        </w:rPr>
+        <w:br/>
         <w:t>Odpłatność dla pacjenta</w:t>
       </w:r>
       <w:r>
         <w:rPr>
-          <w:lang w:val="pl-PL"/>
-        </w:rPr>
-        <w:br/>
-      </w:r>
-      <w:r>
-        <w:rPr>
-          <w:lang w:val="pl-PL"/>
-        </w:rPr>
-        <w:lastRenderedPageBreak/>
+          <w:rFonts w:cstheme="minorHAnsi"/>
+          <w:lang w:val="pl-PL"/>
+        </w:rPr>
+        <w:br/>
         <w:t>Limity usług na pacjenta oraz pakiet</w:t>
       </w:r>
       <w:r>
         <w:rPr>
-          <w:b/>
-          <w:bCs/>
-          <w:lang w:val="pl-PL"/>
-        </w:rPr>
-        <w:br/>
-      </w:r>
-      <w:r>
-        <w:rPr>
+          <w:rFonts w:cstheme="minorHAnsi"/>
+          <w:b/>
+          <w:bCs/>
+          <w:lang w:val="pl-PL"/>
+        </w:rPr>
+        <w:br/>
+      </w:r>
+      <w:r>
+        <w:rPr>
+          <w:rFonts w:cstheme="minorHAnsi"/>
           <w:lang w:val="pl-PL"/>
         </w:rPr>
         <w:t>Mapowanie usług dla TU</w:t>
@@ -983,13 +1156,15 @@
     <w:p>
       <w:pPr>
         <w:rPr>
-          <w:b/>
-          <w:bCs/>
-          <w:lang w:val="pl-PL"/>
-        </w:rPr>
-      </w:pPr>
-      <w:r>
-        <w:rPr>
+          <w:rFonts w:cstheme="minorHAnsi"/>
+          <w:b/>
+          <w:bCs/>
+          <w:lang w:val="pl-PL"/>
+        </w:rPr>
+      </w:pPr>
+      <w:r>
+        <w:rPr>
+          <w:rFonts w:cstheme="minorHAnsi"/>
           <w:b/>
           <w:bCs/>
           <w:lang w:val="pl-PL"/>
@@ -998,86 +1173,90 @@
       </w:r>
       <w:r>
         <w:rPr>
-          <w:b/>
-          <w:bCs/>
-          <w:lang w:val="pl-PL"/>
-        </w:rPr>
-        <w:br/>
-      </w:r>
-      <w:r>
-        <w:rPr>
-          <w:b/>
-          <w:bCs/>
-          <w:lang w:val="pl-PL"/>
-        </w:rPr>
+          <w:rFonts w:cstheme="minorHAnsi"/>
+          <w:b/>
+          <w:bCs/>
+          <w:lang w:val="pl-PL"/>
+        </w:rPr>
+        <w:br/>
         <w:t>Szereg dostępnych statystyk, rozliczeń i raportów sprawozdawczości finansowej pozwala na bieżącą kontrolę pracy przychodni.</w:t>
       </w:r>
       <w:r>
         <w:rPr>
-          <w:b/>
-          <w:bCs/>
-          <w:lang w:val="pl-PL"/>
-        </w:rPr>
-        <w:br/>
-      </w:r>
-      <w:r>
-        <w:rPr>
+          <w:rFonts w:cstheme="minorHAnsi"/>
+          <w:b/>
+          <w:bCs/>
+          <w:lang w:val="pl-PL"/>
+        </w:rPr>
+        <w:br/>
+      </w:r>
+      <w:r>
+        <w:rPr>
+          <w:rFonts w:cstheme="minorHAnsi"/>
           <w:lang w:val="pl-PL"/>
         </w:rPr>
         <w:t>Rejestry dokumentów finansowych, faktur, przelewów</w:t>
       </w:r>
       <w:r>
         <w:rPr>
-          <w:b/>
-          <w:bCs/>
-          <w:lang w:val="pl-PL"/>
-        </w:rPr>
-        <w:br/>
-      </w:r>
-      <w:r>
-        <w:rPr>
+          <w:rFonts w:cstheme="minorHAnsi"/>
+          <w:b/>
+          <w:bCs/>
+          <w:lang w:val="pl-PL"/>
+        </w:rPr>
+        <w:br/>
+      </w:r>
+      <w:r>
+        <w:rPr>
+          <w:rFonts w:cstheme="minorHAnsi"/>
           <w:lang w:val="pl-PL"/>
         </w:rPr>
         <w:t>Raporty stanowiskowe</w:t>
       </w:r>
       <w:r>
         <w:rPr>
-          <w:b/>
-          <w:bCs/>
-          <w:lang w:val="pl-PL"/>
-        </w:rPr>
-        <w:br/>
-      </w:r>
-      <w:r>
-        <w:rPr>
+          <w:rFonts w:cstheme="minorHAnsi"/>
+          <w:b/>
+          <w:bCs/>
+          <w:lang w:val="pl-PL"/>
+        </w:rPr>
+        <w:br/>
+      </w:r>
+      <w:r>
+        <w:rPr>
+          <w:rFonts w:cstheme="minorHAnsi"/>
           <w:lang w:val="pl-PL"/>
         </w:rPr>
         <w:t>Raporty wykonanych usług pełnopłatnych i pakietowych</w:t>
       </w:r>
       <w:r>
         <w:rPr>
-          <w:b/>
-          <w:bCs/>
-          <w:lang w:val="pl-PL"/>
-        </w:rPr>
-        <w:br/>
-      </w:r>
-      <w:r>
-        <w:rPr>
+          <w:rFonts w:cstheme="minorHAnsi"/>
+          <w:b/>
+          <w:bCs/>
+          <w:lang w:val="pl-PL"/>
+        </w:rPr>
+        <w:br/>
+      </w:r>
+      <w:r>
+        <w:rPr>
+          <w:rFonts w:cstheme="minorHAnsi"/>
           <w:lang w:val="pl-PL"/>
         </w:rPr>
         <w:t>Rejestr dłużników</w:t>
       </w:r>
       <w:r>
         <w:rPr>
-          <w:b/>
-          <w:bCs/>
-          <w:lang w:val="pl-PL"/>
-        </w:rPr>
-        <w:br/>
-      </w:r>
-      <w:r>
-        <w:rPr>
+          <w:rFonts w:cstheme="minorHAnsi"/>
+          <w:b/>
+          <w:bCs/>
+          <w:lang w:val="pl-PL"/>
+        </w:rPr>
+        <w:br/>
+      </w:r>
+      <w:r>
+        <w:rPr>
+          <w:rFonts w:cstheme="minorHAnsi"/>
           <w:lang w:val="pl-PL"/>
         </w:rPr>
         <w:t>Raport dla Towarzystw Ubezpieczeniowych</w:t>
@@ -1086,13 +1265,15 @@
     <w:p>
       <w:pPr>
         <w:rPr>
-          <w:b/>
-          <w:bCs/>
-          <w:lang w:val="pl-PL"/>
-        </w:rPr>
-      </w:pPr>
-      <w:r>
-        <w:rPr>
+          <w:rFonts w:cstheme="minorHAnsi"/>
+          <w:b/>
+          <w:bCs/>
+          <w:lang w:val="pl-PL"/>
+        </w:rPr>
+      </w:pPr>
+      <w:r>
+        <w:rPr>
+          <w:rFonts w:cstheme="minorHAnsi"/>
           <w:b/>
           <w:bCs/>
           <w:lang w:val="pl-PL"/>
@@ -1101,44 +1282,42 @@
       </w:r>
       <w:r>
         <w:rPr>
-          <w:b/>
-          <w:bCs/>
-          <w:lang w:val="pl-PL"/>
-        </w:rPr>
-        <w:br/>
-      </w:r>
-      <w:r>
-        <w:rPr>
-          <w:b/>
-          <w:bCs/>
-          <w:lang w:val="pl-PL"/>
-        </w:rPr>
+          <w:rFonts w:cstheme="minorHAnsi"/>
+          <w:b/>
+          <w:bCs/>
+          <w:lang w:val="pl-PL"/>
+        </w:rPr>
+        <w:br/>
         <w:t>W zależności od preferencji istnieje możliwość definiowania uprawnień dostępu do systemu medycznego dla grupy użytkowników lub określonego użytkownika.</w:t>
       </w:r>
       <w:r>
         <w:rPr>
-          <w:b/>
-          <w:bCs/>
-          <w:lang w:val="pl-PL"/>
-        </w:rPr>
-        <w:br/>
-      </w:r>
-      <w:r>
-        <w:rPr>
+          <w:rFonts w:cstheme="minorHAnsi"/>
+          <w:b/>
+          <w:bCs/>
+          <w:lang w:val="pl-PL"/>
+        </w:rPr>
+        <w:br/>
+      </w:r>
+      <w:r>
+        <w:rPr>
+          <w:rFonts w:cstheme="minorHAnsi"/>
           <w:lang w:val="pl-PL"/>
         </w:rPr>
         <w:t>Kontrola dostępu do poszczególnych elementów programu w zależności od zakresu obowiązków</w:t>
       </w:r>
       <w:r>
         <w:rPr>
-          <w:b/>
-          <w:bCs/>
-          <w:lang w:val="pl-PL"/>
-        </w:rPr>
-        <w:br/>
-      </w:r>
-      <w:r>
-        <w:rPr>
+          <w:rFonts w:cstheme="minorHAnsi"/>
+          <w:b/>
+          <w:bCs/>
+          <w:lang w:val="pl-PL"/>
+        </w:rPr>
+        <w:br/>
+      </w:r>
+      <w:r>
+        <w:rPr>
+          <w:rFonts w:cstheme="minorHAnsi"/>
           <w:lang w:val="pl-PL"/>
         </w:rPr>
         <w:t>Blokady i ograniczenia funkcjonalności np. zapisywania i rozliczania z datą wsteczną</w:t>
@@ -1147,13 +1326,15 @@
     <w:p>
       <w:pPr>
         <w:rPr>
-          <w:b/>
-          <w:bCs/>
-          <w:lang w:val="pl-PL"/>
-        </w:rPr>
-      </w:pPr>
-      <w:r>
-        <w:rPr>
+          <w:rFonts w:cstheme="minorHAnsi"/>
+          <w:b/>
+          <w:bCs/>
+          <w:lang w:val="pl-PL"/>
+        </w:rPr>
+      </w:pPr>
+      <w:r>
+        <w:rPr>
+          <w:rFonts w:cstheme="minorHAnsi"/>
           <w:b/>
           <w:bCs/>
           <w:lang w:val="pl-PL"/>
@@ -1162,65 +1343,49 @@
       </w:r>
       <w:r>
         <w:rPr>
-          <w:b/>
-          <w:bCs/>
-          <w:lang w:val="pl-PL"/>
-        </w:rPr>
-        <w:br/>
-      </w:r>
-      <w:r>
-        <w:rPr>
-          <w:b/>
-          <w:bCs/>
-          <w:lang w:val="pl-PL"/>
-        </w:rPr>
+          <w:rFonts w:cstheme="minorHAnsi"/>
+          <w:b/>
+          <w:bCs/>
+          <w:lang w:val="pl-PL"/>
+        </w:rPr>
+        <w:br/>
         <w:t>Wymiana komunikatów pomiędzy użytkownikami umożliwia szybki przepływ informacji w ramach systemu medycznego.</w:t>
       </w:r>
       <w:r>
         <w:rPr>
-          <w:lang w:val="pl-PL"/>
-        </w:rPr>
-        <w:br/>
-      </w:r>
-      <w:r>
-        <w:rPr>
-          <w:lang w:val="pl-PL"/>
-        </w:rPr>
+          <w:rFonts w:cstheme="minorHAnsi"/>
+          <w:lang w:val="pl-PL"/>
+        </w:rPr>
+        <w:br/>
         <w:t>Wysyłanie wiadomości do określonych osób lub grup użytkowników</w:t>
       </w:r>
       <w:r>
         <w:rPr>
-          <w:lang w:val="pl-PL"/>
-        </w:rPr>
-        <w:br/>
-      </w:r>
-      <w:r>
-        <w:rPr>
-          <w:lang w:val="pl-PL"/>
-        </w:rPr>
+          <w:rFonts w:cstheme="minorHAnsi"/>
+          <w:lang w:val="pl-PL"/>
+        </w:rPr>
+        <w:br/>
         <w:t>Komunikaty o nadchodzących wiadomościach</w:t>
       </w:r>
       <w:r>
         <w:rPr>
-          <w:lang w:val="pl-PL"/>
-        </w:rPr>
-        <w:br/>
-      </w:r>
-      <w:r>
-        <w:rPr>
-          <w:lang w:val="pl-PL"/>
-        </w:rPr>
+          <w:rFonts w:cstheme="minorHAnsi"/>
+          <w:lang w:val="pl-PL"/>
+        </w:rPr>
+        <w:br/>
         <w:t>Rejestr otrzymanej poczty</w:t>
       </w:r>
     </w:p>
     <w:p>
       <w:pPr>
         <w:rPr>
-          <w:lang w:val="pl-PL"/>
-        </w:rPr>
-      </w:pPr>
-      <w:r>
-        <w:rPr>
+          <w:rFonts w:cstheme="minorHAnsi"/>
+          <w:lang w:val="pl-PL"/>
+        </w:rPr>
+      </w:pPr>
+      <w:r>
+        <w:rPr>
+          <w:rFonts w:cstheme="minorHAnsi"/>
           <w:b/>
           <w:bCs/>
           <w:lang w:val="pl-PL"/>
@@ -1229,86 +1394,90 @@
       </w:r>
       <w:r>
         <w:rPr>
-          <w:b/>
-          <w:bCs/>
-          <w:lang w:val="pl-PL"/>
-        </w:rPr>
-        <w:br/>
-      </w:r>
-      <w:r>
-        <w:rPr>
-          <w:b/>
-          <w:bCs/>
-          <w:lang w:val="pl-PL"/>
-        </w:rPr>
+          <w:rFonts w:cstheme="minorHAnsi"/>
+          <w:b/>
+          <w:bCs/>
+          <w:lang w:val="pl-PL"/>
+        </w:rPr>
+        <w:br/>
         <w:t>Moduł magazynu pozwala ewidencjonować stan magazynowy.</w:t>
       </w:r>
       <w:r>
         <w:rPr>
-          <w:b/>
-          <w:bCs/>
-          <w:lang w:val="pl-PL"/>
-        </w:rPr>
-        <w:br/>
-      </w:r>
-      <w:r>
-        <w:rPr>
+          <w:rFonts w:cstheme="minorHAnsi"/>
+          <w:b/>
+          <w:bCs/>
+          <w:lang w:val="pl-PL"/>
+        </w:rPr>
+        <w:br/>
+      </w:r>
+      <w:r>
+        <w:rPr>
+          <w:rFonts w:cstheme="minorHAnsi"/>
           <w:lang w:val="pl-PL"/>
         </w:rPr>
         <w:t>Zużycie materiału na wizycie</w:t>
       </w:r>
       <w:r>
         <w:rPr>
-          <w:b/>
-          <w:bCs/>
-          <w:lang w:val="pl-PL"/>
-        </w:rPr>
-        <w:br/>
-      </w:r>
-      <w:r>
-        <w:rPr>
+          <w:rFonts w:cstheme="minorHAnsi"/>
+          <w:b/>
+          <w:bCs/>
+          <w:lang w:val="pl-PL"/>
+        </w:rPr>
+        <w:br/>
+      </w:r>
+      <w:r>
+        <w:rPr>
+          <w:rFonts w:cstheme="minorHAnsi"/>
           <w:lang w:val="pl-PL"/>
         </w:rPr>
         <w:t>Rozchód wewnętrzny</w:t>
       </w:r>
       <w:r>
         <w:rPr>
-          <w:b/>
-          <w:bCs/>
-          <w:lang w:val="pl-PL"/>
-        </w:rPr>
-        <w:br/>
-      </w:r>
-      <w:r>
-        <w:rPr>
+          <w:rFonts w:cstheme="minorHAnsi"/>
+          <w:b/>
+          <w:bCs/>
+          <w:lang w:val="pl-PL"/>
+        </w:rPr>
+        <w:br/>
+      </w:r>
+      <w:r>
+        <w:rPr>
+          <w:rFonts w:cstheme="minorHAnsi"/>
           <w:lang w:val="pl-PL"/>
         </w:rPr>
         <w:t>Przyjęcie towaru</w:t>
       </w:r>
       <w:r>
         <w:rPr>
-          <w:b/>
-          <w:bCs/>
-          <w:lang w:val="pl-PL"/>
-        </w:rPr>
-        <w:br/>
-      </w:r>
-      <w:r>
-        <w:rPr>
+          <w:rFonts w:cstheme="minorHAnsi"/>
+          <w:b/>
+          <w:bCs/>
+          <w:lang w:val="pl-PL"/>
+        </w:rPr>
+        <w:br/>
+      </w:r>
+      <w:r>
+        <w:rPr>
+          <w:rFonts w:cstheme="minorHAnsi"/>
           <w:lang w:val="pl-PL"/>
         </w:rPr>
         <w:t>Stan magazynowy</w:t>
       </w:r>
       <w:r>
         <w:rPr>
-          <w:b/>
-          <w:bCs/>
-          <w:lang w:val="pl-PL"/>
-        </w:rPr>
-        <w:br/>
-      </w:r>
-      <w:r>
-        <w:rPr>
+          <w:rFonts w:cstheme="minorHAnsi"/>
+          <w:b/>
+          <w:bCs/>
+          <w:lang w:val="pl-PL"/>
+        </w:rPr>
+        <w:br/>
+      </w:r>
+      <w:r>
+        <w:rPr>
+          <w:rFonts w:cstheme="minorHAnsi"/>
           <w:lang w:val="pl-PL"/>
         </w:rPr>
         <w:t>Monit przy wskazanej ilości</w:t>
@@ -1317,13 +1486,15 @@
     <w:p>
       <w:pPr>
         <w:rPr>
-          <w:b/>
-          <w:bCs/>
-          <w:lang w:val="pl-PL"/>
-        </w:rPr>
-      </w:pPr>
-      <w:r>
-        <w:rPr>
+          <w:rFonts w:cstheme="minorHAnsi"/>
+          <w:b/>
+          <w:bCs/>
+          <w:lang w:val="pl-PL"/>
+        </w:rPr>
+      </w:pPr>
+      <w:r>
+        <w:rPr>
+          <w:rFonts w:cstheme="minorHAnsi"/>
           <w:b/>
           <w:bCs/>
           <w:lang w:val="pl-PL"/>
@@ -1351,12 +1522,14 @@
             <w:pPr>
               <w:jc w:val="center"/>
               <w:rPr>
+                <w:rFonts w:cstheme="minorHAnsi"/>
                 <w:color w:val="FF0000"/>
                 <w:lang w:val="pl-PL"/>
               </w:rPr>
             </w:pPr>
             <w:r>
               <w:rPr>
+                <w:rFonts w:cstheme="minorHAnsi"/>
                 <w:color w:val="FF0000"/>
                 <w:lang w:val="pl-PL"/>
               </w:rPr>
@@ -1372,13 +1545,14 @@
             <w:pPr>
               <w:jc w:val="center"/>
               <w:rPr>
+                <w:rFonts w:cstheme="minorHAnsi"/>
                 <w:color w:val="FF0000"/>
                 <w:lang w:val="pl-PL"/>
               </w:rPr>
             </w:pPr>
             <w:r>
               <w:rPr>
-                <w:rFonts w:ascii="Arial" w:hAnsi="Arial" w:cs="Arial"/>
+                <w:rFonts w:cstheme="minorHAnsi"/>
                 <w:caps/>
                 <w:color w:val="FF0000"/>
                 <w:shd w:val="clear" w:color="auto" w:fill="FFFFFF"/>
@@ -1395,13 +1569,14 @@
             <w:pPr>
               <w:jc w:val="center"/>
               <w:rPr>
+                <w:rFonts w:cstheme="minorHAnsi"/>
                 <w:color w:val="FF0000"/>
                 <w:lang w:val="pl-PL"/>
               </w:rPr>
             </w:pPr>
             <w:r>
               <w:rPr>
-                <w:rFonts w:ascii="Arial" w:hAnsi="Arial" w:cs="Arial"/>
+                <w:rFonts w:cstheme="minorHAnsi"/>
                 <w:caps/>
                 <w:color w:val="FF0000"/>
                 <w:shd w:val="clear" w:color="auto" w:fill="FFFFFF"/>
@@ -1420,12 +1595,14 @@
             <w:pPr>
               <w:jc w:val="center"/>
               <w:rPr>
+                <w:rFonts w:cstheme="minorHAnsi"/>
                 <w:color w:val="4472C4" w:themeColor="accent1"/>
                 <w:lang w:val="pl-PL"/>
               </w:rPr>
             </w:pPr>
             <w:r>
               <w:rPr>
+                <w:rFonts w:cstheme="minorHAnsi"/>
                 <w:color w:val="4472C4" w:themeColor="accent1"/>
                 <w:lang w:val="pl-PL"/>
               </w:rPr>
@@ -1445,11 +1622,13 @@
                 <w:numId w:val="1"/>
               </w:numPr>
               <w:rPr>
-                <w:lang w:val="pl-PL"/>
-              </w:rPr>
-            </w:pPr>
-            <w:r>
-              <w:rPr>
+                <w:rFonts w:cstheme="minorHAnsi"/>
+                <w:lang w:val="pl-PL"/>
+              </w:rPr>
+            </w:pPr>
+            <w:r>
+              <w:rPr>
+                <w:rFonts w:cstheme="minorHAnsi"/>
                 <w:lang w:val="pl-PL"/>
               </w:rPr>
               <w:t>Rezerwacja i odwoływanie wizyt</w:t>
@@ -1463,11 +1642,13 @@
                 <w:numId w:val="1"/>
               </w:numPr>
               <w:rPr>
-                <w:lang w:val="pl-PL"/>
-              </w:rPr>
-            </w:pPr>
-            <w:r>
-              <w:rPr>
+                <w:rFonts w:cstheme="minorHAnsi"/>
+                <w:lang w:val="pl-PL"/>
+              </w:rPr>
+            </w:pPr>
+            <w:r>
+              <w:rPr>
+                <w:rFonts w:cstheme="minorHAnsi"/>
                 <w:lang w:val="pl-PL"/>
               </w:rPr>
               <w:t>Plan pracy dla gabinetu</w:t>
@@ -1481,11 +1662,13 @@
                 <w:numId w:val="1"/>
               </w:numPr>
               <w:rPr>
-                <w:lang w:val="pl-PL"/>
-              </w:rPr>
-            </w:pPr>
-            <w:r>
-              <w:rPr>
+                <w:rFonts w:cstheme="minorHAnsi"/>
+                <w:lang w:val="pl-PL"/>
+              </w:rPr>
+            </w:pPr>
+            <w:r>
+              <w:rPr>
+                <w:rFonts w:cstheme="minorHAnsi"/>
                 <w:lang w:val="pl-PL"/>
               </w:rPr>
               <w:t>Wybór teczki pacjenta</w:t>
@@ -1504,11 +1687,13 @@
                 <w:numId w:val="1"/>
               </w:numPr>
               <w:rPr>
-                <w:lang w:val="pl-PL"/>
-              </w:rPr>
-            </w:pPr>
-            <w:r>
-              <w:rPr>
+                <w:rFonts w:cstheme="minorHAnsi"/>
+                <w:lang w:val="pl-PL"/>
+              </w:rPr>
+            </w:pPr>
+            <w:r>
+              <w:rPr>
+                <w:rFonts w:cstheme="minorHAnsi"/>
                 <w:lang w:val="pl-PL"/>
               </w:rPr>
               <w:t>Widok dzienny lub tygodniowy</w:t>
@@ -1522,11 +1707,13 @@
                 <w:numId w:val="1"/>
               </w:numPr>
               <w:rPr>
-                <w:lang w:val="pl-PL"/>
-              </w:rPr>
-            </w:pPr>
-            <w:r>
-              <w:rPr>
+                <w:rFonts w:cstheme="minorHAnsi"/>
+                <w:lang w:val="pl-PL"/>
+              </w:rPr>
+            </w:pPr>
+            <w:r>
+              <w:rPr>
+                <w:rFonts w:cstheme="minorHAnsi"/>
                 <w:lang w:val="pl-PL"/>
               </w:rPr>
               <w:t>Elementy interfejsu: grafik, filtry, kalendarz, legenda, panel pacjenta</w:t>
@@ -1543,15 +1730,18 @@
             <w:pPr>
               <w:jc w:val="center"/>
               <w:rPr>
+                <w:rFonts w:cstheme="minorHAnsi"/>
                 <w:color w:val="4472C4" w:themeColor="accent1"/>
                 <w:lang w:val="pl-PL"/>
               </w:rPr>
             </w:pPr>
             <w:r>
               <w:rPr>
+                <w:rFonts w:cstheme="minorHAnsi"/>
                 <w:color w:val="4472C4" w:themeColor="accent1"/>
                 <w:lang w:val="pl-PL"/>
               </w:rPr>
+              <w:lastRenderedPageBreak/>
               <w:t>Grafik przyjęć</w:t>
             </w:r>
           </w:p>
@@ -1568,11 +1758,13 @@
                 <w:numId w:val="2"/>
               </w:numPr>
               <w:rPr>
-                <w:lang w:val="pl-PL"/>
-              </w:rPr>
-            </w:pPr>
-            <w:r>
-              <w:rPr>
+                <w:rFonts w:cstheme="minorHAnsi"/>
+                <w:lang w:val="pl-PL"/>
+              </w:rPr>
+            </w:pPr>
+            <w:r>
+              <w:rPr>
+                <w:rFonts w:cstheme="minorHAnsi"/>
                 <w:lang w:val="pl-PL"/>
               </w:rPr>
               <w:t>Obsługa ruchu pacjentów</w:t>
@@ -1586,11 +1778,13 @@
                 <w:numId w:val="2"/>
               </w:numPr>
               <w:rPr>
-                <w:lang w:val="pl-PL"/>
-              </w:rPr>
-            </w:pPr>
-            <w:r>
-              <w:rPr>
+                <w:rFonts w:cstheme="minorHAnsi"/>
+                <w:lang w:val="pl-PL"/>
+              </w:rPr>
+            </w:pPr>
+            <w:r>
+              <w:rPr>
+                <w:rFonts w:cstheme="minorHAnsi"/>
                 <w:lang w:val="pl-PL"/>
               </w:rPr>
               <w:t>Dodawanie bieżących wizyt</w:t>
@@ -1604,11 +1798,13 @@
                 <w:numId w:val="2"/>
               </w:numPr>
               <w:rPr>
-                <w:lang w:val="pl-PL"/>
-              </w:rPr>
-            </w:pPr>
-            <w:r>
-              <w:rPr>
+                <w:rFonts w:cstheme="minorHAnsi"/>
+                <w:lang w:val="pl-PL"/>
+              </w:rPr>
+            </w:pPr>
+            <w:r>
+              <w:rPr>
+                <w:rFonts w:cstheme="minorHAnsi"/>
                 <w:lang w:val="pl-PL"/>
               </w:rPr>
               <w:t>Odwoływanie rezerwacji</w:t>
@@ -1622,11 +1818,13 @@
                 <w:numId w:val="2"/>
               </w:numPr>
               <w:rPr>
-                <w:lang w:val="pl-PL"/>
-              </w:rPr>
-            </w:pPr>
-            <w:r>
-              <w:rPr>
+                <w:rFonts w:cstheme="minorHAnsi"/>
+                <w:lang w:val="pl-PL"/>
+              </w:rPr>
+            </w:pPr>
+            <w:r>
+              <w:rPr>
+                <w:rFonts w:cstheme="minorHAnsi"/>
                 <w:lang w:val="pl-PL"/>
               </w:rPr>
               <w:t>Wybór teczki pacjenta</w:t>
@@ -1645,11 +1843,13 @@
                 <w:numId w:val="2"/>
               </w:numPr>
               <w:rPr>
-                <w:lang w:val="pl-PL"/>
-              </w:rPr>
-            </w:pPr>
-            <w:r>
-              <w:rPr>
+                <w:rFonts w:cstheme="minorHAnsi"/>
+                <w:lang w:val="pl-PL"/>
+              </w:rPr>
+            </w:pPr>
+            <w:r>
+              <w:rPr>
+                <w:rFonts w:cstheme="minorHAnsi"/>
                 <w:lang w:val="pl-PL"/>
               </w:rPr>
               <w:t>Lista wszystkich pacjentów z zarezerwowaną wizytą, z możliwością przefiltrowania na oddział, pomieszczenie, pracownika, status, datę</w:t>
@@ -1666,16 +1866,17 @@
             <w:pPr>
               <w:jc w:val="center"/>
               <w:rPr>
+                <w:rFonts w:cstheme="minorHAnsi"/>
                 <w:color w:val="4472C4" w:themeColor="accent1"/>
                 <w:lang w:val="pl-PL"/>
               </w:rPr>
             </w:pPr>
             <w:r>
               <w:rPr>
+                <w:rFonts w:cstheme="minorHAnsi"/>
                 <w:color w:val="4472C4" w:themeColor="accent1"/>
                 <w:lang w:val="pl-PL"/>
               </w:rPr>
-              <w:lastRenderedPageBreak/>
               <w:t>Historia zdrowia i choroby</w:t>
             </w:r>
           </w:p>
@@ -1692,11 +1893,13 @@
                 <w:numId w:val="2"/>
               </w:numPr>
               <w:rPr>
-                <w:lang w:val="pl-PL"/>
-              </w:rPr>
-            </w:pPr>
-            <w:r>
-              <w:rPr>
+                <w:rFonts w:cstheme="minorHAnsi"/>
+                <w:lang w:val="pl-PL"/>
+              </w:rPr>
+            </w:pPr>
+            <w:r>
+              <w:rPr>
+                <w:rFonts w:cstheme="minorHAnsi"/>
                 <w:lang w:val="pl-PL"/>
               </w:rPr>
               <w:t>Gromadzenie, przechowywanie i przetwarzanie danych osobowych, adresowych i medycznych pacjenta w formie elektronicznej (z możliwością wydruku)</w:t>
@@ -1715,11 +1918,13 @@
                 <w:numId w:val="2"/>
               </w:numPr>
               <w:rPr>
-                <w:lang w:val="pl-PL"/>
-              </w:rPr>
-            </w:pPr>
-            <w:r>
-              <w:rPr>
+                <w:rFonts w:cstheme="minorHAnsi"/>
+                <w:lang w:val="pl-PL"/>
+              </w:rPr>
+            </w:pPr>
+            <w:r>
+              <w:rPr>
+                <w:rFonts w:cstheme="minorHAnsi"/>
                 <w:lang w:val="pl-PL"/>
               </w:rPr>
               <w:t>Rejestrowanie wizyt pacjenta, usług, planów leczenia, dokumentacji medycznej oraz rozliczeń</w:t>
@@ -1733,11 +1938,13 @@
                 <w:numId w:val="2"/>
               </w:numPr>
               <w:rPr>
-                <w:lang w:val="pl-PL"/>
-              </w:rPr>
-            </w:pPr>
-            <w:r>
-              <w:rPr>
+                <w:rFonts w:cstheme="minorHAnsi"/>
+                <w:lang w:val="pl-PL"/>
+              </w:rPr>
+            </w:pPr>
+            <w:r>
+              <w:rPr>
+                <w:rFonts w:cstheme="minorHAnsi"/>
                 <w:lang w:val="pl-PL"/>
               </w:rPr>
               <w:t>Dodawanie pakietów, upoważnień oraz ostrzeżeń medycznych i administracyjnych</w:t>
@@ -1754,12 +1961,14 @@
             <w:pPr>
               <w:jc w:val="center"/>
               <w:rPr>
+                <w:rFonts w:cstheme="minorHAnsi"/>
                 <w:color w:val="4472C4" w:themeColor="accent1"/>
                 <w:lang w:val="pl-PL"/>
               </w:rPr>
             </w:pPr>
             <w:r>
               <w:rPr>
+                <w:rFonts w:cstheme="minorHAnsi"/>
                 <w:color w:val="4472C4" w:themeColor="accent1"/>
                 <w:lang w:val="pl-PL"/>
               </w:rPr>
@@ -1779,11 +1988,13 @@
                 <w:numId w:val="2"/>
               </w:numPr>
               <w:rPr>
-                <w:lang w:val="pl-PL"/>
-              </w:rPr>
-            </w:pPr>
-            <w:r>
-              <w:rPr>
+                <w:rFonts w:cstheme="minorHAnsi"/>
+                <w:lang w:val="pl-PL"/>
+              </w:rPr>
+            </w:pPr>
+            <w:r>
+              <w:rPr>
+                <w:rFonts w:cstheme="minorHAnsi"/>
                 <w:lang w:val="pl-PL"/>
               </w:rPr>
               <w:t>Dodawanie i rozliczanie usług płatnych, bezpłatnych i pakietowych</w:t>
@@ -1802,11 +2013,13 @@
                 <w:numId w:val="2"/>
               </w:numPr>
               <w:rPr>
-                <w:lang w:val="pl-PL"/>
-              </w:rPr>
-            </w:pPr>
-            <w:r>
-              <w:rPr>
+                <w:rFonts w:cstheme="minorHAnsi"/>
+                <w:lang w:val="pl-PL"/>
+              </w:rPr>
+            </w:pPr>
+            <w:r>
+              <w:rPr>
+                <w:rFonts w:cstheme="minorHAnsi"/>
                 <w:lang w:val="pl-PL"/>
               </w:rPr>
               <w:t>Rozliczenia całkowite i częściowe z możliwością zmiany ceny i lekarza</w:t>
@@ -1820,11 +2033,13 @@
                 <w:numId w:val="2"/>
               </w:numPr>
               <w:rPr>
-                <w:lang w:val="pl-PL"/>
-              </w:rPr>
-            </w:pPr>
-            <w:r>
-              <w:rPr>
+                <w:rFonts w:cstheme="minorHAnsi"/>
+                <w:lang w:val="pl-PL"/>
+              </w:rPr>
+            </w:pPr>
+            <w:r>
+              <w:rPr>
+                <w:rFonts w:cstheme="minorHAnsi"/>
                 <w:lang w:val="pl-PL"/>
               </w:rPr>
               <w:t>Realizowanie usług planowanych</w:t>
@@ -1838,11 +2053,13 @@
                 <w:numId w:val="2"/>
               </w:numPr>
               <w:rPr>
-                <w:lang w:val="pl-PL"/>
-              </w:rPr>
-            </w:pPr>
-            <w:r>
-              <w:rPr>
+                <w:rFonts w:cstheme="minorHAnsi"/>
+                <w:lang w:val="pl-PL"/>
+              </w:rPr>
+            </w:pPr>
+            <w:r>
+              <w:rPr>
+                <w:rFonts w:cstheme="minorHAnsi"/>
                 <w:lang w:val="pl-PL"/>
               </w:rPr>
               <w:t>Możliwość dodania do usługi asysty i materiału</w:t>
@@ -1856,11 +2073,13 @@
                 <w:numId w:val="2"/>
               </w:numPr>
               <w:rPr>
-                <w:lang w:val="pl-PL"/>
-              </w:rPr>
-            </w:pPr>
-            <w:r>
-              <w:rPr>
+                <w:rFonts w:cstheme="minorHAnsi"/>
+                <w:lang w:val="pl-PL"/>
+              </w:rPr>
+            </w:pPr>
+            <w:r>
+              <w:rPr>
+                <w:rFonts w:cstheme="minorHAnsi"/>
                 <w:lang w:val="pl-PL"/>
               </w:rPr>
               <w:t>Rozliczenia usług według cennika pakietu</w:t>
@@ -1874,11 +2093,13 @@
                 <w:numId w:val="2"/>
               </w:numPr>
               <w:rPr>
-                <w:lang w:val="pl-PL"/>
-              </w:rPr>
-            </w:pPr>
-            <w:r>
-              <w:rPr>
+                <w:rFonts w:cstheme="minorHAnsi"/>
+                <w:lang w:val="pl-PL"/>
+              </w:rPr>
+            </w:pPr>
+            <w:r>
+              <w:rPr>
+                <w:rFonts w:cstheme="minorHAnsi"/>
                 <w:lang w:val="pl-PL"/>
               </w:rPr>
               <w:t>Wystawianie dokumentów finansowych (rachunki, faktury, korekty, duplikaty)</w:t>
@@ -1895,12 +2116,14 @@
             <w:pPr>
               <w:jc w:val="center"/>
               <w:rPr>
+                <w:rFonts w:cstheme="minorHAnsi"/>
                 <w:color w:val="4472C4" w:themeColor="accent1"/>
                 <w:lang w:val="pl-PL"/>
               </w:rPr>
             </w:pPr>
             <w:r>
               <w:rPr>
+                <w:rFonts w:cstheme="minorHAnsi"/>
                 <w:color w:val="4472C4" w:themeColor="accent1"/>
                 <w:lang w:val="pl-PL"/>
               </w:rPr>
@@ -1920,11 +2143,13 @@
                 <w:numId w:val="2"/>
               </w:numPr>
               <w:rPr>
-                <w:lang w:val="pl-PL"/>
-              </w:rPr>
-            </w:pPr>
-            <w:r>
-              <w:rPr>
+                <w:rFonts w:cstheme="minorHAnsi"/>
+                <w:lang w:val="pl-PL"/>
+              </w:rPr>
+            </w:pPr>
+            <w:r>
+              <w:rPr>
+                <w:rFonts w:cstheme="minorHAnsi"/>
                 <w:lang w:val="pl-PL"/>
               </w:rPr>
               <w:t>Dodawanie i uzupełnianie dokumentacji medycznej do wizyty (format pliku XML)</w:t>
@@ -1943,11 +2168,13 @@
                 <w:numId w:val="2"/>
               </w:numPr>
               <w:rPr>
-                <w:lang w:val="pl-PL"/>
-              </w:rPr>
-            </w:pPr>
-            <w:r>
-              <w:rPr>
+                <w:rFonts w:cstheme="minorHAnsi"/>
+                <w:lang w:val="pl-PL"/>
+              </w:rPr>
+            </w:pPr>
+            <w:r>
+              <w:rPr>
+                <w:rFonts w:cstheme="minorHAnsi"/>
                 <w:lang w:val="pl-PL"/>
               </w:rPr>
               <w:t>Uzupełnianie szablonów dokumentacji medycznej z możliwością edycji i wydruku</w:t>
@@ -1961,11 +2188,13 @@
                 <w:numId w:val="2"/>
               </w:numPr>
               <w:rPr>
-                <w:lang w:val="pl-PL"/>
-              </w:rPr>
-            </w:pPr>
-            <w:r>
-              <w:rPr>
+                <w:rFonts w:cstheme="minorHAnsi"/>
+                <w:lang w:val="pl-PL"/>
+              </w:rPr>
+            </w:pPr>
+            <w:r>
+              <w:rPr>
+                <w:rFonts w:cstheme="minorHAnsi"/>
                 <w:lang w:val="pl-PL"/>
               </w:rPr>
               <w:t>Historia zmian</w:t>
@@ -1979,11 +2208,13 @@
                 <w:numId w:val="2"/>
               </w:numPr>
               <w:rPr>
-                <w:lang w:val="pl-PL"/>
-              </w:rPr>
-            </w:pPr>
-            <w:r>
-              <w:rPr>
+                <w:rFonts w:cstheme="minorHAnsi"/>
+                <w:lang w:val="pl-PL"/>
+              </w:rPr>
+            </w:pPr>
+            <w:r>
+              <w:rPr>
+                <w:rFonts w:cstheme="minorHAnsi"/>
                 <w:lang w:val="pl-PL"/>
               </w:rPr>
               <w:t>Dostęp do dokumentacji według uprawnień</w:t>
@@ -1997,11 +2228,13 @@
                 <w:numId w:val="2"/>
               </w:numPr>
               <w:rPr>
-                <w:lang w:val="pl-PL"/>
-              </w:rPr>
-            </w:pPr>
-            <w:r>
-              <w:rPr>
+                <w:rFonts w:cstheme="minorHAnsi"/>
+                <w:lang w:val="pl-PL"/>
+              </w:rPr>
+            </w:pPr>
+            <w:r>
+              <w:rPr>
+                <w:rFonts w:cstheme="minorHAnsi"/>
                 <w:lang w:val="pl-PL"/>
               </w:rPr>
               <w:t>Załączanie skanów i dokumentów z pliku</w:t>
@@ -2015,11 +2248,13 @@
                 <w:numId w:val="2"/>
               </w:numPr>
               <w:rPr>
-                <w:lang w:val="pl-PL"/>
-              </w:rPr>
-            </w:pPr>
-            <w:r>
-              <w:rPr>
+                <w:rFonts w:cstheme="minorHAnsi"/>
+                <w:lang w:val="pl-PL"/>
+              </w:rPr>
+            </w:pPr>
+            <w:r>
+              <w:rPr>
+                <w:rFonts w:cstheme="minorHAnsi"/>
                 <w:lang w:val="pl-PL"/>
               </w:rPr>
               <w:t>Diagram zębowy na stanowisku stomatologicznym</w:t>
@@ -2036,12 +2271,14 @@
             <w:pPr>
               <w:jc w:val="center"/>
               <w:rPr>
+                <w:rFonts w:cstheme="minorHAnsi"/>
                 <w:color w:val="4472C4" w:themeColor="accent1"/>
                 <w:lang w:val="pl-PL"/>
               </w:rPr>
             </w:pPr>
             <w:r>
               <w:rPr>
+                <w:rFonts w:cstheme="minorHAnsi"/>
                 <w:color w:val="4472C4" w:themeColor="accent1"/>
                 <w:lang w:val="pl-PL"/>
               </w:rPr>
@@ -2061,11 +2298,13 @@
                 <w:numId w:val="2"/>
               </w:numPr>
               <w:rPr>
-                <w:lang w:val="pl-PL"/>
-              </w:rPr>
-            </w:pPr>
-            <w:r>
-              <w:rPr>
+                <w:rFonts w:cstheme="minorHAnsi"/>
+                <w:lang w:val="pl-PL"/>
+              </w:rPr>
+            </w:pPr>
+            <w:r>
+              <w:rPr>
+                <w:rFonts w:cstheme="minorHAnsi"/>
                 <w:lang w:val="pl-PL"/>
               </w:rPr>
               <w:t>Definiowanie uprawnień dostępu do systemu medycznego dla grupy użytkowników lub określonego użytkownika</w:t>
@@ -2084,11 +2323,13 @@
                 <w:numId w:val="2"/>
               </w:numPr>
               <w:rPr>
-                <w:lang w:val="pl-PL"/>
-              </w:rPr>
-            </w:pPr>
-            <w:r>
-              <w:rPr>
+                <w:rFonts w:cstheme="minorHAnsi"/>
+                <w:lang w:val="pl-PL"/>
+              </w:rPr>
+            </w:pPr>
+            <w:r>
+              <w:rPr>
+                <w:rFonts w:cstheme="minorHAnsi"/>
                 <w:lang w:val="pl-PL"/>
               </w:rPr>
               <w:t>Kontrola dostępu do poszczególnych elementów programu w zależności od zakresu obowiązków</w:t>
@@ -2102,11 +2343,13 @@
                 <w:numId w:val="2"/>
               </w:numPr>
               <w:rPr>
-                <w:lang w:val="pl-PL"/>
-              </w:rPr>
-            </w:pPr>
-            <w:r>
-              <w:rPr>
+                <w:rFonts w:cstheme="minorHAnsi"/>
+                <w:lang w:val="pl-PL"/>
+              </w:rPr>
+            </w:pPr>
+            <w:r>
+              <w:rPr>
+                <w:rFonts w:cstheme="minorHAnsi"/>
                 <w:lang w:val="pl-PL"/>
               </w:rPr>
               <w:t>Blokady i ograniczenia funkcjonalności np. zapisywania i rozliczania z datą wsteczną</w:t>
@@ -2123,12 +2366,14 @@
             <w:pPr>
               <w:jc w:val="center"/>
               <w:rPr>
+                <w:rFonts w:cstheme="minorHAnsi"/>
                 <w:color w:val="4472C4" w:themeColor="accent1"/>
                 <w:lang w:val="pl-PL"/>
               </w:rPr>
             </w:pPr>
             <w:r>
               <w:rPr>
+                <w:rFonts w:cstheme="minorHAnsi"/>
                 <w:color w:val="4472C4" w:themeColor="accent1"/>
                 <w:lang w:val="pl-PL"/>
               </w:rPr>
@@ -2148,11 +2393,13 @@
                 <w:numId w:val="2"/>
               </w:numPr>
               <w:rPr>
-                <w:lang w:val="pl-PL"/>
-              </w:rPr>
-            </w:pPr>
-            <w:r>
-              <w:rPr>
+                <w:rFonts w:cstheme="minorHAnsi"/>
+                <w:lang w:val="pl-PL"/>
+              </w:rPr>
+            </w:pPr>
+            <w:r>
+              <w:rPr>
+                <w:rFonts w:cstheme="minorHAnsi"/>
                 <w:lang w:val="pl-PL"/>
               </w:rPr>
               <w:t>Ewidencja stanu magazynowego</w:t>
@@ -2171,11 +2418,13 @@
                 <w:numId w:val="2"/>
               </w:numPr>
               <w:rPr>
-                <w:lang w:val="pl-PL"/>
-              </w:rPr>
-            </w:pPr>
-            <w:r>
-              <w:rPr>
+                <w:rFonts w:cstheme="minorHAnsi"/>
+                <w:lang w:val="pl-PL"/>
+              </w:rPr>
+            </w:pPr>
+            <w:r>
+              <w:rPr>
+                <w:rFonts w:cstheme="minorHAnsi"/>
                 <w:lang w:val="pl-PL"/>
               </w:rPr>
               <w:t>Zużycie materiału na wizycie</w:t>
@@ -2189,11 +2438,13 @@
                 <w:numId w:val="2"/>
               </w:numPr>
               <w:rPr>
-                <w:lang w:val="pl-PL"/>
-              </w:rPr>
-            </w:pPr>
-            <w:r>
-              <w:rPr>
+                <w:rFonts w:cstheme="minorHAnsi"/>
+                <w:lang w:val="pl-PL"/>
+              </w:rPr>
+            </w:pPr>
+            <w:r>
+              <w:rPr>
+                <w:rFonts w:cstheme="minorHAnsi"/>
                 <w:lang w:val="pl-PL"/>
               </w:rPr>
               <w:t>Rozchód wewnętrzny</w:t>
@@ -2207,11 +2458,13 @@
                 <w:numId w:val="2"/>
               </w:numPr>
               <w:rPr>
-                <w:lang w:val="pl-PL"/>
-              </w:rPr>
-            </w:pPr>
-            <w:r>
-              <w:rPr>
+                <w:rFonts w:cstheme="minorHAnsi"/>
+                <w:lang w:val="pl-PL"/>
+              </w:rPr>
+            </w:pPr>
+            <w:r>
+              <w:rPr>
+                <w:rFonts w:cstheme="minorHAnsi"/>
                 <w:lang w:val="pl-PL"/>
               </w:rPr>
               <w:t>Przyjęcie towaru</w:t>
@@ -2225,11 +2478,13 @@
                 <w:numId w:val="2"/>
               </w:numPr>
               <w:rPr>
-                <w:lang w:val="pl-PL"/>
-              </w:rPr>
-            </w:pPr>
-            <w:r>
-              <w:rPr>
+                <w:rFonts w:cstheme="minorHAnsi"/>
+                <w:lang w:val="pl-PL"/>
+              </w:rPr>
+            </w:pPr>
+            <w:r>
+              <w:rPr>
+                <w:rFonts w:cstheme="minorHAnsi"/>
                 <w:lang w:val="pl-PL"/>
               </w:rPr>
               <w:t>Stan magazynowy</w:t>
@@ -2243,13 +2498,16 @@
                 <w:numId w:val="2"/>
               </w:numPr>
               <w:rPr>
-                <w:lang w:val="pl-PL"/>
-              </w:rPr>
-            </w:pPr>
-            <w:r>
-              <w:rPr>
-                <w:lang w:val="pl-PL"/>
-              </w:rPr>
+                <w:rFonts w:cstheme="minorHAnsi"/>
+                <w:lang w:val="pl-PL"/>
+              </w:rPr>
+            </w:pPr>
+            <w:r>
+              <w:rPr>
+                <w:rFonts w:cstheme="minorHAnsi"/>
+                <w:lang w:val="pl-PL"/>
+              </w:rPr>
+              <w:lastRenderedPageBreak/>
               <w:t>Monit przy wskazanej ilości</w:t>
             </w:r>
           </w:p>
@@ -2264,15 +2522,18 @@
             <w:pPr>
               <w:jc w:val="center"/>
               <w:rPr>
+                <w:rFonts w:cstheme="minorHAnsi"/>
                 <w:color w:val="4472C4" w:themeColor="accent1"/>
                 <w:lang w:val="pl-PL"/>
               </w:rPr>
             </w:pPr>
             <w:r>
               <w:rPr>
+                <w:rFonts w:cstheme="minorHAnsi"/>
                 <w:color w:val="4472C4" w:themeColor="accent1"/>
                 <w:lang w:val="pl-PL"/>
               </w:rPr>
+              <w:lastRenderedPageBreak/>
               <w:t>Korespondencja wewnętrzna</w:t>
             </w:r>
           </w:p>
@@ -2289,11 +2550,13 @@
                 <w:numId w:val="2"/>
               </w:numPr>
               <w:rPr>
-                <w:lang w:val="pl-PL"/>
-              </w:rPr>
-            </w:pPr>
-            <w:r>
-              <w:rPr>
+                <w:rFonts w:cstheme="minorHAnsi"/>
+                <w:lang w:val="pl-PL"/>
+              </w:rPr>
+            </w:pPr>
+            <w:r>
+              <w:rPr>
+                <w:rFonts w:cstheme="minorHAnsi"/>
                 <w:lang w:val="pl-PL"/>
               </w:rPr>
               <w:t>Wymiana komunikatów pomiędzy użytkownikami systemu medycznego</w:t>
@@ -2312,11 +2575,13 @@
                 <w:numId w:val="2"/>
               </w:numPr>
               <w:rPr>
-                <w:lang w:val="pl-PL"/>
-              </w:rPr>
-            </w:pPr>
-            <w:r>
-              <w:rPr>
+                <w:rFonts w:cstheme="minorHAnsi"/>
+                <w:lang w:val="pl-PL"/>
+              </w:rPr>
+            </w:pPr>
+            <w:r>
+              <w:rPr>
+                <w:rFonts w:cstheme="minorHAnsi"/>
                 <w:lang w:val="pl-PL"/>
               </w:rPr>
               <w:t>Wysyłanie wiadomości do określonych osób lub grup użytkowników</w:t>
@@ -2330,14 +2595,15 @@
                 <w:numId w:val="2"/>
               </w:numPr>
               <w:rPr>
-                <w:lang w:val="pl-PL"/>
-              </w:rPr>
-            </w:pPr>
-            <w:r>
-              <w:rPr>
-                <w:lang w:val="pl-PL"/>
-              </w:rPr>
-              <w:lastRenderedPageBreak/>
+                <w:rFonts w:cstheme="minorHAnsi"/>
+                <w:lang w:val="pl-PL"/>
+              </w:rPr>
+            </w:pPr>
+            <w:r>
+              <w:rPr>
+                <w:rFonts w:cstheme="minorHAnsi"/>
+                <w:lang w:val="pl-PL"/>
+              </w:rPr>
               <w:t>Komunikaty o nadchodzących wiadomościach</w:t>
             </w:r>
           </w:p>
@@ -2349,11 +2615,13 @@
                 <w:numId w:val="2"/>
               </w:numPr>
               <w:rPr>
-                <w:lang w:val="pl-PL"/>
-              </w:rPr>
-            </w:pPr>
-            <w:r>
-              <w:rPr>
+                <w:rFonts w:cstheme="minorHAnsi"/>
+                <w:lang w:val="pl-PL"/>
+              </w:rPr>
+            </w:pPr>
+            <w:r>
+              <w:rPr>
+                <w:rFonts w:cstheme="minorHAnsi"/>
                 <w:lang w:val="pl-PL"/>
               </w:rPr>
               <w:t>Skrzynka odbiorcza</w:t>
@@ -2365,11 +2633,18 @@
     <w:p>
       <w:pPr>
         <w:rPr>
+          <w:rFonts w:cstheme="minorHAnsi"/>
           <w:lang w:val="pl-PL"/>
         </w:rPr>
       </w:pPr>
     </w:p>
-    <w:p/>
+    <w:p>
+      <w:pPr>
+        <w:rPr>
+          <w:rFonts w:cstheme="minorHAnsi"/>
+        </w:rPr>
+      </w:pPr>
+    </w:p>
     <w:sectPr>
       <w:pgSz w:w="12240" w:h="15840"/>
       <w:pgMar w:top="1440" w:right="1440" w:bottom="1440" w:left="1440" w:header="720" w:footer="720" w:gutter="0"/>

</xml_diff>